<commit_message>
Wstęp oraz informacje na temat zbioru danych i atrybutów
</commit_message>
<xml_diff>
--- a/sprawozdanie.docx
+++ b/sprawozdanie.docx
@@ -1,6 +1,6 @@
 
 <file path=word/document.xml><?xml version="1.0" encoding="utf-8"?>
-<w:document xmlns:wpc="http://schemas.microsoft.com/office/word/2010/wordprocessingCanvas" xmlns:mc="http://schemas.openxmlformats.org/markup-compatibility/2006" xmlns:o="urn:schemas-microsoft-com:office:office" xmlns:r="http://schemas.openxmlformats.org/officeDocument/2006/relationships" xmlns:m="http://schemas.openxmlformats.org/officeDocument/2006/math" xmlns:v="urn:schemas-microsoft-com:vml" xmlns:wp14="http://schemas.microsoft.com/office/word/2010/wordprocessingDrawing" xmlns:wp="http://schemas.openxmlformats.org/drawingml/2006/wordprocessingDrawing" xmlns:w10="urn:schemas-microsoft-com:office:word" xmlns:w="http://schemas.openxmlformats.org/wordprocessingml/2006/main" xmlns:w14="http://schemas.microsoft.com/office/word/2010/wordml" xmlns:wpg="http://schemas.microsoft.com/office/word/2010/wordprocessingGroup" xmlns:wpi="http://schemas.microsoft.com/office/word/2010/wordprocessingInk" xmlns:wne="http://schemas.microsoft.com/office/word/2006/wordml" xmlns:wps="http://schemas.microsoft.com/office/word/2010/wordprocessingShape" mc:Ignorable="w14 wp14">
+<w:document xmlns:wpc="http://schemas.microsoft.com/office/word/2010/wordprocessingCanvas" xmlns:cx="http://schemas.microsoft.com/office/drawing/2014/chartex" xmlns:cx1="http://schemas.microsoft.com/office/drawing/2015/9/8/chartex" xmlns:cx2="http://schemas.microsoft.com/office/drawing/2015/10/21/chartex" xmlns:cx3="http://schemas.microsoft.com/office/drawing/2016/5/9/chartex" xmlns:cx4="http://schemas.microsoft.com/office/drawing/2016/5/10/chartex" xmlns:cx5="http://schemas.microsoft.com/office/drawing/2016/5/11/chartex" xmlns:cx6="http://schemas.microsoft.com/office/drawing/2016/5/12/chartex" xmlns:cx7="http://schemas.microsoft.com/office/drawing/2016/5/13/chartex" xmlns:cx8="http://schemas.microsoft.com/office/drawing/2016/5/14/chartex" xmlns:mc="http://schemas.openxmlformats.org/markup-compatibility/2006" xmlns:aink="http://schemas.microsoft.com/office/drawing/2016/ink" xmlns:am3d="http://schemas.microsoft.com/office/drawing/2017/model3d" xmlns:o="urn:schemas-microsoft-com:office:office" xmlns:r="http://schemas.openxmlformats.org/officeDocument/2006/relationships" xmlns:m="http://schemas.openxmlformats.org/officeDocument/2006/math" xmlns:v="urn:schemas-microsoft-com:vml" xmlns:wp14="http://schemas.microsoft.com/office/word/2010/wordprocessingDrawing" xmlns:wp="http://schemas.openxmlformats.org/drawingml/2006/wordprocessingDrawing" xmlns:w10="urn:schemas-microsoft-com:office:word" xmlns:w="http://schemas.openxmlformats.org/wordprocessingml/2006/main" xmlns:w14="http://schemas.microsoft.com/office/word/2010/wordml" xmlns:w15="http://schemas.microsoft.com/office/word/2012/wordml" xmlns:w16cex="http://schemas.microsoft.com/office/word/2018/wordml/cex" xmlns:w16cid="http://schemas.microsoft.com/office/word/2016/wordml/cid" xmlns:w16="http://schemas.microsoft.com/office/word/2018/wordml" xmlns:w16se="http://schemas.microsoft.com/office/word/2015/wordml/symex" xmlns:wpg="http://schemas.microsoft.com/office/word/2010/wordprocessingGroup" xmlns:wpi="http://schemas.microsoft.com/office/word/2010/wordprocessingInk" xmlns:wne="http://schemas.microsoft.com/office/word/2006/wordml" xmlns:wps="http://schemas.microsoft.com/office/word/2010/wordprocessingShape" mc:Ignorable="w14 w15 w16se w16cid w16 w16cex wp14">
   <w:body>
     <w:sdt>
       <w:sdtPr>
@@ -10,6 +10,7 @@
           <w:docPartUnique/>
         </w:docPartObj>
       </w:sdtPr>
+      <w:sdtEndPr/>
       <w:sdtContent>
         <w:p>
           <w:r>
@@ -20,7 +21,7 @@
             <mc:AlternateContent>
               <mc:Choice Requires="wps">
                 <w:drawing>
-                  <wp:anchor distT="0" distB="0" distL="114300" distR="114300" simplePos="0" relativeHeight="251658240" behindDoc="1" locked="0" layoutInCell="0" allowOverlap="1" wp14:anchorId="0FA850D4" wp14:editId="47318DBC">
+                  <wp:anchor distT="0" distB="0" distL="114300" distR="114300" simplePos="0" relativeHeight="251656192" behindDoc="1" locked="0" layoutInCell="0" allowOverlap="1" wp14:anchorId="3248C180" wp14:editId="3248C181">
                     <wp:simplePos x="0" y="0"/>
                     <wp:positionH relativeFrom="margin">
                       <wp:align>center</wp:align>
@@ -90,7 +91,7 @@
               </mc:Choice>
               <mc:Fallback>
                 <w:pict>
-                  <v:roundrect id="Prostokąt zaokrąglony 4" o:spid="_x0000_s1026" style="position:absolute;margin-left:0;margin-top:0;width:561.35pt;height:742.95pt;z-index:-251658240;visibility:visible;mso-wrap-style:square;mso-width-percent:920;mso-height-percent:940;mso-wrap-distance-left:9pt;mso-wrap-distance-top:0;mso-wrap-distance-right:9pt;mso-wrap-distance-bottom:0;mso-position-horizontal:center;mso-position-horizontal-relative:margin;mso-position-vertical:center;mso-position-vertical-relative:margin;mso-width-percent:920;mso-height-percent:940;mso-width-relative:page;mso-height-relative:page;v-text-anchor:top" arcsize="2269f" o:gfxdata="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" o:allowincell="f" filled="f" fillcolor="black" strokecolor="black [3213]">
+                  <v:roundrect w14:anchorId="6FE07AA9" id="Prostokąt zaokrąglony 4" o:spid="_x0000_s1026" style="position:absolute;margin-left:0;margin-top:0;width:561.35pt;height:742.95pt;z-index:-251660288;visibility:visible;mso-wrap-style:square;mso-width-percent:920;mso-height-percent:940;mso-wrap-distance-left:9pt;mso-wrap-distance-top:0;mso-wrap-distance-right:9pt;mso-wrap-distance-bottom:0;mso-position-horizontal:center;mso-position-horizontal-relative:margin;mso-position-vertical:center;mso-position-vertical-relative:margin;mso-width-percent:920;mso-height-percent:940;mso-width-relative:page;mso-height-relative:page;v-text-anchor:top" arcsize="2269f" o:gfxdata="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" o:allowincell="f" filled="f" fillcolor="black" strokecolor="black [3213]">
                     <w10:wrap anchorx="margin" anchory="margin"/>
                   </v:roundrect>
                 </w:pict>
@@ -105,7 +106,7 @@
             <mc:AlternateContent>
               <mc:Choice Requires="wps">
                 <w:drawing>
-                  <wp:anchor distT="0" distB="0" distL="114300" distR="114300" simplePos="0" relativeHeight="251658240" behindDoc="1" locked="0" layoutInCell="0" allowOverlap="1" wp14:anchorId="02764DFE" wp14:editId="0F9ABE04">
+                  <wp:anchor distT="0" distB="0" distL="114300" distR="114300" simplePos="0" relativeHeight="251657216" behindDoc="1" locked="0" layoutInCell="0" allowOverlap="1" wp14:anchorId="3248C182" wp14:editId="3248C183">
                     <wp:simplePos x="0" y="0"/>
                     <wp:positionH relativeFrom="margin">
                       <wp:align>center</wp:align>
@@ -180,8 +181,8 @@
               </mc:Choice>
               <mc:Fallback>
                 <w:pict>
-                  <v:roundrect id="Prostokąt zaokrąglony 3" o:spid="_x0000_s1026" alt="Description: Light vertical" style="position:absolute;margin-left:0;margin-top:0;width:562.1pt;height:744.45pt;z-index:-251658240;visibility:visible;mso-wrap-style:square;mso-width-percent:920;mso-height-percent:940;mso-wrap-distance-left:9pt;mso-wrap-distance-top:0;mso-wrap-distance-right:9pt;mso-wrap-distance-bottom:0;mso-position-horizontal:center;mso-position-horizontal-relative:margin;mso-position-vertical:center;mso-position-vertical-relative:margin;mso-width-percent:920;mso-height-percent:940;mso-width-relative:page;mso-height-relative:page;v-text-anchor:top" arcsize="2269f" o:gfxdata="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" o:allowincell="f" fillcolor="#d7cfbf" stroked="f" strokecolor="#796a4f" strokeweight="1pt">
-                    <v:fill r:id="rId10" o:title="" color2="#eeece1 [3214]" type="pattern"/>
+                  <v:roundrect w14:anchorId="74E24B73" id="Prostokąt zaokrąglony 3" o:spid="_x0000_s1026" alt="Description: Light vertical" style="position:absolute;margin-left:0;margin-top:0;width:562.1pt;height:744.45pt;z-index:-251659264;visibility:visible;mso-wrap-style:square;mso-width-percent:920;mso-height-percent:940;mso-wrap-distance-left:9pt;mso-wrap-distance-top:0;mso-wrap-distance-right:9pt;mso-wrap-distance-bottom:0;mso-position-horizontal:center;mso-position-horizontal-relative:margin;mso-position-vertical:center;mso-position-vertical-relative:margin;mso-width-percent:920;mso-height-percent:940;mso-width-relative:page;mso-height-relative:page;v-text-anchor:top" arcsize="2269f" o:gfxdata="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" o:allowincell="f" fillcolor="#d7cfbf" stroked="f" strokecolor="#796a4f" strokeweight="1pt">
+                    <v:fill r:id="rId9" o:title="" color2="#eeece1 [3214]" type="pattern"/>
                     <w10:wrap anchorx="margin" anchory="margin"/>
                   </v:roundrect>
                 </w:pict>
@@ -196,7 +197,7 @@
             <mc:AlternateContent>
               <mc:Choice Requires="wps">
                 <w:drawing>
-                  <wp:anchor distT="0" distB="0" distL="114300" distR="114300" simplePos="0" relativeHeight="251658240" behindDoc="0" locked="0" layoutInCell="0" allowOverlap="1" wp14:anchorId="763F80E6" wp14:editId="7D40FE33">
+                  <wp:anchor distT="0" distB="0" distL="114300" distR="114300" simplePos="0" relativeHeight="251658240" behindDoc="0" locked="0" layoutInCell="0" allowOverlap="1" wp14:anchorId="3248C184" wp14:editId="3248C185">
                     <wp:simplePos x="0" y="0"/>
                     <wp:positionH relativeFrom="margin">
                       <wp:align>center</wp:align>
@@ -268,7 +269,7 @@
                             <w:txbxContent>
                               <w:tbl>
                                 <w:tblPr>
-                                  <w:tblStyle w:val="Tabela-Siatka"/>
+                                  <w:tblStyle w:val="TableGrid"/>
                                   <w:tblOverlap w:val="never"/>
                                   <w:tblW w:w="5000" w:type="pct"/>
                                   <w:jc w:val="center"/>
@@ -308,7 +309,7 @@
                                     </w:tcPr>
                                     <w:p>
                                       <w:pPr>
-                                        <w:pStyle w:val="Bezodstpw"/>
+                                        <w:pStyle w:val="NoSpacing"/>
                                         <w:rPr>
                                           <w:sz w:val="8"/>
                                           <w:szCs w:val="8"/>
@@ -330,7 +331,7 @@
                                     </w:tcPr>
                                     <w:p>
                                       <w:pPr>
-                                        <w:pStyle w:val="Bezodstpw"/>
+                                        <w:pStyle w:val="NoSpacing"/>
                                         <w:suppressOverlap/>
                                         <w:jc w:val="center"/>
                                         <w:rPr>
@@ -355,6 +356,7 @@
                                           <w:dataBinding w:prefixMappings="xmlns:ns0='http://schemas.openxmlformats.org/package/2006/metadata/core-properties' xmlns:ns1='http://purl.org/dc/elements/1.1/'" w:xpath="/ns0:coreProperties[1]/ns1:title[1]" w:storeItemID="{6C3C8BC8-F283-45AE-878A-BAB7291924A1}"/>
                                           <w:text/>
                                         </w:sdtPr>
+                                        <w:sdtEndPr/>
                                         <w:sdtContent>
                                           <w:r>
                                             <w:rPr>
@@ -386,7 +388,7 @@
                                     </w:tcPr>
                                     <w:p>
                                       <w:pPr>
-                                        <w:pStyle w:val="Bezodstpw"/>
+                                        <w:pStyle w:val="NoSpacing"/>
                                         <w:rPr>
                                           <w:sz w:val="8"/>
                                           <w:szCs w:val="8"/>
@@ -407,7 +409,7 @@
                                     </w:tcPr>
                                     <w:p>
                                       <w:pPr>
-                                        <w:pStyle w:val="Bezodstpw"/>
+                                        <w:pStyle w:val="NoSpacing"/>
                                         <w:suppressOverlap/>
                                         <w:jc w:val="center"/>
                                         <w:rPr>
@@ -433,6 +435,7 @@
                                           <w:dataBinding w:prefixMappings="xmlns:ns0='http://schemas.openxmlformats.org/package/2006/metadata/core-properties' xmlns:ns1='http://purl.org/dc/elements/1.1/'" w:xpath="/ns0:coreProperties[1]/ns1:subject[1]" w:storeItemID="{6C3C8BC8-F283-45AE-878A-BAB7291924A1}"/>
                                           <w:text/>
                                         </w:sdtPr>
+                                        <w:sdtEndPr/>
                                         <w:sdtContent>
                                           <w:r>
                                             <w:rPr>
@@ -462,17 +465,7 @@
                                               <w:sz w:val="32"/>
                                               <w:szCs w:val="36"/>
                                             </w:rPr>
-                                            <w:t xml:space="preserve"> </w:t>
-                                          </w:r>
-                                          <w:r>
-                                            <w:rPr>
-                                              <w:rFonts w:ascii="Times New Roman" w:eastAsia="Times New Roman" w:hAnsi="Times New Roman" w:cs="Times New Roman"/>
-                                              <w:b/>
-                                              <w:bCs/>
-                                              <w:sz w:val="32"/>
-                                              <w:szCs w:val="36"/>
-                                            </w:rPr>
-                                            <w:t>Grupa 16</w:t>
+                                            <w:t xml:space="preserve"> Grupa 16</w:t>
                                           </w:r>
                                         </w:sdtContent>
                                       </w:sdt>
@@ -500,12 +493,12 @@
               </mc:Choice>
               <mc:Fallback>
                 <w:pict>
-                  <v:rect id="Prostokąt 2" o:spid="_x0000_s1026" style="position:absolute;margin-left:0;margin-top:0;width:562.85pt;height:173.7pt;z-index:251658240;visibility:visible;mso-wrap-style:square;mso-width-percent:920;mso-height-percent:1000;mso-top-percent:250;mso-wrap-distance-left:9pt;mso-wrap-distance-top:0;mso-wrap-distance-right:9pt;mso-wrap-distance-bottom:0;mso-position-horizontal:center;mso-position-horizontal-relative:margin;mso-position-vertical-relative:margin;mso-width-percent:920;mso-height-percent:1000;mso-top-percent:250;mso-width-relative:page;mso-height-relative:margin;v-text-anchor:top" o:gfxdata="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" o:allowincell="f" filled="f" fillcolor="white [3212]" stroked="f" strokecolor="black [3213]" strokeweight=".25pt">
+                  <v:rect w14:anchorId="3248C184" id="Prostokąt 2" o:spid="_x0000_s1026" style="position:absolute;margin-left:0;margin-top:0;width:562.85pt;height:173.7pt;z-index:251658240;visibility:visible;mso-wrap-style:square;mso-width-percent:920;mso-height-percent:1000;mso-top-percent:250;mso-wrap-distance-left:9pt;mso-wrap-distance-top:0;mso-wrap-distance-right:9pt;mso-wrap-distance-bottom:0;mso-position-horizontal:center;mso-position-horizontal-relative:margin;mso-position-vertical-relative:margin;mso-width-percent:920;mso-height-percent:1000;mso-top-percent:250;mso-width-relative:page;mso-height-relative:margin;v-text-anchor:top" o:gfxdata="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" o:allowincell="f" filled="f" fillcolor="white [3212]" stroked="f" strokecolor="black [3213]" strokeweight=".25pt">
                     <v:textbox style="mso-fit-shape-to-text:t" inset="0,0,0,0">
                       <w:txbxContent>
                         <w:tbl>
                           <w:tblPr>
-                            <w:tblStyle w:val="Tabela-Siatka"/>
+                            <w:tblStyle w:val="TableGrid"/>
                             <w:tblOverlap w:val="never"/>
                             <w:tblW w:w="5000" w:type="pct"/>
                             <w:jc w:val="center"/>
@@ -545,7 +538,7 @@
                               </w:tcPr>
                               <w:p>
                                 <w:pPr>
-                                  <w:pStyle w:val="Bezodstpw"/>
+                                  <w:pStyle w:val="NoSpacing"/>
                                   <w:rPr>
                                     <w:sz w:val="8"/>
                                     <w:szCs w:val="8"/>
@@ -567,7 +560,7 @@
                               </w:tcPr>
                               <w:p>
                                 <w:pPr>
-                                  <w:pStyle w:val="Bezodstpw"/>
+                                  <w:pStyle w:val="NoSpacing"/>
                                   <w:suppressOverlap/>
                                   <w:jc w:val="center"/>
                                   <w:rPr>
@@ -592,6 +585,7 @@
                                     <w:dataBinding w:prefixMappings="xmlns:ns0='http://schemas.openxmlformats.org/package/2006/metadata/core-properties' xmlns:ns1='http://purl.org/dc/elements/1.1/'" w:xpath="/ns0:coreProperties[1]/ns1:title[1]" w:storeItemID="{6C3C8BC8-F283-45AE-878A-BAB7291924A1}"/>
                                     <w:text/>
                                   </w:sdtPr>
+                                  <w:sdtEndPr/>
                                   <w:sdtContent>
                                     <w:r>
                                       <w:rPr>
@@ -623,7 +617,7 @@
                               </w:tcPr>
                               <w:p>
                                 <w:pPr>
-                                  <w:pStyle w:val="Bezodstpw"/>
+                                  <w:pStyle w:val="NoSpacing"/>
                                   <w:rPr>
                                     <w:sz w:val="8"/>
                                     <w:szCs w:val="8"/>
@@ -644,7 +638,7 @@
                               </w:tcPr>
                               <w:p>
                                 <w:pPr>
-                                  <w:pStyle w:val="Bezodstpw"/>
+                                  <w:pStyle w:val="NoSpacing"/>
                                   <w:suppressOverlap/>
                                   <w:jc w:val="center"/>
                                   <w:rPr>
@@ -670,6 +664,7 @@
                                     <w:dataBinding w:prefixMappings="xmlns:ns0='http://schemas.openxmlformats.org/package/2006/metadata/core-properties' xmlns:ns1='http://purl.org/dc/elements/1.1/'" w:xpath="/ns0:coreProperties[1]/ns1:subject[1]" w:storeItemID="{6C3C8BC8-F283-45AE-878A-BAB7291924A1}"/>
                                     <w:text/>
                                   </w:sdtPr>
+                                  <w:sdtEndPr/>
                                   <w:sdtContent>
                                     <w:r>
                                       <w:rPr>
@@ -699,17 +694,7 @@
                                         <w:sz w:val="32"/>
                                         <w:szCs w:val="36"/>
                                       </w:rPr>
-                                      <w:t xml:space="preserve"> </w:t>
-                                    </w:r>
-                                    <w:r>
-                                      <w:rPr>
-                                        <w:rFonts w:ascii="Times New Roman" w:eastAsia="Times New Roman" w:hAnsi="Times New Roman" w:cs="Times New Roman"/>
-                                        <w:b/>
-                                        <w:bCs/>
-                                        <w:sz w:val="32"/>
-                                        <w:szCs w:val="36"/>
-                                      </w:rPr>
-                                      <w:t>Grupa 16</w:t>
+                                      <w:t xml:space="preserve"> Grupa 16</w:t>
                                     </w:r>
                                   </w:sdtContent>
                                 </w:sdt>
@@ -734,7 +719,7 @@
             <mc:AlternateContent>
               <mc:Choice Requires="wps">
                 <w:drawing>
-                  <wp:anchor distT="0" distB="0" distL="114300" distR="114300" simplePos="0" relativeHeight="251659264" behindDoc="0" locked="0" layoutInCell="0" allowOverlap="1" wp14:anchorId="4164D41A" wp14:editId="5429C0BC">
+                  <wp:anchor distT="0" distB="0" distL="114300" distR="114300" simplePos="0" relativeHeight="251659264" behindDoc="0" locked="0" layoutInCell="0" allowOverlap="1" wp14:anchorId="3248C186" wp14:editId="3248C187">
                     <wp:simplePos x="0" y="0"/>
                     <wp:positionH relativeFrom="margin">
                       <wp:align>center</wp:align>
@@ -807,7 +792,7 @@
                             <w:txbxContent>
                               <w:p>
                                 <w:pPr>
-                                  <w:pStyle w:val="Bezodstpw"/>
+                                  <w:pStyle w:val="NoSpacing"/>
                                   <w:spacing w:line="276" w:lineRule="auto"/>
                                   <w:suppressOverlap/>
                                   <w:jc w:val="center"/>
@@ -831,6 +816,7 @@
                                       <w:calendar w:val="gregorian"/>
                                     </w:date>
                                   </w:sdtPr>
+                                  <w:sdtEndPr/>
                                   <w:sdtContent>
                                     <w:r>
                                       <w:rPr>
@@ -843,7 +829,7 @@
                               </w:p>
                               <w:p>
                                 <w:pPr>
-                                  <w:pStyle w:val="Bezodstpw"/>
+                                  <w:pStyle w:val="NoSpacing"/>
                                   <w:spacing w:line="276" w:lineRule="auto"/>
                                   <w:suppressOverlap/>
                                   <w:jc w:val="center"/>
@@ -854,7 +840,7 @@
                               </w:p>
                               <w:p>
                                 <w:pPr>
-                                  <w:pStyle w:val="Bezodstpw"/>
+                                  <w:pStyle w:val="NoSpacing"/>
                                   <w:spacing w:line="276" w:lineRule="auto"/>
                                   <w:jc w:val="center"/>
                                   <w:rPr>
@@ -865,18 +851,12 @@
                                   <w:rPr>
                                     <w:sz w:val="28"/>
                                   </w:rPr>
-                                  <w:t>Wykonali</w:t>
-                                </w:r>
-                                <w:r>
-                                  <w:rPr>
-                                    <w:sz w:val="28"/>
-                                  </w:rPr>
-                                  <w:t>:</w:t>
+                                  <w:t>Wykonali:</w:t>
                                 </w:r>
                               </w:p>
                               <w:p>
                                 <w:pPr>
-                                  <w:pStyle w:val="Bezodstpw"/>
+                                  <w:pStyle w:val="NoSpacing"/>
                                   <w:spacing w:line="276" w:lineRule="auto"/>
                                   <w:jc w:val="center"/>
                                   <w:rPr>
@@ -902,6 +882,7 @@
                                     <w:dataBinding w:prefixMappings="xmlns:ns0='http://schemas.openxmlformats.org/package/2006/metadata/core-properties' xmlns:ns1='http://purl.org/dc/elements/1.1/'" w:xpath="/ns0:coreProperties[1]/ns1:creator[1]" w:storeItemID="{6C3C8BC8-F283-45AE-878A-BAB7291924A1}"/>
                                     <w:text/>
                                   </w:sdtPr>
+                                  <w:sdtEndPr/>
                                   <w:sdtContent>
                                     <w:proofErr w:type="spellStart"/>
                                     <w:r>
@@ -919,23 +900,7 @@
                                         <w:sz w:val="28"/>
                                         <w:lang w:eastAsia="en-US"/>
                                       </w:rPr>
-                                      <w:t xml:space="preserve"> Rafał</w:t>
-                                    </w:r>
-                                    <w:r>
-                                      <w:rPr>
-                                        <w:rFonts w:eastAsiaTheme="minorHAnsi"/>
-                                        <w:sz w:val="28"/>
-                                        <w:lang w:eastAsia="en-US"/>
-                                      </w:rPr>
-                                      <w:t xml:space="preserve">, </w:t>
-                                    </w:r>
-                                    <w:r>
-                                      <w:rPr>
-                                        <w:rFonts w:eastAsiaTheme="minorHAnsi"/>
-                                        <w:sz w:val="28"/>
-                                        <w:lang w:eastAsia="en-US"/>
-                                      </w:rPr>
-                                      <w:t>Nowakowski Marek</w:t>
+                                      <w:t xml:space="preserve"> Rafał, Nowakowski Marek</w:t>
                                     </w:r>
                                   </w:sdtContent>
                                 </w:sdt>
@@ -959,13 +924,13 @@
               </mc:Choice>
               <mc:Fallback>
                 <w:pict>
-                  <v:rect id="Prostokąt 1" o:spid="_x0000_s1027" style="position:absolute;margin-left:0;margin-top:0;width:468pt;height:94pt;z-index:251659264;visibility:visible;mso-wrap-style:square;mso-width-percent:1000;mso-height-percent:1000;mso-top-percent:800;mso-wrap-distance-left:9pt;mso-wrap-distance-top:0;mso-wrap-distance-right:9pt;mso-wrap-distance-bottom:0;mso-position-horizontal:center;mso-position-horizontal-relative:margin;mso-position-vertical-relative:margin;mso-width-percent:1000;mso-height-percent:1000;mso-top-percent:800;mso-width-relative:margin;mso-height-relative:margin;v-text-anchor:bottom" o:gfxdata="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" o:allowincell="f" filled="f" fillcolor="white [3212]" stroked="f" strokecolor="black [3213]" strokeweight=".25pt">
+                  <v:rect w14:anchorId="3248C186" id="Prostokąt 1" o:spid="_x0000_s1027" style="position:absolute;margin-left:0;margin-top:0;width:468pt;height:94pt;z-index:251659264;visibility:visible;mso-wrap-style:square;mso-width-percent:1000;mso-height-percent:1000;mso-top-percent:800;mso-wrap-distance-left:9pt;mso-wrap-distance-top:0;mso-wrap-distance-right:9pt;mso-wrap-distance-bottom:0;mso-position-horizontal:center;mso-position-horizontal-relative:margin;mso-position-vertical-relative:margin;mso-width-percent:1000;mso-height-percent:1000;mso-top-percent:800;mso-width-relative:margin;mso-height-relative:margin;v-text-anchor:bottom" o:gfxdata="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" o:allowincell="f" filled="f" fillcolor="white [3212]" stroked="f" strokecolor="black [3213]" strokeweight=".25pt">
                     <v:fill opacity="46003f"/>
                     <v:textbox style="mso-fit-shape-to-text:t" inset=",18pt,,18pt">
                       <w:txbxContent>
                         <w:p>
                           <w:pPr>
-                            <w:pStyle w:val="Bezodstpw"/>
+                            <w:pStyle w:val="NoSpacing"/>
                             <w:spacing w:line="276" w:lineRule="auto"/>
                             <w:suppressOverlap/>
                             <w:jc w:val="center"/>
@@ -989,6 +954,7 @@
                                 <w:calendar w:val="gregorian"/>
                               </w:date>
                             </w:sdtPr>
+                            <w:sdtEndPr/>
                             <w:sdtContent>
                               <w:r>
                                 <w:rPr>
@@ -1001,7 +967,7 @@
                         </w:p>
                         <w:p>
                           <w:pPr>
-                            <w:pStyle w:val="Bezodstpw"/>
+                            <w:pStyle w:val="NoSpacing"/>
                             <w:spacing w:line="276" w:lineRule="auto"/>
                             <w:suppressOverlap/>
                             <w:jc w:val="center"/>
@@ -1012,7 +978,7 @@
                         </w:p>
                         <w:p>
                           <w:pPr>
-                            <w:pStyle w:val="Bezodstpw"/>
+                            <w:pStyle w:val="NoSpacing"/>
                             <w:spacing w:line="276" w:lineRule="auto"/>
                             <w:jc w:val="center"/>
                             <w:rPr>
@@ -1023,18 +989,12 @@
                             <w:rPr>
                               <w:sz w:val="28"/>
                             </w:rPr>
-                            <w:t>Wykonali</w:t>
-                          </w:r>
-                          <w:r>
-                            <w:rPr>
-                              <w:sz w:val="28"/>
-                            </w:rPr>
-                            <w:t>:</w:t>
+                            <w:t>Wykonali:</w:t>
                           </w:r>
                         </w:p>
                         <w:p>
                           <w:pPr>
-                            <w:pStyle w:val="Bezodstpw"/>
+                            <w:pStyle w:val="NoSpacing"/>
                             <w:spacing w:line="276" w:lineRule="auto"/>
                             <w:jc w:val="center"/>
                             <w:rPr>
@@ -1060,6 +1020,7 @@
                               <w:dataBinding w:prefixMappings="xmlns:ns0='http://schemas.openxmlformats.org/package/2006/metadata/core-properties' xmlns:ns1='http://purl.org/dc/elements/1.1/'" w:xpath="/ns0:coreProperties[1]/ns1:creator[1]" w:storeItemID="{6C3C8BC8-F283-45AE-878A-BAB7291924A1}"/>
                               <w:text/>
                             </w:sdtPr>
+                            <w:sdtEndPr/>
                             <w:sdtContent>
                               <w:proofErr w:type="spellStart"/>
                               <w:r>
@@ -1077,23 +1038,7 @@
                                   <w:sz w:val="28"/>
                                   <w:lang w:eastAsia="en-US"/>
                                 </w:rPr>
-                                <w:t xml:space="preserve"> Rafał</w:t>
-                              </w:r>
-                              <w:r>
-                                <w:rPr>
-                                  <w:rFonts w:eastAsiaTheme="minorHAnsi"/>
-                                  <w:sz w:val="28"/>
-                                  <w:lang w:eastAsia="en-US"/>
-                                </w:rPr>
-                                <w:t xml:space="preserve">, </w:t>
-                              </w:r>
-                              <w:r>
-                                <w:rPr>
-                                  <w:rFonts w:eastAsiaTheme="minorHAnsi"/>
-                                  <w:sz w:val="28"/>
-                                  <w:lang w:eastAsia="en-US"/>
-                                </w:rPr>
-                                <w:t>Nowakowski Marek</w:t>
+                                <w:t xml:space="preserve"> Rafał, Nowakowski Marek</w:t>
                               </w:r>
                             </w:sdtContent>
                           </w:sdt>
@@ -1114,25 +1059,26 @@
     </w:sdt>
     <w:sdt>
       <w:sdtPr>
+        <w:rPr>
+          <w:rFonts w:asciiTheme="minorHAnsi" w:eastAsiaTheme="minorHAnsi" w:hAnsiTheme="minorHAnsi" w:cstheme="minorBidi"/>
+          <w:b w:val="0"/>
+          <w:bCs w:val="0"/>
+          <w:color w:val="auto"/>
+          <w:sz w:val="22"/>
+          <w:szCs w:val="22"/>
+          <w:lang w:eastAsia="en-US"/>
+        </w:rPr>
         <w:id w:val="1622961161"/>
         <w:docPartObj>
           <w:docPartGallery w:val="Table of Contents"/>
           <w:docPartUnique/>
         </w:docPartObj>
       </w:sdtPr>
-      <w:sdtEndPr>
-        <w:rPr>
-          <w:rFonts w:asciiTheme="minorHAnsi" w:eastAsiaTheme="minorHAnsi" w:hAnsiTheme="minorHAnsi" w:cstheme="minorBidi"/>
-          <w:color w:val="auto"/>
-          <w:sz w:val="22"/>
-          <w:szCs w:val="22"/>
-          <w:lang w:eastAsia="en-US"/>
-        </w:rPr>
-      </w:sdtEndPr>
+      <w:sdtEndPr/>
       <w:sdtContent>
         <w:p>
           <w:pPr>
-            <w:pStyle w:val="Nagwekspisutreci"/>
+            <w:pStyle w:val="TOCHeading"/>
           </w:pPr>
           <w:r>
             <w:t>Spis treści</w:t>
@@ -1140,7 +1086,7 @@
         </w:p>
         <w:p>
           <w:pPr>
-            <w:pStyle w:val="Spistreci1"/>
+            <w:pStyle w:val="TOC1"/>
             <w:tabs>
               <w:tab w:val="left" w:pos="440"/>
               <w:tab w:val="right" w:leader="dot" w:pos="9062"/>
@@ -1161,7 +1107,7 @@
           <w:hyperlink w:anchor="_Toc62394380" w:history="1">
             <w:r>
               <w:rPr>
-                <w:rStyle w:val="Hipercze"/>
+                <w:rStyle w:val="Hyperlink"/>
                 <w:noProof/>
               </w:rPr>
               <w:t>1.</w:t>
@@ -1174,7 +1120,7 @@
             </w:r>
             <w:r>
               <w:rPr>
-                <w:rStyle w:val="Hipercze"/>
+                <w:rStyle w:val="Hyperlink"/>
                 <w:noProof/>
               </w:rPr>
               <w:t>Wstęp</w:t>
@@ -1231,7 +1177,7 @@
         </w:p>
         <w:p>
           <w:pPr>
-            <w:pStyle w:val="Spistreci1"/>
+            <w:pStyle w:val="TOC1"/>
             <w:tabs>
               <w:tab w:val="left" w:pos="440"/>
               <w:tab w:val="right" w:leader="dot" w:pos="9062"/>
@@ -1243,7 +1189,7 @@
           <w:hyperlink w:anchor="_Toc62394381" w:history="1">
             <w:r>
               <w:rPr>
-                <w:rStyle w:val="Hipercze"/>
+                <w:rStyle w:val="Hyperlink"/>
                 <w:noProof/>
               </w:rPr>
               <w:t>2.</w:t>
@@ -1256,7 +1202,7 @@
             </w:r>
             <w:r>
               <w:rPr>
-                <w:rStyle w:val="Hipercze"/>
+                <w:rStyle w:val="Hyperlink"/>
                 <w:noProof/>
               </w:rPr>
               <w:t>Zbiór danych</w:t>
@@ -1313,7 +1259,7 @@
         </w:p>
         <w:p>
           <w:pPr>
-            <w:pStyle w:val="Spistreci1"/>
+            <w:pStyle w:val="TOC1"/>
             <w:tabs>
               <w:tab w:val="left" w:pos="440"/>
               <w:tab w:val="right" w:leader="dot" w:pos="9062"/>
@@ -1325,7 +1271,7 @@
           <w:hyperlink w:anchor="_Toc62394382" w:history="1">
             <w:r>
               <w:rPr>
-                <w:rStyle w:val="Hipercze"/>
+                <w:rStyle w:val="Hyperlink"/>
                 <w:noProof/>
               </w:rPr>
               <w:t>3.</w:t>
@@ -1338,7 +1284,7 @@
             </w:r>
             <w:r>
               <w:rPr>
-                <w:rStyle w:val="Hipercze"/>
+                <w:rStyle w:val="Hyperlink"/>
                 <w:noProof/>
               </w:rPr>
               <w:t>Eksploracja danych</w:t>
@@ -1395,7 +1341,7 @@
         </w:p>
         <w:p>
           <w:pPr>
-            <w:pStyle w:val="Spistreci1"/>
+            <w:pStyle w:val="TOC1"/>
             <w:tabs>
               <w:tab w:val="left" w:pos="440"/>
               <w:tab w:val="right" w:leader="dot" w:pos="9062"/>
@@ -1407,7 +1353,7 @@
           <w:hyperlink w:anchor="_Toc62394383" w:history="1">
             <w:r>
               <w:rPr>
-                <w:rStyle w:val="Hipercze"/>
+                <w:rStyle w:val="Hyperlink"/>
                 <w:noProof/>
               </w:rPr>
               <w:t>4.</w:t>
@@ -1420,7 +1366,7 @@
             </w:r>
             <w:r>
               <w:rPr>
-                <w:rStyle w:val="Hipercze"/>
+                <w:rStyle w:val="Hyperlink"/>
                 <w:noProof/>
               </w:rPr>
               <w:t>Wybór klasyfikatora</w:t>
@@ -1477,7 +1423,7 @@
         </w:p>
         <w:p>
           <w:pPr>
-            <w:pStyle w:val="Spistreci1"/>
+            <w:pStyle w:val="TOC1"/>
             <w:tabs>
               <w:tab w:val="left" w:pos="440"/>
               <w:tab w:val="right" w:leader="dot" w:pos="9062"/>
@@ -1489,7 +1435,7 @@
           <w:hyperlink w:anchor="_Toc62394384" w:history="1">
             <w:r>
               <w:rPr>
-                <w:rStyle w:val="Hipercze"/>
+                <w:rStyle w:val="Hyperlink"/>
                 <w:noProof/>
               </w:rPr>
               <w:t>5.</w:t>
@@ -1502,7 +1448,7 @@
             </w:r>
             <w:r>
               <w:rPr>
-                <w:rStyle w:val="Hipercze"/>
+                <w:rStyle w:val="Hyperlink"/>
                 <w:noProof/>
               </w:rPr>
               <w:t>Klasyfikacja</w:t>
@@ -1559,7 +1505,7 @@
         </w:p>
         <w:p>
           <w:pPr>
-            <w:pStyle w:val="Spistreci1"/>
+            <w:pStyle w:val="TOC1"/>
             <w:tabs>
               <w:tab w:val="left" w:pos="440"/>
               <w:tab w:val="right" w:leader="dot" w:pos="9062"/>
@@ -1571,7 +1517,7 @@
           <w:hyperlink w:anchor="_Toc62394385" w:history="1">
             <w:r>
               <w:rPr>
-                <w:rStyle w:val="Hipercze"/>
+                <w:rStyle w:val="Hyperlink"/>
                 <w:noProof/>
               </w:rPr>
               <w:t>6.</w:t>
@@ -1584,7 +1530,7 @@
             </w:r>
             <w:r>
               <w:rPr>
-                <w:rStyle w:val="Hipercze"/>
+                <w:rStyle w:val="Hyperlink"/>
                 <w:noProof/>
               </w:rPr>
               <w:t>Podsumowanie</w:t>
@@ -1654,8 +1600,6 @@
       <w:pPr>
         <w:jc w:val="center"/>
       </w:pPr>
-      <w:bookmarkStart w:id="0" w:name="_GoBack"/>
-      <w:bookmarkEnd w:id="0"/>
       <w:r>
         <w:br w:type="page"/>
       </w:r>
@@ -1663,65 +1607,1341 @@
     <w:p/>
     <w:p>
       <w:pPr>
-        <w:pStyle w:val="Nagwek1"/>
+        <w:pStyle w:val="Heading1"/>
         <w:numPr>
           <w:ilvl w:val="0"/>
           <w:numId w:val="1"/>
         </w:numPr>
       </w:pPr>
-      <w:bookmarkStart w:id="1" w:name="_Toc62394380"/>
+      <w:bookmarkStart w:id="0" w:name="_Toc62394380"/>
       <w:r>
         <w:t>Wstęp</w:t>
       </w:r>
-      <w:bookmarkEnd w:id="1"/>
-    </w:p>
-    <w:p>
-      <w:r>
-        <w:t>//Informacje na temat projektu: temat, źródło zbioru, cel projektu</w:t>
-      </w:r>
-    </w:p>
-    <w:p>
-      <w:pPr>
-        <w:pStyle w:val="Nagwek1"/>
+      <w:bookmarkEnd w:id="0"/>
+    </w:p>
+    <w:p>
+      <w:r>
+        <w:t xml:space="preserve">Celem projektu jest </w:t>
+      </w:r>
+      <w:r>
+        <w:t>stworzenie modelu klasyfikującego,</w:t>
+      </w:r>
+      <w:r>
+        <w:t xml:space="preserve"> przyporządkowującego k</w:t>
+      </w:r>
+      <w:r>
+        <w:t xml:space="preserve">ażdemu krajowi religię, na podstawie wyglądu </w:t>
+      </w:r>
+      <w:r>
+        <w:t xml:space="preserve">jego flagi. </w:t>
+      </w:r>
+      <w:r>
+        <w:t xml:space="preserve">Wykorzystując informacje o flagach takie jak kolory, </w:t>
+      </w:r>
+      <w:r>
+        <w:t xml:space="preserve">znajdujące się na fladze kształty, </w:t>
+      </w:r>
+      <w:r>
+        <w:t>lub symbole</w:t>
+      </w:r>
+      <w:r>
+        <w:t xml:space="preserve">, model </w:t>
+      </w:r>
+      <w:r>
+        <w:t xml:space="preserve">nauczy się </w:t>
+      </w:r>
+      <w:r>
+        <w:t xml:space="preserve">klasyfikacji religii </w:t>
+      </w:r>
+      <w:r>
+        <w:t xml:space="preserve">na zbiorze treningowym, by następnie </w:t>
+      </w:r>
+      <w:r>
+        <w:t>zmierzyć się z modelem testowym.</w:t>
+      </w:r>
+      <w:r>
+        <w:t xml:space="preserve"> Konieczna będzie </w:t>
+      </w:r>
+      <w:r>
+        <w:t>analiza zbioru ze względu na występowanie danych atrybutów</w:t>
+      </w:r>
+      <w:r>
+        <w:t xml:space="preserve"> oraz ich korelacje,</w:t>
+      </w:r>
+      <w:r>
+        <w:t xml:space="preserve"> odpowiedni podział na zbiór uczący i weryfikacyjny i</w:t>
+      </w:r>
+      <w:r>
+        <w:t xml:space="preserve"> porównani</w:t>
+      </w:r>
+      <w:r>
+        <w:t>e wyników różnych metod grupowania</w:t>
+      </w:r>
+      <w:r>
+        <w:t>.</w:t>
+      </w:r>
+      <w:r>
+        <w:t xml:space="preserve"> </w:t>
+      </w:r>
+      <w:r>
+        <w:t xml:space="preserve">Wynikiem klasyfikacji będzie </w:t>
+      </w:r>
+      <w:r>
+        <w:t xml:space="preserve">zbiór </w:t>
+      </w:r>
+      <w:r>
+        <w:t>państw</w:t>
+      </w:r>
+      <w:r>
+        <w:t xml:space="preserve"> rozdzielony na poszczególne grupy, w zależności przynależności do danej religii</w:t>
+      </w:r>
+      <w:r>
+        <w:t>.</w:t>
+      </w:r>
+      <w:r>
+        <w:t xml:space="preserve"> </w:t>
+      </w:r>
+    </w:p>
+    <w:p>
+      <w:pPr>
+        <w:pStyle w:val="Heading1"/>
         <w:numPr>
           <w:ilvl w:val="0"/>
           <w:numId w:val="1"/>
         </w:numPr>
       </w:pPr>
-      <w:bookmarkStart w:id="2" w:name="_Toc62394381"/>
+      <w:bookmarkStart w:id="1" w:name="_Toc62394381"/>
       <w:r>
         <w:t>Zbiór danych</w:t>
       </w:r>
-      <w:bookmarkEnd w:id="2"/>
-    </w:p>
-    <w:p>
-      <w:r>
-        <w:t>//informacje o zbiorze:</w:t>
-      </w:r>
-      <w:r>
-        <w:t xml:space="preserve"> atrybuty ,ilość obiektów itd.</w:t>
-      </w:r>
-      <w:r>
+      <w:bookmarkEnd w:id="1"/>
+    </w:p>
+    <w:p>
+      <w:pPr>
+        <w:pStyle w:val="Heading1"/>
+        <w:rPr>
+          <w:sz w:val="24"/>
+          <w:szCs w:val="24"/>
+        </w:rPr>
+      </w:pPr>
+      <w:r>
+        <w:rPr>
+          <w:sz w:val="24"/>
+          <w:szCs w:val="24"/>
+        </w:rPr>
+        <w:t>2.1.</w:t>
+      </w:r>
+      <w:r>
+        <w:rPr>
+          <w:sz w:val="24"/>
+          <w:szCs w:val="24"/>
+        </w:rPr>
         <w:t xml:space="preserve"> </w:t>
       </w:r>
-    </w:p>
-    <w:p>
-      <w:pPr>
-        <w:pStyle w:val="Nagwek1"/>
+      <w:r>
+        <w:rPr>
+          <w:sz w:val="24"/>
+          <w:szCs w:val="24"/>
+        </w:rPr>
+        <w:t>Informacje o zbiorze danych</w:t>
+      </w:r>
+      <w:r>
+        <w:rPr>
+          <w:sz w:val="24"/>
+          <w:szCs w:val="24"/>
+        </w:rPr>
+        <w:t xml:space="preserve"> </w:t>
+      </w:r>
+    </w:p>
+    <w:p>
+      <w:r>
+        <w:t xml:space="preserve">W projekcie </w:t>
+      </w:r>
+      <w:r>
+        <w:t>został wykorzystany zbiór danych</w:t>
+      </w:r>
+      <w:r>
+        <w:t xml:space="preserve"> na temat</w:t>
+      </w:r>
+      <w:r>
+        <w:t xml:space="preserve"> flag i państw </w:t>
+      </w:r>
+      <w:r>
+        <w:t xml:space="preserve">ze zbioru uczenia maszynowego </w:t>
+      </w:r>
+      <w:r>
+        <w:t xml:space="preserve">„UCI Machine Learning </w:t>
+      </w:r>
+      <w:r>
+        <w:rPr>
+          <w:lang w:val="en-US"/>
+        </w:rPr>
+        <w:t>Repository</w:t>
+      </w:r>
+      <w:r>
+        <w:t>”.</w:t>
+      </w:r>
+      <w:r>
+        <w:t xml:space="preserve"> </w:t>
+      </w:r>
+      <w:r>
+        <w:t xml:space="preserve">Stworzony został na podstawie </w:t>
+      </w:r>
+      <w:r>
+        <w:t>książki „</w:t>
+      </w:r>
+      <w:r>
+        <w:t xml:space="preserve">Collins Gem Guide to </w:t>
+      </w:r>
+      <w:r>
+        <w:rPr>
+          <w:lang w:val="en-US"/>
+        </w:rPr>
+        <w:t>Flags</w:t>
+      </w:r>
+      <w:r>
+        <w:t>”</w:t>
+      </w:r>
+      <w:r>
+        <w:t xml:space="preserve">. </w:t>
+      </w:r>
+      <w:r>
+        <w:t>Zbiór ten</w:t>
+      </w:r>
+      <w:r>
+        <w:t xml:space="preserve"> powstał </w:t>
+      </w:r>
+      <w:r>
+        <w:t xml:space="preserve"> z myślą o klasyfikacji. </w:t>
+      </w:r>
+      <w:r>
+        <w:t xml:space="preserve"> </w:t>
+      </w:r>
+      <w:r>
+        <w:t>Składa się z 194 obiektów</w:t>
+      </w:r>
+      <w:r>
+        <w:t xml:space="preserve"> opisanych przez 30 atrybutów.</w:t>
+      </w:r>
+      <w:r>
+        <w:t xml:space="preserve"> W zbiorze nie</w:t>
+      </w:r>
+      <w:r>
+        <w:t xml:space="preserve"> brakuje żadnych danych.</w:t>
+      </w:r>
+      <w:r>
+        <w:t xml:space="preserve"> Dane są </w:t>
+      </w:r>
+      <w:r>
+        <w:t>z 1990 r.</w:t>
+      </w:r>
+      <w:r>
+        <w:t xml:space="preserve">, </w:t>
+      </w:r>
+      <w:r>
+        <w:t xml:space="preserve">co powoduje </w:t>
+      </w:r>
+      <w:r>
+        <w:t xml:space="preserve">pewne nieaktualności </w:t>
+      </w:r>
+      <w:r>
+        <w:t>w pojedynczych przypadkach takich jak np.</w:t>
+      </w:r>
+      <w:r>
+        <w:t xml:space="preserve"> </w:t>
+      </w:r>
+      <w:r>
+        <w:t xml:space="preserve">zmieniona </w:t>
+      </w:r>
+      <w:r>
+        <w:t>trzykrotnie od tego czasu flaga Kongo</w:t>
+      </w:r>
+      <w:r>
+        <w:t>, lub obecność już nieistniejącej Czechosłowacji.</w:t>
+      </w:r>
+      <w:r>
+        <w:t xml:space="preserve"> Dane w surowej postaci są pl</w:t>
+      </w:r>
+      <w:r>
+        <w:t>ikiem tekstowym, gdzie każdy obiekt zaczyna się od nowej linii a atrybuty oddzielone są przecinkami.</w:t>
+      </w:r>
+    </w:p>
+    <w:p>
+      <w:pPr>
+        <w:keepNext/>
+      </w:pPr>
+      <w:r>
+        <w:drawing>
+          <wp:inline distT="0" distB="0" distL="0" distR="0" wp14:anchorId="32E401CD" wp14:editId="7AFB76B9">
+            <wp:extent cx="5760720" cy="918210"/>
+            <wp:effectExtent l="0" t="0" r="0" b="0"/>
+            <wp:docPr id="5" name="Picture 5"/>
+            <wp:cNvGraphicFramePr>
+              <a:graphicFrameLocks xmlns:a="http://schemas.openxmlformats.org/drawingml/2006/main" noChangeAspect="1"/>
+            </wp:cNvGraphicFramePr>
+            <a:graphic xmlns:a="http://schemas.openxmlformats.org/drawingml/2006/main">
+              <a:graphicData uri="http://schemas.openxmlformats.org/drawingml/2006/picture">
+                <pic:pic xmlns:pic="http://schemas.openxmlformats.org/drawingml/2006/picture">
+                  <pic:nvPicPr>
+                    <pic:cNvPr id="1" name=""/>
+                    <pic:cNvPicPr/>
+                  </pic:nvPicPr>
+                  <pic:blipFill>
+                    <a:blip r:embed="rId10"/>
+                    <a:stretch>
+                      <a:fillRect/>
+                    </a:stretch>
+                  </pic:blipFill>
+                  <pic:spPr>
+                    <a:xfrm>
+                      <a:off x="0" y="0"/>
+                      <a:ext cx="5760720" cy="918210"/>
+                    </a:xfrm>
+                    <a:prstGeom prst="rect">
+                      <a:avLst/>
+                    </a:prstGeom>
+                  </pic:spPr>
+                </pic:pic>
+              </a:graphicData>
+            </a:graphic>
+          </wp:inline>
+        </w:drawing>
+      </w:r>
+    </w:p>
+    <w:p>
+      <w:pPr>
+        <w:pStyle w:val="Caption"/>
+        <w:jc w:val="center"/>
+      </w:pPr>
+      <w:r>
+        <w:t xml:space="preserve">Rysunek </w:t>
+      </w:r>
+      <w:fldSimple w:instr=" SEQ Rysunek \* ARABIC ">
+        <w:r>
+          <w:rPr>
+            <w:noProof/>
+          </w:rPr>
+          <w:t>1</w:t>
+        </w:r>
+      </w:fldSimple>
+      <w:r>
+        <w:t>Wycinek surowego pliku z danymi</w:t>
+      </w:r>
+    </w:p>
+    <w:p>
+      <w:pPr>
+        <w:pStyle w:val="Heading1"/>
+        <w:rPr>
+          <w:sz w:val="24"/>
+          <w:szCs w:val="24"/>
+        </w:rPr>
+      </w:pPr>
+      <w:r>
+        <w:rPr>
+          <w:sz w:val="24"/>
+          <w:szCs w:val="24"/>
+        </w:rPr>
+        <w:t>2.</w:t>
+      </w:r>
+      <w:r>
+        <w:rPr>
+          <w:sz w:val="24"/>
+          <w:szCs w:val="24"/>
+        </w:rPr>
+        <w:t>2</w:t>
+      </w:r>
+      <w:r>
+        <w:rPr>
+          <w:sz w:val="24"/>
+          <w:szCs w:val="24"/>
+        </w:rPr>
+        <w:t xml:space="preserve">. </w:t>
+      </w:r>
+      <w:r>
+        <w:rPr>
+          <w:sz w:val="24"/>
+          <w:szCs w:val="24"/>
+        </w:rPr>
+        <w:t xml:space="preserve"> Informacje o </w:t>
+      </w:r>
+      <w:r>
+        <w:rPr>
+          <w:sz w:val="24"/>
+          <w:szCs w:val="24"/>
+        </w:rPr>
+        <w:t>atrybutach</w:t>
+      </w:r>
+    </w:p>
+    <w:p/>
+    <w:p>
+      <w:pPr>
+        <w:rPr>
+          <w:b/>
+          <w:bCs/>
+          <w:sz w:val="28"/>
+          <w:szCs w:val="28"/>
+        </w:rPr>
+      </w:pPr>
+      <w:r>
+        <w:rPr>
+          <w:b/>
+          <w:bCs/>
+          <w:sz w:val="28"/>
+          <w:szCs w:val="28"/>
+        </w:rPr>
+        <w:t>Atrybuty to</w:t>
+      </w:r>
+      <w:r>
+        <w:rPr>
+          <w:b/>
+          <w:bCs/>
+          <w:sz w:val="28"/>
+          <w:szCs w:val="28"/>
+        </w:rPr>
+        <w:t xml:space="preserve"> kolejno</w:t>
+      </w:r>
+      <w:r>
+        <w:rPr>
+          <w:b/>
+          <w:bCs/>
+          <w:sz w:val="28"/>
+          <w:szCs w:val="28"/>
+        </w:rPr>
+        <w:t>:</w:t>
+      </w:r>
+    </w:p>
+    <w:p>
+      <w:pPr>
+        <w:pStyle w:val="ListParagraph"/>
+        <w:numPr>
+          <w:ilvl w:val="0"/>
+          <w:numId w:val="5"/>
+        </w:numPr>
+        <w:rPr>
+          <w:b/>
+          <w:bCs/>
+        </w:rPr>
+      </w:pPr>
+      <w:r>
+        <w:rPr>
+          <w:b/>
+          <w:bCs/>
+        </w:rPr>
+        <w:t>Nazwa państwa</w:t>
+      </w:r>
+    </w:p>
+    <w:p>
+      <w:pPr>
+        <w:pStyle w:val="ListParagraph"/>
+        <w:numPr>
+          <w:ilvl w:val="0"/>
+          <w:numId w:val="5"/>
+        </w:numPr>
+      </w:pPr>
+      <w:r>
+        <w:t xml:space="preserve">Położenie na kontynencie: </w:t>
+      </w:r>
+    </w:p>
+    <w:p>
+      <w:pPr>
+        <w:pStyle w:val="ListParagraph"/>
+        <w:numPr>
+          <w:ilvl w:val="1"/>
+          <w:numId w:val="10"/>
+        </w:numPr>
+      </w:pPr>
+      <w:r>
+        <w:t>Ameryka północna</w:t>
+      </w:r>
+      <w:r>
+        <w:t xml:space="preserve">, </w:t>
+      </w:r>
+    </w:p>
+    <w:p>
+      <w:pPr>
+        <w:pStyle w:val="ListParagraph"/>
+        <w:numPr>
+          <w:ilvl w:val="1"/>
+          <w:numId w:val="10"/>
+        </w:numPr>
+      </w:pPr>
+      <w:r>
+        <w:t>Ameryka południowa</w:t>
+      </w:r>
+      <w:r>
+        <w:t xml:space="preserve">, </w:t>
+      </w:r>
+    </w:p>
+    <w:p>
+      <w:pPr>
+        <w:pStyle w:val="ListParagraph"/>
+        <w:numPr>
+          <w:ilvl w:val="1"/>
+          <w:numId w:val="10"/>
+        </w:numPr>
+      </w:pPr>
+      <w:r>
+        <w:t>Europ</w:t>
+      </w:r>
+      <w:r>
+        <w:t>a</w:t>
+      </w:r>
+      <w:r>
+        <w:t xml:space="preserve">, </w:t>
+      </w:r>
+    </w:p>
+    <w:p>
+      <w:pPr>
+        <w:pStyle w:val="ListParagraph"/>
+        <w:numPr>
+          <w:ilvl w:val="1"/>
+          <w:numId w:val="10"/>
+        </w:numPr>
+      </w:pPr>
+      <w:r>
+        <w:t>Afryka</w:t>
+      </w:r>
+      <w:r>
+        <w:t xml:space="preserve">, </w:t>
+      </w:r>
+    </w:p>
+    <w:p>
+      <w:pPr>
+        <w:pStyle w:val="ListParagraph"/>
+        <w:numPr>
+          <w:ilvl w:val="1"/>
+          <w:numId w:val="10"/>
+        </w:numPr>
+      </w:pPr>
+      <w:r>
+        <w:t>Azja</w:t>
+      </w:r>
+      <w:r>
+        <w:t xml:space="preserve">, </w:t>
+      </w:r>
+    </w:p>
+    <w:p>
+      <w:pPr>
+        <w:pStyle w:val="ListParagraph"/>
+        <w:numPr>
+          <w:ilvl w:val="1"/>
+          <w:numId w:val="10"/>
+        </w:numPr>
+      </w:pPr>
+      <w:r>
+        <w:t>Oceania</w:t>
+      </w:r>
+    </w:p>
+    <w:p>
+      <w:pPr>
+        <w:pStyle w:val="ListParagraph"/>
+        <w:numPr>
+          <w:ilvl w:val="0"/>
+          <w:numId w:val="5"/>
+        </w:numPr>
+      </w:pPr>
+      <w:r>
+        <w:t xml:space="preserve">Strefa geograficzna oparta na Greenwich i </w:t>
+      </w:r>
+      <w:r>
+        <w:t>równiku</w:t>
+      </w:r>
+      <w:r>
+        <w:t xml:space="preserve">: </w:t>
+      </w:r>
+    </w:p>
+    <w:p>
+      <w:pPr>
+        <w:pStyle w:val="ListParagraph"/>
+        <w:numPr>
+          <w:ilvl w:val="1"/>
+          <w:numId w:val="5"/>
+        </w:numPr>
+      </w:pPr>
+      <w:r>
+        <w:lastRenderedPageBreak/>
+        <w:t>Północny wschód</w:t>
+      </w:r>
+      <w:r>
+        <w:t>,</w:t>
+      </w:r>
+    </w:p>
+    <w:p>
+      <w:pPr>
+        <w:pStyle w:val="ListParagraph"/>
+        <w:numPr>
+          <w:ilvl w:val="1"/>
+          <w:numId w:val="5"/>
+        </w:numPr>
+      </w:pPr>
+      <w:r>
+        <w:t>Południowy wschód</w:t>
+      </w:r>
+      <w:r>
+        <w:t xml:space="preserve">, </w:t>
+      </w:r>
+    </w:p>
+    <w:p>
+      <w:pPr>
+        <w:pStyle w:val="ListParagraph"/>
+        <w:numPr>
+          <w:ilvl w:val="1"/>
+          <w:numId w:val="5"/>
+        </w:numPr>
+      </w:pPr>
+      <w:r>
+        <w:t>Południowy zachód</w:t>
+      </w:r>
+      <w:r>
+        <w:t>,</w:t>
+      </w:r>
+    </w:p>
+    <w:p>
+      <w:pPr>
+        <w:pStyle w:val="ListParagraph"/>
+        <w:numPr>
+          <w:ilvl w:val="1"/>
+          <w:numId w:val="5"/>
+        </w:numPr>
+      </w:pPr>
+      <w:r>
+        <w:t>Północny zachód</w:t>
+      </w:r>
+    </w:p>
+    <w:p>
+      <w:pPr>
+        <w:pStyle w:val="ListParagraph"/>
+        <w:numPr>
+          <w:ilvl w:val="0"/>
+          <w:numId w:val="5"/>
+        </w:numPr>
+      </w:pPr>
+      <w:r>
+        <w:t>Powierzchnia w tys</w:t>
+      </w:r>
+      <w:r>
+        <w:t xml:space="preserve">iącach </w:t>
+      </w:r>
+      <m:oMath>
+        <m:r>
+          <w:rPr>
+            <w:rFonts w:ascii="Cambria Math" w:hAnsi="Cambria Math"/>
+          </w:rPr>
+          <m:t>k</m:t>
+        </m:r>
+        <m:sSup>
+          <m:sSupPr>
+            <m:ctrlPr>
+              <w:rPr>
+                <w:rFonts w:ascii="Cambria Math" w:hAnsi="Cambria Math"/>
+                <w:i/>
+              </w:rPr>
+            </m:ctrlPr>
+          </m:sSupPr>
+          <m:e>
+            <m:r>
+              <w:rPr>
+                <w:rFonts w:ascii="Cambria Math" w:hAnsi="Cambria Math"/>
+              </w:rPr>
+              <m:t>m</m:t>
+            </m:r>
+          </m:e>
+          <m:sup>
+            <m:r>
+              <w:rPr>
+                <w:rFonts w:ascii="Cambria Math" w:hAnsi="Cambria Math"/>
+              </w:rPr>
+              <m:t>2</m:t>
+            </m:r>
+          </m:sup>
+        </m:sSup>
+      </m:oMath>
+    </w:p>
+    <w:p>
+      <w:pPr>
+        <w:pStyle w:val="ListParagraph"/>
+        <w:numPr>
+          <w:ilvl w:val="0"/>
+          <w:numId w:val="5"/>
+        </w:numPr>
+      </w:pPr>
+      <w:r>
+        <w:t>Populacja zaokrąglana do milionów</w:t>
+      </w:r>
+    </w:p>
+    <w:p>
+      <w:pPr>
+        <w:pStyle w:val="ListParagraph"/>
+        <w:numPr>
+          <w:ilvl w:val="0"/>
+          <w:numId w:val="5"/>
+        </w:numPr>
+      </w:pPr>
+      <w:r>
+        <w:t>Język główny</w:t>
+      </w:r>
+      <w:r>
+        <w:t xml:space="preserve"> lub przynależność do rodziny języków</w:t>
+      </w:r>
+      <w:r>
+        <w:t>:</w:t>
+      </w:r>
+    </w:p>
+    <w:p>
+      <w:pPr>
+        <w:pStyle w:val="ListParagraph"/>
+        <w:numPr>
+          <w:ilvl w:val="0"/>
+          <w:numId w:val="8"/>
+        </w:numPr>
+      </w:pPr>
+      <w:r>
+        <w:t>Angielski</w:t>
+      </w:r>
+      <w:r>
+        <w:t>,</w:t>
+      </w:r>
+    </w:p>
+    <w:p>
+      <w:pPr>
+        <w:pStyle w:val="ListParagraph"/>
+        <w:numPr>
+          <w:ilvl w:val="0"/>
+          <w:numId w:val="8"/>
+        </w:numPr>
+      </w:pPr>
+      <w:r>
+        <w:t>Hiszpański</w:t>
+      </w:r>
+      <w:r>
+        <w:t>,</w:t>
+      </w:r>
+    </w:p>
+    <w:p>
+      <w:pPr>
+        <w:pStyle w:val="ListParagraph"/>
+        <w:numPr>
+          <w:ilvl w:val="0"/>
+          <w:numId w:val="8"/>
+        </w:numPr>
+      </w:pPr>
+      <w:r>
+        <w:t>Francuski</w:t>
+      </w:r>
+      <w:r>
+        <w:t>,</w:t>
+      </w:r>
+    </w:p>
+    <w:p>
+      <w:pPr>
+        <w:pStyle w:val="ListParagraph"/>
+        <w:numPr>
+          <w:ilvl w:val="0"/>
+          <w:numId w:val="8"/>
+        </w:numPr>
+      </w:pPr>
+      <w:r>
+        <w:t>Niemiecki</w:t>
+      </w:r>
+      <w:r>
+        <w:t>,</w:t>
+      </w:r>
+    </w:p>
+    <w:p>
+      <w:pPr>
+        <w:pStyle w:val="ListParagraph"/>
+        <w:numPr>
+          <w:ilvl w:val="0"/>
+          <w:numId w:val="8"/>
+        </w:numPr>
+      </w:pPr>
+      <w:r>
+        <w:t>Słowiański</w:t>
+      </w:r>
+      <w:r>
+        <w:t>,</w:t>
+      </w:r>
+    </w:p>
+    <w:p>
+      <w:pPr>
+        <w:pStyle w:val="ListParagraph"/>
+        <w:numPr>
+          <w:ilvl w:val="0"/>
+          <w:numId w:val="8"/>
+        </w:numPr>
+      </w:pPr>
+      <w:r>
+        <w:t xml:space="preserve">Inny </w:t>
+      </w:r>
+      <w:proofErr w:type="spellStart"/>
+      <w:r>
+        <w:t>Indo</w:t>
+      </w:r>
+      <w:proofErr w:type="spellEnd"/>
+      <w:r>
+        <w:t>-Europejski</w:t>
+      </w:r>
+      <w:r>
+        <w:t>,</w:t>
+      </w:r>
+    </w:p>
+    <w:p>
+      <w:pPr>
+        <w:pStyle w:val="ListParagraph"/>
+        <w:numPr>
+          <w:ilvl w:val="0"/>
+          <w:numId w:val="8"/>
+        </w:numPr>
+      </w:pPr>
+      <w:r>
+        <w:t>Chiński</w:t>
+      </w:r>
+      <w:r>
+        <w:t>,</w:t>
+      </w:r>
+    </w:p>
+    <w:p>
+      <w:pPr>
+        <w:pStyle w:val="ListParagraph"/>
+        <w:numPr>
+          <w:ilvl w:val="0"/>
+          <w:numId w:val="8"/>
+        </w:numPr>
+      </w:pPr>
+      <w:r>
+        <w:t>Arabski</w:t>
+      </w:r>
+      <w:r>
+        <w:t>,</w:t>
+      </w:r>
+    </w:p>
+    <w:p>
+      <w:pPr>
+        <w:pStyle w:val="ListParagraph"/>
+        <w:numPr>
+          <w:ilvl w:val="0"/>
+          <w:numId w:val="8"/>
+        </w:numPr>
+      </w:pPr>
+      <w:r>
+        <w:t>Japoński/Turecki/Fiński/</w:t>
+      </w:r>
+      <w:r>
+        <w:t>Węgierski</w:t>
+      </w:r>
+      <w:r>
+        <w:t>,</w:t>
+      </w:r>
+    </w:p>
+    <w:p>
+      <w:pPr>
+        <w:pStyle w:val="ListParagraph"/>
+        <w:numPr>
+          <w:ilvl w:val="0"/>
+          <w:numId w:val="8"/>
+        </w:numPr>
+      </w:pPr>
+      <w:r>
+        <w:t>Inne</w:t>
+      </w:r>
+    </w:p>
+    <w:p>
+      <w:pPr>
+        <w:pStyle w:val="ListParagraph"/>
+        <w:numPr>
+          <w:ilvl w:val="0"/>
+          <w:numId w:val="5"/>
+        </w:numPr>
+      </w:pPr>
+      <w:r>
+        <w:rPr>
+          <w:b/>
+          <w:bCs/>
+        </w:rPr>
+        <w:t>Religia</w:t>
+      </w:r>
+      <w:r>
+        <w:t>:</w:t>
+      </w:r>
+    </w:p>
+    <w:p>
+      <w:pPr>
+        <w:pStyle w:val="ListParagraph"/>
+        <w:numPr>
+          <w:ilvl w:val="1"/>
+          <w:numId w:val="5"/>
+        </w:numPr>
+      </w:pPr>
+      <w:r>
+        <w:t>Katolicka</w:t>
+      </w:r>
+      <w:r>
+        <w:t>,</w:t>
+      </w:r>
+    </w:p>
+    <w:p>
+      <w:pPr>
+        <w:pStyle w:val="ListParagraph"/>
+        <w:numPr>
+          <w:ilvl w:val="1"/>
+          <w:numId w:val="5"/>
+        </w:numPr>
+      </w:pPr>
+      <w:r>
+        <w:t>Inne chrześcijańskie</w:t>
+      </w:r>
+      <w:r>
+        <w:t>,</w:t>
+      </w:r>
+    </w:p>
+    <w:p>
+      <w:pPr>
+        <w:pStyle w:val="ListParagraph"/>
+        <w:numPr>
+          <w:ilvl w:val="1"/>
+          <w:numId w:val="5"/>
+        </w:numPr>
+      </w:pPr>
+      <w:r>
+        <w:t>Muzu</w:t>
+      </w:r>
+      <w:r>
+        <w:t>łmańska</w:t>
+      </w:r>
+      <w:r>
+        <w:t>,</w:t>
+      </w:r>
+    </w:p>
+    <w:p>
+      <w:pPr>
+        <w:pStyle w:val="ListParagraph"/>
+        <w:numPr>
+          <w:ilvl w:val="1"/>
+          <w:numId w:val="5"/>
+        </w:numPr>
+      </w:pPr>
+      <w:r>
+        <w:t>Buddyzm</w:t>
+      </w:r>
+      <w:r>
+        <w:t>,</w:t>
+      </w:r>
+    </w:p>
+    <w:p>
+      <w:pPr>
+        <w:pStyle w:val="ListParagraph"/>
+        <w:numPr>
+          <w:ilvl w:val="1"/>
+          <w:numId w:val="5"/>
+        </w:numPr>
+      </w:pPr>
+      <w:r>
+        <w:t>Hinduizm</w:t>
+      </w:r>
+      <w:r>
+        <w:t>,</w:t>
+      </w:r>
+    </w:p>
+    <w:p>
+      <w:pPr>
+        <w:pStyle w:val="ListParagraph"/>
+        <w:numPr>
+          <w:ilvl w:val="1"/>
+          <w:numId w:val="5"/>
+        </w:numPr>
+      </w:pPr>
+      <w:r>
+        <w:t>Etniczna</w:t>
+      </w:r>
+      <w:r>
+        <w:t>,</w:t>
+      </w:r>
+    </w:p>
+    <w:p>
+      <w:pPr>
+        <w:pStyle w:val="ListParagraph"/>
+        <w:numPr>
+          <w:ilvl w:val="1"/>
+          <w:numId w:val="5"/>
+        </w:numPr>
+      </w:pPr>
+      <w:r>
+        <w:t>Marksistowska</w:t>
+      </w:r>
+      <w:r>
+        <w:t>,</w:t>
+      </w:r>
+    </w:p>
+    <w:p>
+      <w:pPr>
+        <w:pStyle w:val="ListParagraph"/>
+        <w:numPr>
+          <w:ilvl w:val="1"/>
+          <w:numId w:val="5"/>
+        </w:numPr>
+      </w:pPr>
+      <w:r>
+        <w:t xml:space="preserve">Inne </w:t>
+      </w:r>
+    </w:p>
+    <w:p>
+      <w:r>
+        <w:t>Kolejne atrybuty opisują flagę:</w:t>
+      </w:r>
+    </w:p>
+    <w:p>
+      <w:pPr>
+        <w:pStyle w:val="ListParagraph"/>
+        <w:numPr>
+          <w:ilvl w:val="0"/>
+          <w:numId w:val="5"/>
+        </w:numPr>
+      </w:pPr>
+      <w:r>
+        <w:t>Liczba pionowych pasków</w:t>
+      </w:r>
+    </w:p>
+    <w:p>
+      <w:pPr>
+        <w:pStyle w:val="ListParagraph"/>
+        <w:numPr>
+          <w:ilvl w:val="0"/>
+          <w:numId w:val="5"/>
+        </w:numPr>
+      </w:pPr>
+      <w:r>
+        <w:t>Liczba poziomych pasków</w:t>
+      </w:r>
+    </w:p>
+    <w:p>
+      <w:pPr>
+        <w:pStyle w:val="ListParagraph"/>
+        <w:numPr>
+          <w:ilvl w:val="0"/>
+          <w:numId w:val="5"/>
+        </w:numPr>
+      </w:pPr>
+      <w:r>
+        <w:t>Liczba różnych kolorów</w:t>
+      </w:r>
+    </w:p>
+    <w:p>
+      <w:r>
+        <w:t>Obecność kolorów (1 – obecny na fladze, 0 – brak danego koloru na fladze)</w:t>
+      </w:r>
+      <w:r>
+        <w:t>:</w:t>
+      </w:r>
+    </w:p>
+    <w:p>
+      <w:pPr>
+        <w:pStyle w:val="ListParagraph"/>
+        <w:numPr>
+          <w:ilvl w:val="0"/>
+          <w:numId w:val="5"/>
+        </w:numPr>
+      </w:pPr>
+      <w:r>
+        <w:t>Czerwony</w:t>
+      </w:r>
+    </w:p>
+    <w:p>
+      <w:pPr>
+        <w:pStyle w:val="ListParagraph"/>
+        <w:numPr>
+          <w:ilvl w:val="0"/>
+          <w:numId w:val="5"/>
+        </w:numPr>
+      </w:pPr>
+      <w:r>
+        <w:t>Zielony</w:t>
+      </w:r>
+    </w:p>
+    <w:p>
+      <w:pPr>
+        <w:pStyle w:val="ListParagraph"/>
+        <w:numPr>
+          <w:ilvl w:val="0"/>
+          <w:numId w:val="5"/>
+        </w:numPr>
+      </w:pPr>
+      <w:r>
+        <w:t>Niebieski</w:t>
+      </w:r>
+    </w:p>
+    <w:p>
+      <w:pPr>
+        <w:pStyle w:val="ListParagraph"/>
+        <w:numPr>
+          <w:ilvl w:val="0"/>
+          <w:numId w:val="5"/>
+        </w:numPr>
+      </w:pPr>
+      <w:r>
+        <w:t>Złoty lub żółty</w:t>
+      </w:r>
+    </w:p>
+    <w:p>
+      <w:pPr>
+        <w:pStyle w:val="ListParagraph"/>
+        <w:numPr>
+          <w:ilvl w:val="0"/>
+          <w:numId w:val="5"/>
+        </w:numPr>
+      </w:pPr>
+      <w:r>
+        <w:t>Biały</w:t>
+      </w:r>
+    </w:p>
+    <w:p>
+      <w:pPr>
+        <w:pStyle w:val="ListParagraph"/>
+        <w:numPr>
+          <w:ilvl w:val="0"/>
+          <w:numId w:val="5"/>
+        </w:numPr>
+      </w:pPr>
+      <w:r>
+        <w:t>Czarny</w:t>
+      </w:r>
+    </w:p>
+    <w:p>
+      <w:pPr>
+        <w:pStyle w:val="ListParagraph"/>
+        <w:numPr>
+          <w:ilvl w:val="0"/>
+          <w:numId w:val="5"/>
+        </w:numPr>
+      </w:pPr>
+      <w:r>
+        <w:t>Pomarańczowy lub brązowy</w:t>
+      </w:r>
+    </w:p>
+    <w:p>
+      <w:pPr>
+        <w:pStyle w:val="ListParagraph"/>
+        <w:numPr>
+          <w:ilvl w:val="0"/>
+          <w:numId w:val="5"/>
+        </w:numPr>
+      </w:pPr>
+      <w:r>
+        <w:t>Główny odcień</w:t>
+      </w:r>
+      <w:r>
+        <w:t>:</w:t>
+      </w:r>
+      <w:r>
+        <w:t xml:space="preserve"> kolor dominujący</w:t>
+      </w:r>
+      <w:r>
+        <w:t xml:space="preserve"> (</w:t>
+      </w:r>
+      <w:r>
+        <w:t xml:space="preserve">Remis rozwiązywany poprzez próbę </w:t>
+      </w:r>
+      <w:r>
+        <w:t xml:space="preserve">pobrania koloru na górze flagi, następnie centralnego, </w:t>
+      </w:r>
+      <w:r>
+        <w:t>następnie skrajnie z lewej</w:t>
+      </w:r>
+      <w:r>
+        <w:t>)</w:t>
+      </w:r>
+    </w:p>
+    <w:p>
+      <w:r>
+        <w:t xml:space="preserve">Liczba </w:t>
+      </w:r>
+      <w:r>
+        <w:t>symboli:</w:t>
+      </w:r>
+    </w:p>
+    <w:p>
+      <w:pPr>
+        <w:pStyle w:val="ListParagraph"/>
+        <w:numPr>
+          <w:ilvl w:val="0"/>
+          <w:numId w:val="5"/>
+        </w:numPr>
+      </w:pPr>
+      <w:r>
+        <w:lastRenderedPageBreak/>
+        <w:t>Liczba okręgów</w:t>
+      </w:r>
+    </w:p>
+    <w:p>
+      <w:pPr>
+        <w:pStyle w:val="ListParagraph"/>
+        <w:numPr>
+          <w:ilvl w:val="0"/>
+          <w:numId w:val="5"/>
+        </w:numPr>
+      </w:pPr>
+      <w:r>
+        <w:t>Liczba pionowych krzyży</w:t>
+      </w:r>
+    </w:p>
+    <w:p>
+      <w:pPr>
+        <w:pStyle w:val="ListParagraph"/>
+        <w:numPr>
+          <w:ilvl w:val="0"/>
+          <w:numId w:val="5"/>
+        </w:numPr>
+      </w:pPr>
+      <w:r>
+        <w:t>Liczba diagonalnych krzyży</w:t>
+      </w:r>
+    </w:p>
+    <w:p>
+      <w:pPr>
+        <w:pStyle w:val="ListParagraph"/>
+        <w:numPr>
+          <w:ilvl w:val="0"/>
+          <w:numId w:val="5"/>
+        </w:numPr>
+      </w:pPr>
+      <w:r>
+        <w:t>Liczba kwartałów (wydzielonych sekcji)</w:t>
+      </w:r>
+    </w:p>
+    <w:p>
+      <w:pPr>
+        <w:pStyle w:val="ListParagraph"/>
+        <w:numPr>
+          <w:ilvl w:val="0"/>
+          <w:numId w:val="5"/>
+        </w:numPr>
+      </w:pPr>
+      <w:r>
+        <w:t>Liczba słońc lub symboli gwiazd</w:t>
+      </w:r>
+    </w:p>
+    <w:p>
+      <w:r>
+        <w:t>Obecność symboli (1 – obecny na fladze, 0 – brak</w:t>
+      </w:r>
+      <w:r>
+        <w:t>)</w:t>
+      </w:r>
+      <w:r>
+        <w:t>:</w:t>
+      </w:r>
+    </w:p>
+    <w:p>
+      <w:pPr>
+        <w:pStyle w:val="ListParagraph"/>
+        <w:numPr>
+          <w:ilvl w:val="0"/>
+          <w:numId w:val="5"/>
+        </w:numPr>
+      </w:pPr>
+      <w:r>
+        <w:t>Obecność półksiężyców</w:t>
+      </w:r>
+    </w:p>
+    <w:p>
+      <w:pPr>
+        <w:pStyle w:val="ListParagraph"/>
+        <w:numPr>
+          <w:ilvl w:val="0"/>
+          <w:numId w:val="5"/>
+        </w:numPr>
+      </w:pPr>
+      <w:r>
+        <w:t>Obecność trójkątów</w:t>
+      </w:r>
+    </w:p>
+    <w:p>
+      <w:pPr>
+        <w:pStyle w:val="ListParagraph"/>
+        <w:numPr>
+          <w:ilvl w:val="0"/>
+          <w:numId w:val="5"/>
+        </w:numPr>
+      </w:pPr>
+      <w:r>
+        <w:t xml:space="preserve">Obecność innych symboli </w:t>
+      </w:r>
+      <w:r>
+        <w:t xml:space="preserve">nieożywionych </w:t>
+      </w:r>
+      <w:r>
+        <w:t>(np. łódka)</w:t>
+      </w:r>
+    </w:p>
+    <w:p>
+      <w:pPr>
+        <w:pStyle w:val="ListParagraph"/>
+        <w:numPr>
+          <w:ilvl w:val="0"/>
+          <w:numId w:val="5"/>
+        </w:numPr>
+      </w:pPr>
+      <w:r>
+        <w:t>Obecność symboli ożywionych (np. zwierzę, ludzka ręka)</w:t>
+      </w:r>
+    </w:p>
+    <w:p>
+      <w:pPr>
+        <w:pStyle w:val="ListParagraph"/>
+        <w:numPr>
+          <w:ilvl w:val="0"/>
+          <w:numId w:val="5"/>
+        </w:numPr>
+      </w:pPr>
+      <w:r>
+        <w:t>Obecność tekstu</w:t>
+      </w:r>
+    </w:p>
+    <w:p>
+      <w:r>
+        <w:t>Kolory w rogach:</w:t>
+      </w:r>
+    </w:p>
+    <w:p>
+      <w:pPr>
+        <w:pStyle w:val="ListParagraph"/>
+        <w:numPr>
+          <w:ilvl w:val="0"/>
+          <w:numId w:val="5"/>
+        </w:numPr>
+      </w:pPr>
+      <w:r>
+        <w:t xml:space="preserve">Kolor w lewym górnym rogu </w:t>
+      </w:r>
+    </w:p>
+    <w:p>
+      <w:pPr>
+        <w:pStyle w:val="ListParagraph"/>
+        <w:numPr>
+          <w:ilvl w:val="0"/>
+          <w:numId w:val="5"/>
+        </w:numPr>
+      </w:pPr>
+      <w:r>
+        <w:t>Kolor w lewym dolnym rogu</w:t>
+      </w:r>
+    </w:p>
+    <w:p>
+      <w:pPr>
+        <w:pStyle w:val="Heading1"/>
         <w:numPr>
           <w:ilvl w:val="0"/>
           <w:numId w:val="1"/>
         </w:numPr>
       </w:pPr>
-      <w:bookmarkStart w:id="3" w:name="_Toc62394382"/>
+      <w:bookmarkStart w:id="2" w:name="_Toc62394382"/>
       <w:r>
         <w:t>Eksploracja danych</w:t>
       </w:r>
-      <w:bookmarkEnd w:id="3"/>
-    </w:p>
-    <w:p>
-      <w:pPr>
-        <w:pStyle w:val="Akapitzlist"/>
+      <w:bookmarkEnd w:id="2"/>
+    </w:p>
+    <w:p>
+      <w:pPr>
+        <w:pStyle w:val="ListParagraph"/>
         <w:numPr>
           <w:ilvl w:val="1"/>
           <w:numId w:val="1"/>
@@ -1738,7 +2958,7 @@
     </w:p>
     <w:p>
       <w:pPr>
-        <w:pStyle w:val="Akapitzlist"/>
+        <w:pStyle w:val="ListParagraph"/>
         <w:numPr>
           <w:ilvl w:val="1"/>
           <w:numId w:val="1"/>
@@ -1755,17 +2975,17 @@
     </w:p>
     <w:p>
       <w:pPr>
-        <w:pStyle w:val="Nagwek1"/>
+        <w:pStyle w:val="Heading1"/>
         <w:numPr>
           <w:ilvl w:val="0"/>
           <w:numId w:val="1"/>
         </w:numPr>
       </w:pPr>
-      <w:bookmarkStart w:id="4" w:name="_Toc62394383"/>
+      <w:bookmarkStart w:id="3" w:name="_Toc62394383"/>
       <w:r>
         <w:t>Wybór klasyfikatora</w:t>
       </w:r>
-      <w:bookmarkEnd w:id="4"/>
+      <w:bookmarkEnd w:id="3"/>
     </w:p>
     <w:p>
       <w:r>
@@ -1774,17 +2994,17 @@
     </w:p>
     <w:p>
       <w:pPr>
-        <w:pStyle w:val="Nagwek1"/>
+        <w:pStyle w:val="Heading1"/>
         <w:numPr>
           <w:ilvl w:val="0"/>
           <w:numId w:val="1"/>
         </w:numPr>
       </w:pPr>
-      <w:bookmarkStart w:id="5" w:name="_Toc62394384"/>
+      <w:bookmarkStart w:id="4" w:name="_Toc62394384"/>
       <w:r>
         <w:t>Klasyfikacja</w:t>
       </w:r>
-      <w:bookmarkEnd w:id="5"/>
+      <w:bookmarkEnd w:id="4"/>
       <w:r>
         <w:t xml:space="preserve"> </w:t>
       </w:r>
@@ -1799,17 +3019,17 @@
     </w:p>
     <w:p>
       <w:pPr>
-        <w:pStyle w:val="Nagwek1"/>
+        <w:pStyle w:val="Heading1"/>
         <w:numPr>
           <w:ilvl w:val="0"/>
           <w:numId w:val="1"/>
         </w:numPr>
       </w:pPr>
-      <w:bookmarkStart w:id="6" w:name="_Toc62394385"/>
+      <w:bookmarkStart w:id="5" w:name="_Toc62394385"/>
       <w:r>
         <w:t>Podsumowanie</w:t>
       </w:r>
-      <w:bookmarkEnd w:id="6"/>
+      <w:bookmarkEnd w:id="5"/>
     </w:p>
     <w:p>
       <w:r>
@@ -1831,7 +3051,7 @@
 </file>
 
 <file path=word/endnotes.xml><?xml version="1.0" encoding="utf-8"?>
-<w:endnotes xmlns:wpc="http://schemas.microsoft.com/office/word/2010/wordprocessingCanvas" xmlns:mc="http://schemas.openxmlformats.org/markup-compatibility/2006" xmlns:o="urn:schemas-microsoft-com:office:office" xmlns:r="http://schemas.openxmlformats.org/officeDocument/2006/relationships" xmlns:m="http://schemas.openxmlformats.org/officeDocument/2006/math" xmlns:v="urn:schemas-microsoft-com:vml" xmlns:wp14="http://schemas.microsoft.com/office/word/2010/wordprocessingDrawing" xmlns:wp="http://schemas.openxmlformats.org/drawingml/2006/wordprocessingDrawing" xmlns:w10="urn:schemas-microsoft-com:office:word" xmlns:w="http://schemas.openxmlformats.org/wordprocessingml/2006/main" xmlns:w14="http://schemas.microsoft.com/office/word/2010/wordml" xmlns:wpg="http://schemas.microsoft.com/office/word/2010/wordprocessingGroup" xmlns:wpi="http://schemas.microsoft.com/office/word/2010/wordprocessingInk" xmlns:wne="http://schemas.microsoft.com/office/word/2006/wordml" xmlns:wps="http://schemas.microsoft.com/office/word/2010/wordprocessingShape" mc:Ignorable="w14 wp14">
+<w:endnotes xmlns:wpc="http://schemas.microsoft.com/office/word/2010/wordprocessingCanvas" xmlns:cx="http://schemas.microsoft.com/office/drawing/2014/chartex" xmlns:cx1="http://schemas.microsoft.com/office/drawing/2015/9/8/chartex" xmlns:cx2="http://schemas.microsoft.com/office/drawing/2015/10/21/chartex" xmlns:cx3="http://schemas.microsoft.com/office/drawing/2016/5/9/chartex" xmlns:cx4="http://schemas.microsoft.com/office/drawing/2016/5/10/chartex" xmlns:cx5="http://schemas.microsoft.com/office/drawing/2016/5/11/chartex" xmlns:cx6="http://schemas.microsoft.com/office/drawing/2016/5/12/chartex" xmlns:cx7="http://schemas.microsoft.com/office/drawing/2016/5/13/chartex" xmlns:cx8="http://schemas.microsoft.com/office/drawing/2016/5/14/chartex" xmlns:mc="http://schemas.openxmlformats.org/markup-compatibility/2006" xmlns:aink="http://schemas.microsoft.com/office/drawing/2016/ink" xmlns:am3d="http://schemas.microsoft.com/office/drawing/2017/model3d" xmlns:o="urn:schemas-microsoft-com:office:office" xmlns:r="http://schemas.openxmlformats.org/officeDocument/2006/relationships" xmlns:m="http://schemas.openxmlformats.org/officeDocument/2006/math" xmlns:v="urn:schemas-microsoft-com:vml" xmlns:wp14="http://schemas.microsoft.com/office/word/2010/wordprocessingDrawing" xmlns:wp="http://schemas.openxmlformats.org/drawingml/2006/wordprocessingDrawing" xmlns:w10="urn:schemas-microsoft-com:office:word" xmlns:w="http://schemas.openxmlformats.org/wordprocessingml/2006/main" xmlns:w14="http://schemas.microsoft.com/office/word/2010/wordml" xmlns:w15="http://schemas.microsoft.com/office/word/2012/wordml" xmlns:w16cex="http://schemas.microsoft.com/office/word/2018/wordml/cex" xmlns:w16cid="http://schemas.microsoft.com/office/word/2016/wordml/cid" xmlns:w16="http://schemas.microsoft.com/office/word/2018/wordml" xmlns:w16se="http://schemas.microsoft.com/office/word/2015/wordml/symex" xmlns:wpg="http://schemas.microsoft.com/office/word/2010/wordprocessingGroup" xmlns:wpi="http://schemas.microsoft.com/office/word/2010/wordprocessingInk" xmlns:wne="http://schemas.microsoft.com/office/word/2006/wordml" xmlns:wps="http://schemas.microsoft.com/office/word/2010/wordprocessingShape" mc:Ignorable="w14 w15 w16se w16cid w16 w16cex wp14">
   <w:endnote w:type="separator" w:id="-1">
     <w:p>
       <w:pPr>
@@ -1856,7 +3076,7 @@
 </file>
 
 <file path=word/footer1.xml><?xml version="1.0" encoding="utf-8"?>
-<w:ftr xmlns:wpc="http://schemas.microsoft.com/office/word/2010/wordprocessingCanvas" xmlns:mc="http://schemas.openxmlformats.org/markup-compatibility/2006" xmlns:o="urn:schemas-microsoft-com:office:office" xmlns:r="http://schemas.openxmlformats.org/officeDocument/2006/relationships" xmlns:m="http://schemas.openxmlformats.org/officeDocument/2006/math" xmlns:v="urn:schemas-microsoft-com:vml" xmlns:wp14="http://schemas.microsoft.com/office/word/2010/wordprocessingDrawing" xmlns:wp="http://schemas.openxmlformats.org/drawingml/2006/wordprocessingDrawing" xmlns:w10="urn:schemas-microsoft-com:office:word" xmlns:w="http://schemas.openxmlformats.org/wordprocessingml/2006/main" xmlns:w14="http://schemas.microsoft.com/office/word/2010/wordml" xmlns:wpg="http://schemas.microsoft.com/office/word/2010/wordprocessingGroup" xmlns:wpi="http://schemas.microsoft.com/office/word/2010/wordprocessingInk" xmlns:wne="http://schemas.microsoft.com/office/word/2006/wordml" xmlns:wps="http://schemas.microsoft.com/office/word/2010/wordprocessingShape" mc:Ignorable="w14 wp14">
+<w:ftr xmlns:wpc="http://schemas.microsoft.com/office/word/2010/wordprocessingCanvas" xmlns:cx="http://schemas.microsoft.com/office/drawing/2014/chartex" xmlns:cx1="http://schemas.microsoft.com/office/drawing/2015/9/8/chartex" xmlns:cx2="http://schemas.microsoft.com/office/drawing/2015/10/21/chartex" xmlns:cx3="http://schemas.microsoft.com/office/drawing/2016/5/9/chartex" xmlns:cx4="http://schemas.microsoft.com/office/drawing/2016/5/10/chartex" xmlns:cx5="http://schemas.microsoft.com/office/drawing/2016/5/11/chartex" xmlns:cx6="http://schemas.microsoft.com/office/drawing/2016/5/12/chartex" xmlns:cx7="http://schemas.microsoft.com/office/drawing/2016/5/13/chartex" xmlns:cx8="http://schemas.microsoft.com/office/drawing/2016/5/14/chartex" xmlns:mc="http://schemas.openxmlformats.org/markup-compatibility/2006" xmlns:aink="http://schemas.microsoft.com/office/drawing/2016/ink" xmlns:am3d="http://schemas.microsoft.com/office/drawing/2017/model3d" xmlns:o="urn:schemas-microsoft-com:office:office" xmlns:r="http://schemas.openxmlformats.org/officeDocument/2006/relationships" xmlns:m="http://schemas.openxmlformats.org/officeDocument/2006/math" xmlns:v="urn:schemas-microsoft-com:vml" xmlns:wp14="http://schemas.microsoft.com/office/word/2010/wordprocessingDrawing" xmlns:wp="http://schemas.openxmlformats.org/drawingml/2006/wordprocessingDrawing" xmlns:w10="urn:schemas-microsoft-com:office:word" xmlns:w="http://schemas.openxmlformats.org/wordprocessingml/2006/main" xmlns:w14="http://schemas.microsoft.com/office/word/2010/wordml" xmlns:w15="http://schemas.microsoft.com/office/word/2012/wordml" xmlns:w16cex="http://schemas.microsoft.com/office/word/2018/wordml/cex" xmlns:w16cid="http://schemas.microsoft.com/office/word/2016/wordml/cid" xmlns:w16="http://schemas.microsoft.com/office/word/2018/wordml" xmlns:w16se="http://schemas.microsoft.com/office/word/2015/wordml/symex" xmlns:wpg="http://schemas.microsoft.com/office/word/2010/wordprocessingGroup" xmlns:wpi="http://schemas.microsoft.com/office/word/2010/wordprocessingInk" xmlns:wne="http://schemas.microsoft.com/office/word/2006/wordml" xmlns:wps="http://schemas.microsoft.com/office/word/2010/wordprocessingShape" mc:Ignorable="w14 w15 w16se w16cid w16 w16cex wp14">
   <w:sdt>
     <w:sdtPr>
       <w:id w:val="-1767680639"/>
@@ -1865,10 +3085,11 @@
         <w:docPartUnique/>
       </w:docPartObj>
     </w:sdtPr>
+    <w:sdtEndPr/>
     <w:sdtContent>
       <w:p>
         <w:pPr>
-          <w:pStyle w:val="Stopka"/>
+          <w:pStyle w:val="Footer"/>
         </w:pPr>
         <w:r>
           <w:rPr>
@@ -1877,7 +3098,7 @@
           <mc:AlternateContent>
             <mc:Choice Requires="wps">
               <w:drawing>
-                <wp:anchor distT="0" distB="0" distL="114300" distR="114300" simplePos="0" relativeHeight="251659264" behindDoc="0" locked="0" layoutInCell="1" allowOverlap="1" wp14:editId="595BEF42">
+                <wp:anchor distT="0" distB="0" distL="114300" distR="114300" simplePos="0" relativeHeight="251659264" behindDoc="0" locked="0" layoutInCell="1" allowOverlap="1" wp14:anchorId="3248C18F" wp14:editId="3248C190">
                   <wp:simplePos x="0" y="0"/>
                   <wp:positionH relativeFrom="page">
                     <wp:align>left</wp:align>
@@ -1987,7 +3208,7 @@
             </mc:Choice>
             <mc:Fallback>
               <w:pict>
-                <v:shapetype id="_x0000_t5" coordsize="21600,21600" o:spt="5" adj="10800" path="m@0,l,21600r21600,xe">
+                <v:shapetype w14:anchorId="3248C18F" id="_x0000_t5" coordsize="21600,21600" o:spt="5" adj="10800" path="m@0,l,21600r21600,xe">
                   <v:stroke joinstyle="miter"/>
                   <v:formulas>
                     <v:f eqn="val #0"/>
@@ -1999,7 +3220,7 @@
                     <v:h position="#0,topLeft" xrange="0,21600"/>
                   </v:handles>
                 </v:shapetype>
-                <v:shape id="Autokształt 1" o:spid="_x0000_s1028" type="#_x0000_t5" style="position:absolute;margin-left:0;margin-top:0;width:167.4pt;height:161.8pt;flip:x;z-index:251659264;visibility:visible;mso-wrap-style:square;mso-width-percent:0;mso-height-percent:0;mso-wrap-distance-left:9pt;mso-wrap-distance-top:0;mso-wrap-distance-right:9pt;mso-wrap-distance-bottom:0;mso-position-horizontal:left;mso-position-horizontal-relative:page;mso-position-vertical:bottom;mso-position-vertical-relative:page;mso-width-percent:0;mso-height-percent:0;mso-width-relative:page;mso-height-relative:page;v-text-anchor:top" o:gfxdata="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" adj="21600" fillcolor="#d2eaf1" stroked="f">
+                <v:shape id="Autokształt 1" o:spid="_x0000_s1028" type="#_x0000_t5" style="position:absolute;margin-left:0;margin-top:0;width:167.4pt;height:161.8pt;flip:x;z-index:251659264;visibility:visible;mso-wrap-style:square;mso-width-percent:0;mso-height-percent:0;mso-wrap-distance-left:9pt;mso-wrap-distance-top:0;mso-wrap-distance-right:9pt;mso-wrap-distance-bottom:0;mso-position-horizontal:left;mso-position-horizontal-relative:page;mso-position-vertical:bottom;mso-position-vertical-relative:page;mso-width-percent:0;mso-height-percent:0;mso-width-relative:page;mso-height-relative:page;v-text-anchor:top" o:gfxdata="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" adj="21600" fillcolor="#d2eaf1" stroked="f">
                   <v:textbox>
                     <w:txbxContent>
                       <w:p>
@@ -2059,7 +3280,7 @@
 </file>
 
 <file path=word/footnotes.xml><?xml version="1.0" encoding="utf-8"?>
-<w:footnotes xmlns:wpc="http://schemas.microsoft.com/office/word/2010/wordprocessingCanvas" xmlns:mc="http://schemas.openxmlformats.org/markup-compatibility/2006" xmlns:o="urn:schemas-microsoft-com:office:office" xmlns:r="http://schemas.openxmlformats.org/officeDocument/2006/relationships" xmlns:m="http://schemas.openxmlformats.org/officeDocument/2006/math" xmlns:v="urn:schemas-microsoft-com:vml" xmlns:wp14="http://schemas.microsoft.com/office/word/2010/wordprocessingDrawing" xmlns:wp="http://schemas.openxmlformats.org/drawingml/2006/wordprocessingDrawing" xmlns:w10="urn:schemas-microsoft-com:office:word" xmlns:w="http://schemas.openxmlformats.org/wordprocessingml/2006/main" xmlns:w14="http://schemas.microsoft.com/office/word/2010/wordml" xmlns:wpg="http://schemas.microsoft.com/office/word/2010/wordprocessingGroup" xmlns:wpi="http://schemas.microsoft.com/office/word/2010/wordprocessingInk" xmlns:wne="http://schemas.microsoft.com/office/word/2006/wordml" xmlns:wps="http://schemas.microsoft.com/office/word/2010/wordprocessingShape" mc:Ignorable="w14 wp14">
+<w:footnotes xmlns:wpc="http://schemas.microsoft.com/office/word/2010/wordprocessingCanvas" xmlns:cx="http://schemas.microsoft.com/office/drawing/2014/chartex" xmlns:cx1="http://schemas.microsoft.com/office/drawing/2015/9/8/chartex" xmlns:cx2="http://schemas.microsoft.com/office/drawing/2015/10/21/chartex" xmlns:cx3="http://schemas.microsoft.com/office/drawing/2016/5/9/chartex" xmlns:cx4="http://schemas.microsoft.com/office/drawing/2016/5/10/chartex" xmlns:cx5="http://schemas.microsoft.com/office/drawing/2016/5/11/chartex" xmlns:cx6="http://schemas.microsoft.com/office/drawing/2016/5/12/chartex" xmlns:cx7="http://schemas.microsoft.com/office/drawing/2016/5/13/chartex" xmlns:cx8="http://schemas.microsoft.com/office/drawing/2016/5/14/chartex" xmlns:mc="http://schemas.openxmlformats.org/markup-compatibility/2006" xmlns:aink="http://schemas.microsoft.com/office/drawing/2016/ink" xmlns:am3d="http://schemas.microsoft.com/office/drawing/2017/model3d" xmlns:o="urn:schemas-microsoft-com:office:office" xmlns:r="http://schemas.openxmlformats.org/officeDocument/2006/relationships" xmlns:m="http://schemas.openxmlformats.org/officeDocument/2006/math" xmlns:v="urn:schemas-microsoft-com:vml" xmlns:wp14="http://schemas.microsoft.com/office/word/2010/wordprocessingDrawing" xmlns:wp="http://schemas.openxmlformats.org/drawingml/2006/wordprocessingDrawing" xmlns:w10="urn:schemas-microsoft-com:office:word" xmlns:w="http://schemas.openxmlformats.org/wordprocessingml/2006/main" xmlns:w14="http://schemas.microsoft.com/office/word/2010/wordml" xmlns:w15="http://schemas.microsoft.com/office/word/2012/wordml" xmlns:w16cex="http://schemas.microsoft.com/office/word/2018/wordml/cex" xmlns:w16cid="http://schemas.microsoft.com/office/word/2016/wordml/cid" xmlns:w16="http://schemas.microsoft.com/office/word/2018/wordml" xmlns:w16se="http://schemas.microsoft.com/office/word/2015/wordml/symex" xmlns:wpg="http://schemas.microsoft.com/office/word/2010/wordprocessingGroup" xmlns:wpi="http://schemas.microsoft.com/office/word/2010/wordprocessingInk" xmlns:wne="http://schemas.microsoft.com/office/word/2006/wordml" xmlns:wps="http://schemas.microsoft.com/office/word/2010/wordprocessingShape" mc:Ignorable="w14 w15 w16se w16cid w16 w16cex wp14">
   <w:footnote w:type="separator" w:id="-1">
     <w:p>
       <w:pPr>
@@ -2084,7 +3305,7 @@
 </file>
 
 <file path=word/header1.xml><?xml version="1.0" encoding="utf-8"?>
-<w:hdr xmlns:wpc="http://schemas.microsoft.com/office/word/2010/wordprocessingCanvas" xmlns:mc="http://schemas.openxmlformats.org/markup-compatibility/2006" xmlns:o="urn:schemas-microsoft-com:office:office" xmlns:r="http://schemas.openxmlformats.org/officeDocument/2006/relationships" xmlns:m="http://schemas.openxmlformats.org/officeDocument/2006/math" xmlns:v="urn:schemas-microsoft-com:vml" xmlns:wp14="http://schemas.microsoft.com/office/word/2010/wordprocessingDrawing" xmlns:wp="http://schemas.openxmlformats.org/drawingml/2006/wordprocessingDrawing" xmlns:w10="urn:schemas-microsoft-com:office:word" xmlns:w="http://schemas.openxmlformats.org/wordprocessingml/2006/main" xmlns:w14="http://schemas.microsoft.com/office/word/2010/wordml" xmlns:wpg="http://schemas.microsoft.com/office/word/2010/wordprocessingGroup" xmlns:wpi="http://schemas.microsoft.com/office/word/2010/wordprocessingInk" xmlns:wne="http://schemas.microsoft.com/office/word/2006/wordml" xmlns:wps="http://schemas.microsoft.com/office/word/2010/wordprocessingShape" mc:Ignorable="w14 wp14">
+<w:hdr xmlns:wpc="http://schemas.microsoft.com/office/word/2010/wordprocessingCanvas" xmlns:cx="http://schemas.microsoft.com/office/drawing/2014/chartex" xmlns:cx1="http://schemas.microsoft.com/office/drawing/2015/9/8/chartex" xmlns:cx2="http://schemas.microsoft.com/office/drawing/2015/10/21/chartex" xmlns:cx3="http://schemas.microsoft.com/office/drawing/2016/5/9/chartex" xmlns:cx4="http://schemas.microsoft.com/office/drawing/2016/5/10/chartex" xmlns:cx5="http://schemas.microsoft.com/office/drawing/2016/5/11/chartex" xmlns:cx6="http://schemas.microsoft.com/office/drawing/2016/5/12/chartex" xmlns:cx7="http://schemas.microsoft.com/office/drawing/2016/5/13/chartex" xmlns:cx8="http://schemas.microsoft.com/office/drawing/2016/5/14/chartex" xmlns:mc="http://schemas.openxmlformats.org/markup-compatibility/2006" xmlns:aink="http://schemas.microsoft.com/office/drawing/2016/ink" xmlns:am3d="http://schemas.microsoft.com/office/drawing/2017/model3d" xmlns:o="urn:schemas-microsoft-com:office:office" xmlns:r="http://schemas.openxmlformats.org/officeDocument/2006/relationships" xmlns:m="http://schemas.openxmlformats.org/officeDocument/2006/math" xmlns:v="urn:schemas-microsoft-com:vml" xmlns:wp14="http://schemas.microsoft.com/office/word/2010/wordprocessingDrawing" xmlns:wp="http://schemas.openxmlformats.org/drawingml/2006/wordprocessingDrawing" xmlns:w10="urn:schemas-microsoft-com:office:word" xmlns:w="http://schemas.openxmlformats.org/wordprocessingml/2006/main" xmlns:w14="http://schemas.microsoft.com/office/word/2010/wordml" xmlns:w15="http://schemas.microsoft.com/office/word/2012/wordml" xmlns:w16cex="http://schemas.microsoft.com/office/word/2018/wordml/cex" xmlns:w16cid="http://schemas.microsoft.com/office/word/2016/wordml/cid" xmlns:w16="http://schemas.microsoft.com/office/word/2018/wordml" xmlns:w16se="http://schemas.microsoft.com/office/word/2015/wordml/symex" xmlns:wpg="http://schemas.microsoft.com/office/word/2010/wordprocessingGroup" xmlns:wpi="http://schemas.microsoft.com/office/word/2010/wordprocessingInk" xmlns:wne="http://schemas.microsoft.com/office/word/2006/wordml" xmlns:wps="http://schemas.microsoft.com/office/word/2010/wordprocessingShape" mc:Ignorable="w14 w15 w16se w16cid w16 w16cex wp14">
   <w:sdt>
     <w:sdtPr>
       <w:rPr>
@@ -2100,10 +3321,11 @@
       <w:dataBinding w:prefixMappings="xmlns:ns0='http://schemas.openxmlformats.org/package/2006/metadata/core-properties' xmlns:ns1='http://purl.org/dc/elements/1.1/'" w:xpath="/ns0:coreProperties[1]/ns1:title[1]" w:storeItemID="{6C3C8BC8-F283-45AE-878A-BAB7291924A1}"/>
       <w:text/>
     </w:sdtPr>
+    <w:sdtEndPr/>
     <w:sdtContent>
       <w:p>
         <w:pPr>
-          <w:pStyle w:val="Nagwek"/>
+          <w:pStyle w:val="Header"/>
           <w:pBdr>
             <w:bottom w:val="thickThinSmallGap" w:sz="24" w:space="1" w:color="622423" w:themeColor="accent2" w:themeShade="7F"/>
           </w:pBdr>
@@ -2127,7 +3349,7 @@
   </w:sdt>
   <w:p>
     <w:pPr>
-      <w:pStyle w:val="Nagwek"/>
+      <w:pStyle w:val="Header"/>
       <w:rPr>
         <w:b/>
       </w:rPr>
@@ -2137,8 +3359,94 @@
 </file>
 
 <file path=word/numbering.xml><?xml version="1.0" encoding="utf-8"?>
-<w:numbering xmlns:wpc="http://schemas.microsoft.com/office/word/2010/wordprocessingCanvas" xmlns:mc="http://schemas.openxmlformats.org/markup-compatibility/2006" xmlns:o="urn:schemas-microsoft-com:office:office" xmlns:r="http://schemas.openxmlformats.org/officeDocument/2006/relationships" xmlns:m="http://schemas.openxmlformats.org/officeDocument/2006/math" xmlns:v="urn:schemas-microsoft-com:vml" xmlns:wp14="http://schemas.microsoft.com/office/word/2010/wordprocessingDrawing" xmlns:wp="http://schemas.openxmlformats.org/drawingml/2006/wordprocessingDrawing" xmlns:w10="urn:schemas-microsoft-com:office:word" xmlns:w="http://schemas.openxmlformats.org/wordprocessingml/2006/main" xmlns:w14="http://schemas.microsoft.com/office/word/2010/wordml" xmlns:wpg="http://schemas.microsoft.com/office/word/2010/wordprocessingGroup" xmlns:wpi="http://schemas.microsoft.com/office/word/2010/wordprocessingInk" xmlns:wne="http://schemas.microsoft.com/office/word/2006/wordml" xmlns:wps="http://schemas.microsoft.com/office/word/2010/wordprocessingShape" mc:Ignorable="w14 wp14">
-  <w:abstractNum w:abstractNumId="0">
+<w:numbering xmlns:wpc="http://schemas.microsoft.com/office/word/2010/wordprocessingCanvas" xmlns:cx="http://schemas.microsoft.com/office/drawing/2014/chartex" xmlns:cx1="http://schemas.microsoft.com/office/drawing/2015/9/8/chartex" xmlns:cx2="http://schemas.microsoft.com/office/drawing/2015/10/21/chartex" xmlns:cx3="http://schemas.microsoft.com/office/drawing/2016/5/9/chartex" xmlns:cx4="http://schemas.microsoft.com/office/drawing/2016/5/10/chartex" xmlns:cx5="http://schemas.microsoft.com/office/drawing/2016/5/11/chartex" xmlns:cx6="http://schemas.microsoft.com/office/drawing/2016/5/12/chartex" xmlns:cx7="http://schemas.microsoft.com/office/drawing/2016/5/13/chartex" xmlns:cx8="http://schemas.microsoft.com/office/drawing/2016/5/14/chartex" xmlns:mc="http://schemas.openxmlformats.org/markup-compatibility/2006" xmlns:aink="http://schemas.microsoft.com/office/drawing/2016/ink" xmlns:am3d="http://schemas.microsoft.com/office/drawing/2017/model3d" xmlns:o="urn:schemas-microsoft-com:office:office" xmlns:r="http://schemas.openxmlformats.org/officeDocument/2006/relationships" xmlns:m="http://schemas.openxmlformats.org/officeDocument/2006/math" xmlns:v="urn:schemas-microsoft-com:vml" xmlns:wp14="http://schemas.microsoft.com/office/word/2010/wordprocessingDrawing" xmlns:wp="http://schemas.openxmlformats.org/drawingml/2006/wordprocessingDrawing" xmlns:w10="urn:schemas-microsoft-com:office:word" xmlns:w="http://schemas.openxmlformats.org/wordprocessingml/2006/main" xmlns:w14="http://schemas.microsoft.com/office/word/2010/wordml" xmlns:w15="http://schemas.microsoft.com/office/word/2012/wordml" xmlns:w16cex="http://schemas.microsoft.com/office/word/2018/wordml/cex" xmlns:w16cid="http://schemas.microsoft.com/office/word/2016/wordml/cid" xmlns:w16="http://schemas.microsoft.com/office/word/2018/wordml" xmlns:w16se="http://schemas.microsoft.com/office/word/2015/wordml/symex" xmlns:wpg="http://schemas.microsoft.com/office/word/2010/wordprocessingGroup" xmlns:wpi="http://schemas.microsoft.com/office/word/2010/wordprocessingInk" xmlns:wne="http://schemas.microsoft.com/office/word/2006/wordml" xmlns:wps="http://schemas.microsoft.com/office/word/2010/wordprocessingShape" mc:Ignorable="w14 w15 w16se w16cid w16 w16cex wp14">
+  <w:abstractNum w:abstractNumId="0" w15:restartNumberingAfterBreak="0">
+    <w:nsid w:val="08DE4B06"/>
+    <w:multiLevelType w:val="hybridMultilevel"/>
+    <w:tmpl w:val="BFC6ADDC"/>
+    <w:lvl w:ilvl="0" w:tplc="04150011">
+      <w:start w:val="1"/>
+      <w:numFmt w:val="decimal"/>
+      <w:lvlText w:val="%1)"/>
+      <w:lvlJc w:val="left"/>
+      <w:pPr>
+        <w:ind w:left="1800" w:hanging="360"/>
+      </w:pPr>
+    </w:lvl>
+    <w:lvl w:ilvl="1" w:tplc="04090019" w:tentative="1">
+      <w:start w:val="1"/>
+      <w:numFmt w:val="lowerLetter"/>
+      <w:lvlText w:val="%2."/>
+      <w:lvlJc w:val="left"/>
+      <w:pPr>
+        <w:ind w:left="2520" w:hanging="360"/>
+      </w:pPr>
+    </w:lvl>
+    <w:lvl w:ilvl="2" w:tplc="0409001B" w:tentative="1">
+      <w:start w:val="1"/>
+      <w:numFmt w:val="lowerRoman"/>
+      <w:lvlText w:val="%3."/>
+      <w:lvlJc w:val="right"/>
+      <w:pPr>
+        <w:ind w:left="3240" w:hanging="180"/>
+      </w:pPr>
+    </w:lvl>
+    <w:lvl w:ilvl="3" w:tplc="0409000F" w:tentative="1">
+      <w:start w:val="1"/>
+      <w:numFmt w:val="decimal"/>
+      <w:lvlText w:val="%4."/>
+      <w:lvlJc w:val="left"/>
+      <w:pPr>
+        <w:ind w:left="3960" w:hanging="360"/>
+      </w:pPr>
+    </w:lvl>
+    <w:lvl w:ilvl="4" w:tplc="04090019" w:tentative="1">
+      <w:start w:val="1"/>
+      <w:numFmt w:val="lowerLetter"/>
+      <w:lvlText w:val="%5."/>
+      <w:lvlJc w:val="left"/>
+      <w:pPr>
+        <w:ind w:left="4680" w:hanging="360"/>
+      </w:pPr>
+    </w:lvl>
+    <w:lvl w:ilvl="5" w:tplc="0409001B" w:tentative="1">
+      <w:start w:val="1"/>
+      <w:numFmt w:val="lowerRoman"/>
+      <w:lvlText w:val="%6."/>
+      <w:lvlJc w:val="right"/>
+      <w:pPr>
+        <w:ind w:left="5400" w:hanging="180"/>
+      </w:pPr>
+    </w:lvl>
+    <w:lvl w:ilvl="6" w:tplc="0409000F" w:tentative="1">
+      <w:start w:val="1"/>
+      <w:numFmt w:val="decimal"/>
+      <w:lvlText w:val="%7."/>
+      <w:lvlJc w:val="left"/>
+      <w:pPr>
+        <w:ind w:left="6120" w:hanging="360"/>
+      </w:pPr>
+    </w:lvl>
+    <w:lvl w:ilvl="7" w:tplc="04090019" w:tentative="1">
+      <w:start w:val="1"/>
+      <w:numFmt w:val="lowerLetter"/>
+      <w:lvlText w:val="%8."/>
+      <w:lvlJc w:val="left"/>
+      <w:pPr>
+        <w:ind w:left="6840" w:hanging="360"/>
+      </w:pPr>
+    </w:lvl>
+    <w:lvl w:ilvl="8" w:tplc="0409001B" w:tentative="1">
+      <w:start w:val="1"/>
+      <w:numFmt w:val="lowerRoman"/>
+      <w:lvlText w:val="%9."/>
+      <w:lvlJc w:val="right"/>
+      <w:pPr>
+        <w:ind w:left="7560" w:hanging="180"/>
+      </w:pPr>
+    </w:lvl>
+  </w:abstractNum>
+  <w:abstractNum w:abstractNumId="1" w15:restartNumberingAfterBreak="0">
     <w:nsid w:val="0AD00737"/>
     <w:multiLevelType w:val="hybridMultilevel"/>
     <w:tmpl w:val="FA342992"/>
@@ -2227,7 +3535,185 @@
       </w:pPr>
     </w:lvl>
   </w:abstractNum>
-  <w:abstractNum w:abstractNumId="1">
+  <w:abstractNum w:abstractNumId="2" w15:restartNumberingAfterBreak="0">
+    <w:nsid w:val="1E8B69D5"/>
+    <w:multiLevelType w:val="hybridMultilevel"/>
+    <w:tmpl w:val="B9E8A59A"/>
+    <w:lvl w:ilvl="0" w:tplc="04150001">
+      <w:start w:val="1"/>
+      <w:numFmt w:val="bullet"/>
+      <w:lvlText w:val=""/>
+      <w:lvlJc w:val="left"/>
+      <w:pPr>
+        <w:ind w:left="1068" w:hanging="360"/>
+      </w:pPr>
+      <w:rPr>
+        <w:rFonts w:ascii="Symbol" w:hAnsi="Symbol" w:hint="default"/>
+      </w:rPr>
+    </w:lvl>
+    <w:lvl w:ilvl="1" w:tplc="04090019">
+      <w:start w:val="1"/>
+      <w:numFmt w:val="lowerLetter"/>
+      <w:lvlText w:val="%2."/>
+      <w:lvlJc w:val="left"/>
+      <w:pPr>
+        <w:ind w:left="1788" w:hanging="360"/>
+      </w:pPr>
+    </w:lvl>
+    <w:lvl w:ilvl="2" w:tplc="0409001B" w:tentative="1">
+      <w:start w:val="1"/>
+      <w:numFmt w:val="lowerRoman"/>
+      <w:lvlText w:val="%3."/>
+      <w:lvlJc w:val="right"/>
+      <w:pPr>
+        <w:ind w:left="2508" w:hanging="180"/>
+      </w:pPr>
+    </w:lvl>
+    <w:lvl w:ilvl="3" w:tplc="0409000F" w:tentative="1">
+      <w:start w:val="1"/>
+      <w:numFmt w:val="decimal"/>
+      <w:lvlText w:val="%4."/>
+      <w:lvlJc w:val="left"/>
+      <w:pPr>
+        <w:ind w:left="3228" w:hanging="360"/>
+      </w:pPr>
+    </w:lvl>
+    <w:lvl w:ilvl="4" w:tplc="04090019" w:tentative="1">
+      <w:start w:val="1"/>
+      <w:numFmt w:val="lowerLetter"/>
+      <w:lvlText w:val="%5."/>
+      <w:lvlJc w:val="left"/>
+      <w:pPr>
+        <w:ind w:left="3948" w:hanging="360"/>
+      </w:pPr>
+    </w:lvl>
+    <w:lvl w:ilvl="5" w:tplc="0409001B" w:tentative="1">
+      <w:start w:val="1"/>
+      <w:numFmt w:val="lowerRoman"/>
+      <w:lvlText w:val="%6."/>
+      <w:lvlJc w:val="right"/>
+      <w:pPr>
+        <w:ind w:left="4668" w:hanging="180"/>
+      </w:pPr>
+    </w:lvl>
+    <w:lvl w:ilvl="6" w:tplc="0409000F" w:tentative="1">
+      <w:start w:val="1"/>
+      <w:numFmt w:val="decimal"/>
+      <w:lvlText w:val="%7."/>
+      <w:lvlJc w:val="left"/>
+      <w:pPr>
+        <w:ind w:left="5388" w:hanging="360"/>
+      </w:pPr>
+    </w:lvl>
+    <w:lvl w:ilvl="7" w:tplc="04090019" w:tentative="1">
+      <w:start w:val="1"/>
+      <w:numFmt w:val="lowerLetter"/>
+      <w:lvlText w:val="%8."/>
+      <w:lvlJc w:val="left"/>
+      <w:pPr>
+        <w:ind w:left="6108" w:hanging="360"/>
+      </w:pPr>
+    </w:lvl>
+    <w:lvl w:ilvl="8" w:tplc="0409001B" w:tentative="1">
+      <w:start w:val="1"/>
+      <w:numFmt w:val="lowerRoman"/>
+      <w:lvlText w:val="%9."/>
+      <w:lvlJc w:val="right"/>
+      <w:pPr>
+        <w:ind w:left="6828" w:hanging="180"/>
+      </w:pPr>
+    </w:lvl>
+  </w:abstractNum>
+  <w:abstractNum w:abstractNumId="3" w15:restartNumberingAfterBreak="0">
+    <w:nsid w:val="21CA79AB"/>
+    <w:multiLevelType w:val="hybridMultilevel"/>
+    <w:tmpl w:val="5264189C"/>
+    <w:lvl w:ilvl="0" w:tplc="0409000F">
+      <w:start w:val="1"/>
+      <w:numFmt w:val="decimal"/>
+      <w:lvlText w:val="%1."/>
+      <w:lvlJc w:val="left"/>
+      <w:pPr>
+        <w:ind w:left="720" w:hanging="360"/>
+      </w:pPr>
+      <w:rPr>
+        <w:rFonts w:hint="default"/>
+      </w:rPr>
+    </w:lvl>
+    <w:lvl w:ilvl="1" w:tplc="04090019" w:tentative="1">
+      <w:start w:val="1"/>
+      <w:numFmt w:val="lowerLetter"/>
+      <w:lvlText w:val="%2."/>
+      <w:lvlJc w:val="left"/>
+      <w:pPr>
+        <w:ind w:left="1440" w:hanging="360"/>
+      </w:pPr>
+    </w:lvl>
+    <w:lvl w:ilvl="2" w:tplc="0409001B" w:tentative="1">
+      <w:start w:val="1"/>
+      <w:numFmt w:val="lowerRoman"/>
+      <w:lvlText w:val="%3."/>
+      <w:lvlJc w:val="right"/>
+      <w:pPr>
+        <w:ind w:left="2160" w:hanging="180"/>
+      </w:pPr>
+    </w:lvl>
+    <w:lvl w:ilvl="3" w:tplc="0409000F" w:tentative="1">
+      <w:start w:val="1"/>
+      <w:numFmt w:val="decimal"/>
+      <w:lvlText w:val="%4."/>
+      <w:lvlJc w:val="left"/>
+      <w:pPr>
+        <w:ind w:left="2880" w:hanging="360"/>
+      </w:pPr>
+    </w:lvl>
+    <w:lvl w:ilvl="4" w:tplc="04090019" w:tentative="1">
+      <w:start w:val="1"/>
+      <w:numFmt w:val="lowerLetter"/>
+      <w:lvlText w:val="%5."/>
+      <w:lvlJc w:val="left"/>
+      <w:pPr>
+        <w:ind w:left="3600" w:hanging="360"/>
+      </w:pPr>
+    </w:lvl>
+    <w:lvl w:ilvl="5" w:tplc="0409001B" w:tentative="1">
+      <w:start w:val="1"/>
+      <w:numFmt w:val="lowerRoman"/>
+      <w:lvlText w:val="%6."/>
+      <w:lvlJc w:val="right"/>
+      <w:pPr>
+        <w:ind w:left="4320" w:hanging="180"/>
+      </w:pPr>
+    </w:lvl>
+    <w:lvl w:ilvl="6" w:tplc="0409000F" w:tentative="1">
+      <w:start w:val="1"/>
+      <w:numFmt w:val="decimal"/>
+      <w:lvlText w:val="%7."/>
+      <w:lvlJc w:val="left"/>
+      <w:pPr>
+        <w:ind w:left="5040" w:hanging="360"/>
+      </w:pPr>
+    </w:lvl>
+    <w:lvl w:ilvl="7" w:tplc="04090019" w:tentative="1">
+      <w:start w:val="1"/>
+      <w:numFmt w:val="lowerLetter"/>
+      <w:lvlText w:val="%8."/>
+      <w:lvlJc w:val="left"/>
+      <w:pPr>
+        <w:ind w:left="5760" w:hanging="360"/>
+      </w:pPr>
+    </w:lvl>
+    <w:lvl w:ilvl="8" w:tplc="0409001B" w:tentative="1">
+      <w:start w:val="1"/>
+      <w:numFmt w:val="lowerRoman"/>
+      <w:lvlText w:val="%9."/>
+      <w:lvlJc w:val="right"/>
+      <w:pPr>
+        <w:ind w:left="6480" w:hanging="180"/>
+      </w:pPr>
+    </w:lvl>
+  </w:abstractNum>
+  <w:abstractNum w:abstractNumId="4" w15:restartNumberingAfterBreak="0">
     <w:nsid w:val="261E0A90"/>
     <w:multiLevelType w:val="multilevel"/>
     <w:tmpl w:val="45F2B2A4"/>
@@ -2348,7 +3834,7 @@
       </w:rPr>
     </w:lvl>
   </w:abstractNum>
-  <w:abstractNum w:abstractNumId="2">
+  <w:abstractNum w:abstractNumId="5" w15:restartNumberingAfterBreak="0">
     <w:nsid w:val="31536EB3"/>
     <w:multiLevelType w:val="multilevel"/>
     <w:tmpl w:val="45F2B2A4"/>
@@ -2469,20 +3955,397 @@
       </w:rPr>
     </w:lvl>
   </w:abstractNum>
+  <w:abstractNum w:abstractNumId="6" w15:restartNumberingAfterBreak="0">
+    <w:nsid w:val="3658062B"/>
+    <w:multiLevelType w:val="hybridMultilevel"/>
+    <w:tmpl w:val="E5B26D7A"/>
+    <w:lvl w:ilvl="0" w:tplc="0409000F">
+      <w:start w:val="1"/>
+      <w:numFmt w:val="decimal"/>
+      <w:lvlText w:val="%1."/>
+      <w:lvlJc w:val="left"/>
+      <w:pPr>
+        <w:ind w:left="720" w:hanging="360"/>
+      </w:pPr>
+    </w:lvl>
+    <w:lvl w:ilvl="1" w:tplc="47D4164E">
+      <w:start w:val="1"/>
+      <w:numFmt w:val="decimal"/>
+      <w:lvlText w:val="%2)"/>
+      <w:lvlJc w:val="left"/>
+      <w:pPr>
+        <w:ind w:left="1440" w:hanging="360"/>
+      </w:pPr>
+      <w:rPr>
+        <w:rFonts w:asciiTheme="minorHAnsi" w:eastAsiaTheme="minorHAnsi" w:hAnsiTheme="minorHAnsi" w:cstheme="minorBidi"/>
+      </w:rPr>
+    </w:lvl>
+    <w:lvl w:ilvl="2" w:tplc="0409001B">
+      <w:start w:val="1"/>
+      <w:numFmt w:val="lowerRoman"/>
+      <w:lvlText w:val="%3."/>
+      <w:lvlJc w:val="right"/>
+      <w:pPr>
+        <w:ind w:left="2160" w:hanging="180"/>
+      </w:pPr>
+    </w:lvl>
+    <w:lvl w:ilvl="3" w:tplc="0409000F" w:tentative="1">
+      <w:start w:val="1"/>
+      <w:numFmt w:val="decimal"/>
+      <w:lvlText w:val="%4."/>
+      <w:lvlJc w:val="left"/>
+      <w:pPr>
+        <w:ind w:left="2880" w:hanging="360"/>
+      </w:pPr>
+    </w:lvl>
+    <w:lvl w:ilvl="4" w:tplc="04090019" w:tentative="1">
+      <w:start w:val="1"/>
+      <w:numFmt w:val="lowerLetter"/>
+      <w:lvlText w:val="%5."/>
+      <w:lvlJc w:val="left"/>
+      <w:pPr>
+        <w:ind w:left="3600" w:hanging="360"/>
+      </w:pPr>
+    </w:lvl>
+    <w:lvl w:ilvl="5" w:tplc="0409001B" w:tentative="1">
+      <w:start w:val="1"/>
+      <w:numFmt w:val="lowerRoman"/>
+      <w:lvlText w:val="%6."/>
+      <w:lvlJc w:val="right"/>
+      <w:pPr>
+        <w:ind w:left="4320" w:hanging="180"/>
+      </w:pPr>
+    </w:lvl>
+    <w:lvl w:ilvl="6" w:tplc="0409000F" w:tentative="1">
+      <w:start w:val="1"/>
+      <w:numFmt w:val="decimal"/>
+      <w:lvlText w:val="%7."/>
+      <w:lvlJc w:val="left"/>
+      <w:pPr>
+        <w:ind w:left="5040" w:hanging="360"/>
+      </w:pPr>
+    </w:lvl>
+    <w:lvl w:ilvl="7" w:tplc="04090019" w:tentative="1">
+      <w:start w:val="1"/>
+      <w:numFmt w:val="lowerLetter"/>
+      <w:lvlText w:val="%8."/>
+      <w:lvlJc w:val="left"/>
+      <w:pPr>
+        <w:ind w:left="5760" w:hanging="360"/>
+      </w:pPr>
+    </w:lvl>
+    <w:lvl w:ilvl="8" w:tplc="0409001B" w:tentative="1">
+      <w:start w:val="1"/>
+      <w:numFmt w:val="lowerRoman"/>
+      <w:lvlText w:val="%9."/>
+      <w:lvlJc w:val="right"/>
+      <w:pPr>
+        <w:ind w:left="6480" w:hanging="180"/>
+      </w:pPr>
+    </w:lvl>
+  </w:abstractNum>
+  <w:abstractNum w:abstractNumId="7" w15:restartNumberingAfterBreak="0">
+    <w:nsid w:val="41E52314"/>
+    <w:multiLevelType w:val="hybridMultilevel"/>
+    <w:tmpl w:val="02D61264"/>
+    <w:lvl w:ilvl="0" w:tplc="0409000F">
+      <w:start w:val="1"/>
+      <w:numFmt w:val="decimal"/>
+      <w:lvlText w:val="%1."/>
+      <w:lvlJc w:val="left"/>
+      <w:pPr>
+        <w:ind w:left="720" w:hanging="360"/>
+      </w:pPr>
+    </w:lvl>
+    <w:lvl w:ilvl="1" w:tplc="04150001">
+      <w:start w:val="1"/>
+      <w:numFmt w:val="bullet"/>
+      <w:lvlText w:val=""/>
+      <w:lvlJc w:val="left"/>
+      <w:pPr>
+        <w:ind w:left="1440" w:hanging="360"/>
+      </w:pPr>
+      <w:rPr>
+        <w:rFonts w:ascii="Symbol" w:hAnsi="Symbol" w:hint="default"/>
+      </w:rPr>
+    </w:lvl>
+    <w:lvl w:ilvl="2" w:tplc="0409001B" w:tentative="1">
+      <w:start w:val="1"/>
+      <w:numFmt w:val="lowerRoman"/>
+      <w:lvlText w:val="%3."/>
+      <w:lvlJc w:val="right"/>
+      <w:pPr>
+        <w:ind w:left="2160" w:hanging="180"/>
+      </w:pPr>
+    </w:lvl>
+    <w:lvl w:ilvl="3" w:tplc="0409000F" w:tentative="1">
+      <w:start w:val="1"/>
+      <w:numFmt w:val="decimal"/>
+      <w:lvlText w:val="%4."/>
+      <w:lvlJc w:val="left"/>
+      <w:pPr>
+        <w:ind w:left="2880" w:hanging="360"/>
+      </w:pPr>
+    </w:lvl>
+    <w:lvl w:ilvl="4" w:tplc="04090019" w:tentative="1">
+      <w:start w:val="1"/>
+      <w:numFmt w:val="lowerLetter"/>
+      <w:lvlText w:val="%5."/>
+      <w:lvlJc w:val="left"/>
+      <w:pPr>
+        <w:ind w:left="3600" w:hanging="360"/>
+      </w:pPr>
+    </w:lvl>
+    <w:lvl w:ilvl="5" w:tplc="0409001B" w:tentative="1">
+      <w:start w:val="1"/>
+      <w:numFmt w:val="lowerRoman"/>
+      <w:lvlText w:val="%6."/>
+      <w:lvlJc w:val="right"/>
+      <w:pPr>
+        <w:ind w:left="4320" w:hanging="180"/>
+      </w:pPr>
+    </w:lvl>
+    <w:lvl w:ilvl="6" w:tplc="0409000F" w:tentative="1">
+      <w:start w:val="1"/>
+      <w:numFmt w:val="decimal"/>
+      <w:lvlText w:val="%7."/>
+      <w:lvlJc w:val="left"/>
+      <w:pPr>
+        <w:ind w:left="5040" w:hanging="360"/>
+      </w:pPr>
+    </w:lvl>
+    <w:lvl w:ilvl="7" w:tplc="04090019" w:tentative="1">
+      <w:start w:val="1"/>
+      <w:numFmt w:val="lowerLetter"/>
+      <w:lvlText w:val="%8."/>
+      <w:lvlJc w:val="left"/>
+      <w:pPr>
+        <w:ind w:left="5760" w:hanging="360"/>
+      </w:pPr>
+    </w:lvl>
+    <w:lvl w:ilvl="8" w:tplc="0409001B" w:tentative="1">
+      <w:start w:val="1"/>
+      <w:numFmt w:val="lowerRoman"/>
+      <w:lvlText w:val="%9."/>
+      <w:lvlJc w:val="right"/>
+      <w:pPr>
+        <w:ind w:left="6480" w:hanging="180"/>
+      </w:pPr>
+    </w:lvl>
+  </w:abstractNum>
+  <w:abstractNum w:abstractNumId="8" w15:restartNumberingAfterBreak="0">
+    <w:nsid w:val="73DA5263"/>
+    <w:multiLevelType w:val="hybridMultilevel"/>
+    <w:tmpl w:val="AAB8DC52"/>
+    <w:lvl w:ilvl="0" w:tplc="0409000F">
+      <w:start w:val="1"/>
+      <w:numFmt w:val="decimal"/>
+      <w:lvlText w:val="%1."/>
+      <w:lvlJc w:val="left"/>
+      <w:pPr>
+        <w:ind w:left="720" w:hanging="360"/>
+      </w:pPr>
+    </w:lvl>
+    <w:lvl w:ilvl="1" w:tplc="04150011">
+      <w:start w:val="1"/>
+      <w:numFmt w:val="decimal"/>
+      <w:lvlText w:val="%2)"/>
+      <w:lvlJc w:val="left"/>
+      <w:pPr>
+        <w:ind w:left="1440" w:hanging="360"/>
+      </w:pPr>
+      <w:rPr>
+        <w:rFonts w:hint="default"/>
+      </w:rPr>
+    </w:lvl>
+    <w:lvl w:ilvl="2" w:tplc="0409001B" w:tentative="1">
+      <w:start w:val="1"/>
+      <w:numFmt w:val="lowerRoman"/>
+      <w:lvlText w:val="%3."/>
+      <w:lvlJc w:val="right"/>
+      <w:pPr>
+        <w:ind w:left="2160" w:hanging="180"/>
+      </w:pPr>
+    </w:lvl>
+    <w:lvl w:ilvl="3" w:tplc="0409000F" w:tentative="1">
+      <w:start w:val="1"/>
+      <w:numFmt w:val="decimal"/>
+      <w:lvlText w:val="%4."/>
+      <w:lvlJc w:val="left"/>
+      <w:pPr>
+        <w:ind w:left="2880" w:hanging="360"/>
+      </w:pPr>
+    </w:lvl>
+    <w:lvl w:ilvl="4" w:tplc="04090019" w:tentative="1">
+      <w:start w:val="1"/>
+      <w:numFmt w:val="lowerLetter"/>
+      <w:lvlText w:val="%5."/>
+      <w:lvlJc w:val="left"/>
+      <w:pPr>
+        <w:ind w:left="3600" w:hanging="360"/>
+      </w:pPr>
+    </w:lvl>
+    <w:lvl w:ilvl="5" w:tplc="0409001B" w:tentative="1">
+      <w:start w:val="1"/>
+      <w:numFmt w:val="lowerRoman"/>
+      <w:lvlText w:val="%6."/>
+      <w:lvlJc w:val="right"/>
+      <w:pPr>
+        <w:ind w:left="4320" w:hanging="180"/>
+      </w:pPr>
+    </w:lvl>
+    <w:lvl w:ilvl="6" w:tplc="0409000F" w:tentative="1">
+      <w:start w:val="1"/>
+      <w:numFmt w:val="decimal"/>
+      <w:lvlText w:val="%7."/>
+      <w:lvlJc w:val="left"/>
+      <w:pPr>
+        <w:ind w:left="5040" w:hanging="360"/>
+      </w:pPr>
+    </w:lvl>
+    <w:lvl w:ilvl="7" w:tplc="04090019" w:tentative="1">
+      <w:start w:val="1"/>
+      <w:numFmt w:val="lowerLetter"/>
+      <w:lvlText w:val="%8."/>
+      <w:lvlJc w:val="left"/>
+      <w:pPr>
+        <w:ind w:left="5760" w:hanging="360"/>
+      </w:pPr>
+    </w:lvl>
+    <w:lvl w:ilvl="8" w:tplc="0409001B" w:tentative="1">
+      <w:start w:val="1"/>
+      <w:numFmt w:val="lowerRoman"/>
+      <w:lvlText w:val="%9."/>
+      <w:lvlJc w:val="right"/>
+      <w:pPr>
+        <w:ind w:left="6480" w:hanging="180"/>
+      </w:pPr>
+    </w:lvl>
+  </w:abstractNum>
+  <w:abstractNum w:abstractNumId="9" w15:restartNumberingAfterBreak="0">
+    <w:nsid w:val="74121AD3"/>
+    <w:multiLevelType w:val="hybridMultilevel"/>
+    <w:tmpl w:val="8E689CE6"/>
+    <w:lvl w:ilvl="0" w:tplc="04150011">
+      <w:start w:val="1"/>
+      <w:numFmt w:val="decimal"/>
+      <w:lvlText w:val="%1)"/>
+      <w:lvlJc w:val="left"/>
+      <w:pPr>
+        <w:ind w:left="1440" w:hanging="360"/>
+      </w:pPr>
+      <w:rPr>
+        <w:rFonts w:hint="default"/>
+      </w:rPr>
+    </w:lvl>
+    <w:lvl w:ilvl="1" w:tplc="04090019">
+      <w:start w:val="1"/>
+      <w:numFmt w:val="lowerLetter"/>
+      <w:lvlText w:val="%2."/>
+      <w:lvlJc w:val="left"/>
+      <w:pPr>
+        <w:ind w:left="2160" w:hanging="360"/>
+      </w:pPr>
+    </w:lvl>
+    <w:lvl w:ilvl="2" w:tplc="0409001B" w:tentative="1">
+      <w:start w:val="1"/>
+      <w:numFmt w:val="lowerRoman"/>
+      <w:lvlText w:val="%3."/>
+      <w:lvlJc w:val="right"/>
+      <w:pPr>
+        <w:ind w:left="2880" w:hanging="180"/>
+      </w:pPr>
+    </w:lvl>
+    <w:lvl w:ilvl="3" w:tplc="0409000F" w:tentative="1">
+      <w:start w:val="1"/>
+      <w:numFmt w:val="decimal"/>
+      <w:lvlText w:val="%4."/>
+      <w:lvlJc w:val="left"/>
+      <w:pPr>
+        <w:ind w:left="3600" w:hanging="360"/>
+      </w:pPr>
+    </w:lvl>
+    <w:lvl w:ilvl="4" w:tplc="04090019" w:tentative="1">
+      <w:start w:val="1"/>
+      <w:numFmt w:val="lowerLetter"/>
+      <w:lvlText w:val="%5."/>
+      <w:lvlJc w:val="left"/>
+      <w:pPr>
+        <w:ind w:left="4320" w:hanging="360"/>
+      </w:pPr>
+    </w:lvl>
+    <w:lvl w:ilvl="5" w:tplc="0409001B" w:tentative="1">
+      <w:start w:val="1"/>
+      <w:numFmt w:val="lowerRoman"/>
+      <w:lvlText w:val="%6."/>
+      <w:lvlJc w:val="right"/>
+      <w:pPr>
+        <w:ind w:left="5040" w:hanging="180"/>
+      </w:pPr>
+    </w:lvl>
+    <w:lvl w:ilvl="6" w:tplc="0409000F" w:tentative="1">
+      <w:start w:val="1"/>
+      <w:numFmt w:val="decimal"/>
+      <w:lvlText w:val="%7."/>
+      <w:lvlJc w:val="left"/>
+      <w:pPr>
+        <w:ind w:left="5760" w:hanging="360"/>
+      </w:pPr>
+    </w:lvl>
+    <w:lvl w:ilvl="7" w:tplc="04090019" w:tentative="1">
+      <w:start w:val="1"/>
+      <w:numFmt w:val="lowerLetter"/>
+      <w:lvlText w:val="%8."/>
+      <w:lvlJc w:val="left"/>
+      <w:pPr>
+        <w:ind w:left="6480" w:hanging="360"/>
+      </w:pPr>
+    </w:lvl>
+    <w:lvl w:ilvl="8" w:tplc="0409001B" w:tentative="1">
+      <w:start w:val="1"/>
+      <w:numFmt w:val="lowerRoman"/>
+      <w:lvlText w:val="%9."/>
+      <w:lvlJc w:val="right"/>
+      <w:pPr>
+        <w:ind w:left="7200" w:hanging="180"/>
+      </w:pPr>
+    </w:lvl>
+  </w:abstractNum>
   <w:num w:numId="1">
+    <w:abstractNumId w:val="4"/>
+  </w:num>
+  <w:num w:numId="2">
     <w:abstractNumId w:val="1"/>
   </w:num>
-  <w:num w:numId="2">
+  <w:num w:numId="3">
+    <w:abstractNumId w:val="5"/>
+  </w:num>
+  <w:num w:numId="4">
+    <w:abstractNumId w:val="3"/>
+  </w:num>
+  <w:num w:numId="5">
+    <w:abstractNumId w:val="6"/>
+  </w:num>
+  <w:num w:numId="6">
+    <w:abstractNumId w:val="7"/>
+  </w:num>
+  <w:num w:numId="7">
+    <w:abstractNumId w:val="2"/>
+  </w:num>
+  <w:num w:numId="8">
+    <w:abstractNumId w:val="9"/>
+  </w:num>
+  <w:num w:numId="9">
     <w:abstractNumId w:val="0"/>
   </w:num>
-  <w:num w:numId="3">
-    <w:abstractNumId w:val="2"/>
+  <w:num w:numId="10">
+    <w:abstractNumId w:val="8"/>
   </w:num>
 </w:numbering>
 </file>
 
 <file path=word/styles.xml><?xml version="1.0" encoding="utf-8"?>
-<w:styles xmlns:mc="http://schemas.openxmlformats.org/markup-compatibility/2006" xmlns:r="http://schemas.openxmlformats.org/officeDocument/2006/relationships" xmlns:w="http://schemas.openxmlformats.org/wordprocessingml/2006/main" xmlns:w14="http://schemas.microsoft.com/office/word/2010/wordml" mc:Ignorable="w14">
+<w:styles xmlns:mc="http://schemas.openxmlformats.org/markup-compatibility/2006" xmlns:r="http://schemas.openxmlformats.org/officeDocument/2006/relationships" xmlns:w="http://schemas.openxmlformats.org/wordprocessingml/2006/main" xmlns:w14="http://schemas.microsoft.com/office/word/2010/wordml" xmlns:w15="http://schemas.microsoft.com/office/word/2012/wordml" xmlns:w16cex="http://schemas.microsoft.com/office/word/2018/wordml/cex" xmlns:w16cid="http://schemas.microsoft.com/office/word/2016/wordml/cid" xmlns:w16="http://schemas.microsoft.com/office/word/2018/wordml" xmlns:w16se="http://schemas.microsoft.com/office/word/2015/wordml/symex" mc:Ignorable="w14 w15 w16se w16cid w16 w16cex">
   <w:docDefaults>
     <w:rPrDefault>
       <w:rPr>
@@ -2498,154 +4361,393 @@
       </w:pPr>
     </w:pPrDefault>
   </w:docDefaults>
-  <w:latentStyles w:defLockedState="0" w:defUIPriority="99" w:defSemiHidden="1" w:defUnhideWhenUsed="1" w:defQFormat="0" w:count="267">
-    <w:lsdException w:name="Normal" w:semiHidden="0" w:uiPriority="0" w:unhideWhenUsed="0" w:qFormat="1"/>
-    <w:lsdException w:name="heading 1" w:semiHidden="0" w:uiPriority="9" w:unhideWhenUsed="0" w:qFormat="1"/>
-    <w:lsdException w:name="heading 2" w:uiPriority="9" w:qFormat="1"/>
-    <w:lsdException w:name="heading 3" w:uiPriority="9" w:qFormat="1"/>
-    <w:lsdException w:name="heading 4" w:uiPriority="9" w:qFormat="1"/>
-    <w:lsdException w:name="heading 5" w:uiPriority="9" w:qFormat="1"/>
-    <w:lsdException w:name="heading 6" w:uiPriority="9" w:qFormat="1"/>
-    <w:lsdException w:name="heading 7" w:uiPriority="9" w:qFormat="1"/>
-    <w:lsdException w:name="heading 8" w:uiPriority="9" w:qFormat="1"/>
-    <w:lsdException w:name="heading 9" w:uiPriority="9" w:qFormat="1"/>
-    <w:lsdException w:name="toc 1" w:uiPriority="39"/>
-    <w:lsdException w:name="toc 2" w:uiPriority="39"/>
-    <w:lsdException w:name="toc 3" w:uiPriority="39"/>
-    <w:lsdException w:name="toc 4" w:uiPriority="39"/>
-    <w:lsdException w:name="toc 5" w:uiPriority="39"/>
-    <w:lsdException w:name="toc 6" w:uiPriority="39"/>
-    <w:lsdException w:name="toc 7" w:uiPriority="39"/>
-    <w:lsdException w:name="toc 8" w:uiPriority="39"/>
-    <w:lsdException w:name="toc 9" w:uiPriority="39"/>
-    <w:lsdException w:name="caption" w:uiPriority="35" w:qFormat="1"/>
-    <w:lsdException w:name="Title" w:semiHidden="0" w:uiPriority="10" w:unhideWhenUsed="0" w:qFormat="1"/>
-    <w:lsdException w:name="Default Paragraph Font" w:uiPriority="1"/>
-    <w:lsdException w:name="Subtitle" w:semiHidden="0" w:uiPriority="11" w:unhideWhenUsed="0" w:qFormat="1"/>
-    <w:lsdException w:name="Strong" w:semiHidden="0" w:uiPriority="22" w:unhideWhenUsed="0" w:qFormat="1"/>
-    <w:lsdException w:name="Emphasis" w:semiHidden="0" w:uiPriority="20" w:unhideWhenUsed="0" w:qFormat="1"/>
-    <w:lsdException w:name="Table Grid" w:semiHidden="0" w:uiPriority="1" w:unhideWhenUsed="0"/>
-    <w:lsdException w:name="Placeholder Text" w:unhideWhenUsed="0"/>
-    <w:lsdException w:name="No Spacing" w:semiHidden="0" w:uiPriority="1" w:unhideWhenUsed="0" w:qFormat="1"/>
-    <w:lsdException w:name="Light Shading" w:semiHidden="0" w:uiPriority="60" w:unhideWhenUsed="0"/>
-    <w:lsdException w:name="Light List" w:semiHidden="0" w:uiPriority="61" w:unhideWhenUsed="0"/>
-    <w:lsdException w:name="Light Grid" w:semiHidden="0" w:uiPriority="62" w:unhideWhenUsed="0"/>
-    <w:lsdException w:name="Medium Shading 1" w:semiHidden="0" w:uiPriority="63" w:unhideWhenUsed="0"/>
-    <w:lsdException w:name="Medium Shading 2" w:semiHidden="0" w:uiPriority="64" w:unhideWhenUsed="0"/>
-    <w:lsdException w:name="Medium List 1" w:semiHidden="0" w:uiPriority="65" w:unhideWhenUsed="0"/>
-    <w:lsdException w:name="Medium List 2" w:semiHidden="0" w:uiPriority="66" w:unhideWhenUsed="0"/>
-    <w:lsdException w:name="Medium Grid 1" w:semiHidden="0" w:uiPriority="67" w:unhideWhenUsed="0"/>
-    <w:lsdException w:name="Medium Grid 2" w:semiHidden="0" w:uiPriority="68" w:unhideWhenUsed="0"/>
-    <w:lsdException w:name="Medium Grid 3" w:semiHidden="0" w:uiPriority="69" w:unhideWhenUsed="0"/>
-    <w:lsdException w:name="Dark List" w:semiHidden="0" w:uiPriority="70" w:unhideWhenUsed="0"/>
-    <w:lsdException w:name="Colorful Shading" w:semiHidden="0" w:uiPriority="71" w:unhideWhenUsed="0"/>
-    <w:lsdException w:name="Colorful List" w:semiHidden="0" w:uiPriority="72" w:unhideWhenUsed="0"/>
-    <w:lsdException w:name="Colorful Grid" w:semiHidden="0" w:uiPriority="73" w:unhideWhenUsed="0"/>
-    <w:lsdException w:name="Light Shading Accent 1" w:semiHidden="0" w:uiPriority="60" w:unhideWhenUsed="0"/>
-    <w:lsdException w:name="Light List Accent 1" w:semiHidden="0" w:uiPriority="61" w:unhideWhenUsed="0"/>
-    <w:lsdException w:name="Light Grid Accent 1" w:semiHidden="0" w:uiPriority="62" w:unhideWhenUsed="0"/>
-    <w:lsdException w:name="Medium Shading 1 Accent 1" w:semiHidden="0" w:uiPriority="63" w:unhideWhenUsed="0"/>
-    <w:lsdException w:name="Medium Shading 2 Accent 1" w:semiHidden="0" w:uiPriority="64" w:unhideWhenUsed="0"/>
-    <w:lsdException w:name="Medium List 1 Accent 1" w:semiHidden="0" w:uiPriority="65" w:unhideWhenUsed="0"/>
-    <w:lsdException w:name="Revision" w:unhideWhenUsed="0"/>
-    <w:lsdException w:name="List Paragraph" w:semiHidden="0" w:uiPriority="34" w:unhideWhenUsed="0" w:qFormat="1"/>
-    <w:lsdException w:name="Quote" w:semiHidden="0" w:uiPriority="29" w:unhideWhenUsed="0" w:qFormat="1"/>
-    <w:lsdException w:name="Intense Quote" w:semiHidden="0" w:uiPriority="30" w:unhideWhenUsed="0" w:qFormat="1"/>
-    <w:lsdException w:name="Medium List 2 Accent 1" w:semiHidden="0" w:uiPriority="66" w:unhideWhenUsed="0"/>
-    <w:lsdException w:name="Medium Grid 1 Accent 1" w:semiHidden="0" w:uiPriority="67" w:unhideWhenUsed="0"/>
-    <w:lsdException w:name="Medium Grid 2 Accent 1" w:semiHidden="0" w:uiPriority="68" w:unhideWhenUsed="0"/>
-    <w:lsdException w:name="Medium Grid 3 Accent 1" w:semiHidden="0" w:uiPriority="69" w:unhideWhenUsed="0"/>
-    <w:lsdException w:name="Dark List Accent 1" w:semiHidden="0" w:uiPriority="70" w:unhideWhenUsed="0"/>
-    <w:lsdException w:name="Colorful Shading Accent 1" w:semiHidden="0" w:uiPriority="71" w:unhideWhenUsed="0"/>
-    <w:lsdException w:name="Colorful List Accent 1" w:semiHidden="0" w:uiPriority="72" w:unhideWhenUsed="0"/>
-    <w:lsdException w:name="Colorful Grid Accent 1" w:semiHidden="0" w:uiPriority="73" w:unhideWhenUsed="0"/>
-    <w:lsdException w:name="Light Shading Accent 2" w:semiHidden="0" w:uiPriority="60" w:unhideWhenUsed="0"/>
-    <w:lsdException w:name="Light List Accent 2" w:semiHidden="0" w:uiPriority="61" w:unhideWhenUsed="0"/>
-    <w:lsdException w:name="Light Grid Accent 2" w:semiHidden="0" w:uiPriority="62" w:unhideWhenUsed="0"/>
-    <w:lsdException w:name="Medium Shading 1 Accent 2" w:semiHidden="0" w:uiPriority="63" w:unhideWhenUsed="0"/>
-    <w:lsdException w:name="Medium Shading 2 Accent 2" w:semiHidden="0" w:uiPriority="64" w:unhideWhenUsed="0"/>
-    <w:lsdException w:name="Medium List 1 Accent 2" w:semiHidden="0" w:uiPriority="65" w:unhideWhenUsed="0"/>
-    <w:lsdException w:name="Medium List 2 Accent 2" w:semiHidden="0" w:uiPriority="66" w:unhideWhenUsed="0"/>
-    <w:lsdException w:name="Medium Grid 1 Accent 2" w:semiHidden="0" w:uiPriority="67" w:unhideWhenUsed="0"/>
-    <w:lsdException w:name="Medium Grid 2 Accent 2" w:semiHidden="0" w:uiPriority="68" w:unhideWhenUsed="0"/>
-    <w:lsdException w:name="Medium Grid 3 Accent 2" w:semiHidden="0" w:uiPriority="69" w:unhideWhenUsed="0"/>
-    <w:lsdException w:name="Dark List Accent 2" w:semiHidden="0" w:uiPriority="70" w:unhideWhenUsed="0"/>
-    <w:lsdException w:name="Colorful Shading Accent 2" w:semiHidden="0" w:uiPriority="71" w:unhideWhenUsed="0"/>
-    <w:lsdException w:name="Colorful List Accent 2" w:semiHidden="0" w:uiPriority="72" w:unhideWhenUsed="0"/>
-    <w:lsdException w:name="Colorful Grid Accent 2" w:semiHidden="0" w:uiPriority="73" w:unhideWhenUsed="0"/>
-    <w:lsdException w:name="Light Shading Accent 3" w:semiHidden="0" w:uiPriority="60" w:unhideWhenUsed="0"/>
-    <w:lsdException w:name="Light List Accent 3" w:semiHidden="0" w:uiPriority="61" w:unhideWhenUsed="0"/>
-    <w:lsdException w:name="Light Grid Accent 3" w:semiHidden="0" w:uiPriority="62" w:unhideWhenUsed="0"/>
-    <w:lsdException w:name="Medium Shading 1 Accent 3" w:semiHidden="0" w:uiPriority="63" w:unhideWhenUsed="0"/>
-    <w:lsdException w:name="Medium Shading 2 Accent 3" w:semiHidden="0" w:uiPriority="64" w:unhideWhenUsed="0"/>
-    <w:lsdException w:name="Medium List 1 Accent 3" w:semiHidden="0" w:uiPriority="65" w:unhideWhenUsed="0"/>
-    <w:lsdException w:name="Medium List 2 Accent 3" w:semiHidden="0" w:uiPriority="66" w:unhideWhenUsed="0"/>
-    <w:lsdException w:name="Medium Grid 1 Accent 3" w:semiHidden="0" w:uiPriority="67" w:unhideWhenUsed="0"/>
-    <w:lsdException w:name="Medium Grid 2 Accent 3" w:semiHidden="0" w:uiPriority="68" w:unhideWhenUsed="0"/>
-    <w:lsdException w:name="Medium Grid 3 Accent 3" w:semiHidden="0" w:uiPriority="69" w:unhideWhenUsed="0"/>
-    <w:lsdException w:name="Dark List Accent 3" w:semiHidden="0" w:uiPriority="70" w:unhideWhenUsed="0"/>
-    <w:lsdException w:name="Colorful Shading Accent 3" w:semiHidden="0" w:uiPriority="71" w:unhideWhenUsed="0"/>
-    <w:lsdException w:name="Colorful List Accent 3" w:semiHidden="0" w:uiPriority="72" w:unhideWhenUsed="0"/>
-    <w:lsdException w:name="Colorful Grid Accent 3" w:semiHidden="0" w:uiPriority="73" w:unhideWhenUsed="0"/>
-    <w:lsdException w:name="Light Shading Accent 4" w:semiHidden="0" w:uiPriority="60" w:unhideWhenUsed="0"/>
-    <w:lsdException w:name="Light List Accent 4" w:semiHidden="0" w:uiPriority="61" w:unhideWhenUsed="0"/>
-    <w:lsdException w:name="Light Grid Accent 4" w:semiHidden="0" w:uiPriority="62" w:unhideWhenUsed="0"/>
-    <w:lsdException w:name="Medium Shading 1 Accent 4" w:semiHidden="0" w:uiPriority="63" w:unhideWhenUsed="0"/>
-    <w:lsdException w:name="Medium Shading 2 Accent 4" w:semiHidden="0" w:uiPriority="64" w:unhideWhenUsed="0"/>
-    <w:lsdException w:name="Medium List 1 Accent 4" w:semiHidden="0" w:uiPriority="65" w:unhideWhenUsed="0"/>
-    <w:lsdException w:name="Medium List 2 Accent 4" w:semiHidden="0" w:uiPriority="66" w:unhideWhenUsed="0"/>
-    <w:lsdException w:name="Medium Grid 1 Accent 4" w:semiHidden="0" w:uiPriority="67" w:unhideWhenUsed="0"/>
-    <w:lsdException w:name="Medium Grid 2 Accent 4" w:semiHidden="0" w:uiPriority="68" w:unhideWhenUsed="0"/>
-    <w:lsdException w:name="Medium Grid 3 Accent 4" w:semiHidden="0" w:uiPriority="69" w:unhideWhenUsed="0"/>
-    <w:lsdException w:name="Dark List Accent 4" w:semiHidden="0" w:uiPriority="70" w:unhideWhenUsed="0"/>
-    <w:lsdException w:name="Colorful Shading Accent 4" w:semiHidden="0" w:uiPriority="71" w:unhideWhenUsed="0"/>
-    <w:lsdException w:name="Colorful List Accent 4" w:semiHidden="0" w:uiPriority="72" w:unhideWhenUsed="0"/>
-    <w:lsdException w:name="Colorful Grid Accent 4" w:semiHidden="0" w:uiPriority="73" w:unhideWhenUsed="0"/>
-    <w:lsdException w:name="Light Shading Accent 5" w:semiHidden="0" w:uiPriority="60" w:unhideWhenUsed="0"/>
-    <w:lsdException w:name="Light List Accent 5" w:semiHidden="0" w:uiPriority="61" w:unhideWhenUsed="0"/>
-    <w:lsdException w:name="Light Grid Accent 5" w:semiHidden="0" w:uiPriority="62" w:unhideWhenUsed="0"/>
-    <w:lsdException w:name="Medium Shading 1 Accent 5" w:semiHidden="0" w:uiPriority="63" w:unhideWhenUsed="0"/>
-    <w:lsdException w:name="Medium Shading 2 Accent 5" w:semiHidden="0" w:uiPriority="64" w:unhideWhenUsed="0"/>
-    <w:lsdException w:name="Medium List 1 Accent 5" w:semiHidden="0" w:uiPriority="65" w:unhideWhenUsed="0"/>
-    <w:lsdException w:name="Medium List 2 Accent 5" w:semiHidden="0" w:uiPriority="66" w:unhideWhenUsed="0"/>
-    <w:lsdException w:name="Medium Grid 1 Accent 5" w:semiHidden="0" w:uiPriority="67" w:unhideWhenUsed="0"/>
-    <w:lsdException w:name="Medium Grid 2 Accent 5" w:semiHidden="0" w:uiPriority="68" w:unhideWhenUsed="0"/>
-    <w:lsdException w:name="Medium Grid 3 Accent 5" w:semiHidden="0" w:uiPriority="69" w:unhideWhenUsed="0"/>
-    <w:lsdException w:name="Dark List Accent 5" w:semiHidden="0" w:uiPriority="70" w:unhideWhenUsed="0"/>
-    <w:lsdException w:name="Colorful Shading Accent 5" w:semiHidden="0" w:uiPriority="71" w:unhideWhenUsed="0"/>
-    <w:lsdException w:name="Colorful List Accent 5" w:semiHidden="0" w:uiPriority="72" w:unhideWhenUsed="0"/>
-    <w:lsdException w:name="Colorful Grid Accent 5" w:semiHidden="0" w:uiPriority="73" w:unhideWhenUsed="0"/>
-    <w:lsdException w:name="Light Shading Accent 6" w:semiHidden="0" w:uiPriority="60" w:unhideWhenUsed="0"/>
-    <w:lsdException w:name="Light List Accent 6" w:semiHidden="0" w:uiPriority="61" w:unhideWhenUsed="0"/>
-    <w:lsdException w:name="Light Grid Accent 6" w:semiHidden="0" w:uiPriority="62" w:unhideWhenUsed="0"/>
-    <w:lsdException w:name="Medium Shading 1 Accent 6" w:semiHidden="0" w:uiPriority="63" w:unhideWhenUsed="0"/>
-    <w:lsdException w:name="Medium Shading 2 Accent 6" w:semiHidden="0" w:uiPriority="64" w:unhideWhenUsed="0"/>
-    <w:lsdException w:name="Medium List 1 Accent 6" w:semiHidden="0" w:uiPriority="65" w:unhideWhenUsed="0"/>
-    <w:lsdException w:name="Medium List 2 Accent 6" w:semiHidden="0" w:uiPriority="66" w:unhideWhenUsed="0"/>
-    <w:lsdException w:name="Medium Grid 1 Accent 6" w:semiHidden="0" w:uiPriority="67" w:unhideWhenUsed="0"/>
-    <w:lsdException w:name="Medium Grid 2 Accent 6" w:semiHidden="0" w:uiPriority="68" w:unhideWhenUsed="0"/>
-    <w:lsdException w:name="Medium Grid 3 Accent 6" w:semiHidden="0" w:uiPriority="69" w:unhideWhenUsed="0"/>
-    <w:lsdException w:name="Dark List Accent 6" w:semiHidden="0" w:uiPriority="70" w:unhideWhenUsed="0"/>
-    <w:lsdException w:name="Colorful Shading Accent 6" w:semiHidden="0" w:uiPriority="71" w:unhideWhenUsed="0"/>
-    <w:lsdException w:name="Colorful List Accent 6" w:semiHidden="0" w:uiPriority="72" w:unhideWhenUsed="0"/>
-    <w:lsdException w:name="Colorful Grid Accent 6" w:semiHidden="0" w:uiPriority="73" w:unhideWhenUsed="0"/>
-    <w:lsdException w:name="Subtle Emphasis" w:semiHidden="0" w:uiPriority="19" w:unhideWhenUsed="0" w:qFormat="1"/>
-    <w:lsdException w:name="Intense Emphasis" w:semiHidden="0" w:uiPriority="21" w:unhideWhenUsed="0" w:qFormat="1"/>
-    <w:lsdException w:name="Subtle Reference" w:semiHidden="0" w:uiPriority="31" w:unhideWhenUsed="0" w:qFormat="1"/>
-    <w:lsdException w:name="Intense Reference" w:semiHidden="0" w:uiPriority="32" w:unhideWhenUsed="0" w:qFormat="1"/>
-    <w:lsdException w:name="Book Title" w:semiHidden="0" w:uiPriority="33" w:unhideWhenUsed="0" w:qFormat="1"/>
-    <w:lsdException w:name="Bibliography" w:uiPriority="37"/>
-    <w:lsdException w:name="TOC Heading" w:uiPriority="39" w:qFormat="1"/>
+  <w:latentStyles w:defLockedState="0" w:defUIPriority="99" w:defSemiHidden="0" w:defUnhideWhenUsed="0" w:defQFormat="0" w:count="376">
+    <w:lsdException w:name="Normal" w:uiPriority="0" w:qFormat="1"/>
+    <w:lsdException w:name="heading 1" w:uiPriority="9" w:qFormat="1"/>
+    <w:lsdException w:name="heading 2" w:semiHidden="1" w:uiPriority="9" w:unhideWhenUsed="1" w:qFormat="1"/>
+    <w:lsdException w:name="heading 3" w:semiHidden="1" w:uiPriority="9" w:unhideWhenUsed="1" w:qFormat="1"/>
+    <w:lsdException w:name="heading 4" w:semiHidden="1" w:uiPriority="9" w:unhideWhenUsed="1" w:qFormat="1"/>
+    <w:lsdException w:name="heading 5" w:semiHidden="1" w:uiPriority="9" w:unhideWhenUsed="1" w:qFormat="1"/>
+    <w:lsdException w:name="heading 6" w:semiHidden="1" w:uiPriority="9" w:unhideWhenUsed="1" w:qFormat="1"/>
+    <w:lsdException w:name="heading 7" w:semiHidden="1" w:uiPriority="9" w:unhideWhenUsed="1" w:qFormat="1"/>
+    <w:lsdException w:name="heading 8" w:semiHidden="1" w:uiPriority="9" w:unhideWhenUsed="1" w:qFormat="1"/>
+    <w:lsdException w:name="heading 9" w:semiHidden="1" w:uiPriority="9" w:unhideWhenUsed="1" w:qFormat="1"/>
+    <w:lsdException w:name="index 1" w:semiHidden="1" w:unhideWhenUsed="1"/>
+    <w:lsdException w:name="index 2" w:semiHidden="1" w:unhideWhenUsed="1"/>
+    <w:lsdException w:name="index 3" w:semiHidden="1" w:unhideWhenUsed="1"/>
+    <w:lsdException w:name="index 4" w:semiHidden="1" w:unhideWhenUsed="1"/>
+    <w:lsdException w:name="index 5" w:semiHidden="1" w:unhideWhenUsed="1"/>
+    <w:lsdException w:name="index 6" w:semiHidden="1" w:unhideWhenUsed="1"/>
+    <w:lsdException w:name="index 7" w:semiHidden="1" w:unhideWhenUsed="1"/>
+    <w:lsdException w:name="index 8" w:semiHidden="1" w:unhideWhenUsed="1"/>
+    <w:lsdException w:name="index 9" w:semiHidden="1" w:unhideWhenUsed="1"/>
+    <w:lsdException w:name="toc 1" w:semiHidden="1" w:uiPriority="39" w:unhideWhenUsed="1"/>
+    <w:lsdException w:name="toc 2" w:semiHidden="1" w:uiPriority="39" w:unhideWhenUsed="1"/>
+    <w:lsdException w:name="toc 3" w:semiHidden="1" w:uiPriority="39" w:unhideWhenUsed="1"/>
+    <w:lsdException w:name="toc 4" w:semiHidden="1" w:uiPriority="39" w:unhideWhenUsed="1"/>
+    <w:lsdException w:name="toc 5" w:semiHidden="1" w:uiPriority="39" w:unhideWhenUsed="1"/>
+    <w:lsdException w:name="toc 6" w:semiHidden="1" w:uiPriority="39" w:unhideWhenUsed="1"/>
+    <w:lsdException w:name="toc 7" w:semiHidden="1" w:uiPriority="39" w:unhideWhenUsed="1"/>
+    <w:lsdException w:name="toc 8" w:semiHidden="1" w:uiPriority="39" w:unhideWhenUsed="1"/>
+    <w:lsdException w:name="toc 9" w:semiHidden="1" w:uiPriority="39" w:unhideWhenUsed="1"/>
+    <w:lsdException w:name="Normal Indent" w:semiHidden="1" w:unhideWhenUsed="1"/>
+    <w:lsdException w:name="footnote text" w:semiHidden="1" w:unhideWhenUsed="1"/>
+    <w:lsdException w:name="annotation text" w:semiHidden="1" w:unhideWhenUsed="1"/>
+    <w:lsdException w:name="header" w:semiHidden="1" w:unhideWhenUsed="1"/>
+    <w:lsdException w:name="footer" w:semiHidden="1" w:unhideWhenUsed="1"/>
+    <w:lsdException w:name="index heading" w:semiHidden="1" w:unhideWhenUsed="1"/>
+    <w:lsdException w:name="caption" w:semiHidden="1" w:uiPriority="35" w:unhideWhenUsed="1" w:qFormat="1"/>
+    <w:lsdException w:name="table of figures" w:semiHidden="1" w:unhideWhenUsed="1"/>
+    <w:lsdException w:name="envelope address" w:semiHidden="1" w:unhideWhenUsed="1"/>
+    <w:lsdException w:name="envelope return" w:semiHidden="1" w:unhideWhenUsed="1"/>
+    <w:lsdException w:name="footnote reference" w:semiHidden="1" w:unhideWhenUsed="1"/>
+    <w:lsdException w:name="annotation reference" w:semiHidden="1" w:unhideWhenUsed="1"/>
+    <w:lsdException w:name="line number" w:semiHidden="1" w:unhideWhenUsed="1"/>
+    <w:lsdException w:name="page number" w:semiHidden="1" w:unhideWhenUsed="1"/>
+    <w:lsdException w:name="endnote reference" w:semiHidden="1" w:unhideWhenUsed="1"/>
+    <w:lsdException w:name="endnote text" w:semiHidden="1" w:unhideWhenUsed="1"/>
+    <w:lsdException w:name="table of authorities" w:semiHidden="1" w:unhideWhenUsed="1"/>
+    <w:lsdException w:name="macro" w:semiHidden="1" w:unhideWhenUsed="1"/>
+    <w:lsdException w:name="toa heading" w:semiHidden="1" w:unhideWhenUsed="1"/>
+    <w:lsdException w:name="List" w:semiHidden="1" w:unhideWhenUsed="1"/>
+    <w:lsdException w:name="List Bullet" w:semiHidden="1" w:unhideWhenUsed="1"/>
+    <w:lsdException w:name="List Number" w:semiHidden="1" w:unhideWhenUsed="1"/>
+    <w:lsdException w:name="List 2" w:semiHidden="1" w:unhideWhenUsed="1"/>
+    <w:lsdException w:name="List 3" w:semiHidden="1" w:unhideWhenUsed="1"/>
+    <w:lsdException w:name="List 4" w:semiHidden="1" w:unhideWhenUsed="1"/>
+    <w:lsdException w:name="List 5" w:semiHidden="1" w:unhideWhenUsed="1"/>
+    <w:lsdException w:name="List Bullet 2" w:semiHidden="1" w:unhideWhenUsed="1"/>
+    <w:lsdException w:name="List Bullet 3" w:semiHidden="1" w:unhideWhenUsed="1"/>
+    <w:lsdException w:name="List Bullet 4" w:semiHidden="1" w:unhideWhenUsed="1"/>
+    <w:lsdException w:name="List Bullet 5" w:semiHidden="1" w:unhideWhenUsed="1"/>
+    <w:lsdException w:name="List Number 2" w:semiHidden="1" w:unhideWhenUsed="1"/>
+    <w:lsdException w:name="List Number 3" w:semiHidden="1" w:unhideWhenUsed="1"/>
+    <w:lsdException w:name="List Number 4" w:semiHidden="1" w:unhideWhenUsed="1"/>
+    <w:lsdException w:name="List Number 5" w:semiHidden="1" w:unhideWhenUsed="1"/>
+    <w:lsdException w:name="Title" w:uiPriority="10" w:qFormat="1"/>
+    <w:lsdException w:name="Closing" w:semiHidden="1" w:unhideWhenUsed="1"/>
+    <w:lsdException w:name="Signature" w:semiHidden="1" w:unhideWhenUsed="1"/>
+    <w:lsdException w:name="Default Paragraph Font" w:semiHidden="1" w:uiPriority="1" w:unhideWhenUsed="1"/>
+    <w:lsdException w:name="Body Text" w:semiHidden="1" w:unhideWhenUsed="1"/>
+    <w:lsdException w:name="Body Text Indent" w:semiHidden="1" w:unhideWhenUsed="1"/>
+    <w:lsdException w:name="List Continue" w:semiHidden="1" w:unhideWhenUsed="1"/>
+    <w:lsdException w:name="List Continue 2" w:semiHidden="1" w:unhideWhenUsed="1"/>
+    <w:lsdException w:name="List Continue 3" w:semiHidden="1" w:unhideWhenUsed="1"/>
+    <w:lsdException w:name="List Continue 4" w:semiHidden="1" w:unhideWhenUsed="1"/>
+    <w:lsdException w:name="List Continue 5" w:semiHidden="1" w:unhideWhenUsed="1"/>
+    <w:lsdException w:name="Message Header" w:semiHidden="1" w:unhideWhenUsed="1"/>
+    <w:lsdException w:name="Subtitle" w:uiPriority="11" w:qFormat="1"/>
+    <w:lsdException w:name="Salutation" w:semiHidden="1" w:unhideWhenUsed="1"/>
+    <w:lsdException w:name="Date" w:semiHidden="1" w:unhideWhenUsed="1"/>
+    <w:lsdException w:name="Body Text First Indent" w:semiHidden="1" w:unhideWhenUsed="1"/>
+    <w:lsdException w:name="Body Text First Indent 2" w:semiHidden="1" w:unhideWhenUsed="1"/>
+    <w:lsdException w:name="Note Heading" w:semiHidden="1" w:unhideWhenUsed="1"/>
+    <w:lsdException w:name="Body Text 2" w:semiHidden="1" w:unhideWhenUsed="1"/>
+    <w:lsdException w:name="Body Text 3" w:semiHidden="1" w:unhideWhenUsed="1"/>
+    <w:lsdException w:name="Body Text Indent 2" w:semiHidden="1" w:unhideWhenUsed="1"/>
+    <w:lsdException w:name="Body Text Indent 3" w:semiHidden="1" w:unhideWhenUsed="1"/>
+    <w:lsdException w:name="Block Text" w:semiHidden="1" w:unhideWhenUsed="1"/>
+    <w:lsdException w:name="Hyperlink" w:semiHidden="1" w:unhideWhenUsed="1"/>
+    <w:lsdException w:name="FollowedHyperlink" w:semiHidden="1" w:unhideWhenUsed="1"/>
+    <w:lsdException w:name="Strong" w:uiPriority="22" w:qFormat="1"/>
+    <w:lsdException w:name="Emphasis" w:uiPriority="20" w:qFormat="1"/>
+    <w:lsdException w:name="Document Map" w:semiHidden="1" w:unhideWhenUsed="1"/>
+    <w:lsdException w:name="Plain Text" w:semiHidden="1" w:unhideWhenUsed="1"/>
+    <w:lsdException w:name="E-mail Signature" w:semiHidden="1" w:unhideWhenUsed="1"/>
+    <w:lsdException w:name="HTML Top of Form" w:semiHidden="1" w:unhideWhenUsed="1"/>
+    <w:lsdException w:name="HTML Bottom of Form" w:semiHidden="1" w:unhideWhenUsed="1"/>
+    <w:lsdException w:name="Normal (Web)" w:semiHidden="1" w:unhideWhenUsed="1"/>
+    <w:lsdException w:name="HTML Acronym" w:semiHidden="1" w:unhideWhenUsed="1"/>
+    <w:lsdException w:name="HTML Address" w:semiHidden="1" w:unhideWhenUsed="1"/>
+    <w:lsdException w:name="HTML Cite" w:semiHidden="1" w:unhideWhenUsed="1"/>
+    <w:lsdException w:name="HTML Code" w:semiHidden="1" w:unhideWhenUsed="1"/>
+    <w:lsdException w:name="HTML Definition" w:semiHidden="1" w:unhideWhenUsed="1"/>
+    <w:lsdException w:name="HTML Keyboard" w:semiHidden="1" w:unhideWhenUsed="1"/>
+    <w:lsdException w:name="HTML Preformatted" w:semiHidden="1" w:unhideWhenUsed="1"/>
+    <w:lsdException w:name="HTML Sample" w:semiHidden="1" w:unhideWhenUsed="1"/>
+    <w:lsdException w:name="HTML Typewriter" w:semiHidden="1" w:unhideWhenUsed="1"/>
+    <w:lsdException w:name="HTML Variable" w:semiHidden="1" w:unhideWhenUsed="1"/>
+    <w:lsdException w:name="Normal Table" w:semiHidden="1" w:unhideWhenUsed="1"/>
+    <w:lsdException w:name="annotation subject" w:semiHidden="1" w:unhideWhenUsed="1"/>
+    <w:lsdException w:name="No List" w:semiHidden="1" w:unhideWhenUsed="1"/>
+    <w:lsdException w:name="Outline List 1" w:semiHidden="1" w:unhideWhenUsed="1"/>
+    <w:lsdException w:name="Outline List 2" w:semiHidden="1" w:unhideWhenUsed="1"/>
+    <w:lsdException w:name="Outline List 3" w:semiHidden="1" w:unhideWhenUsed="1"/>
+    <w:lsdException w:name="Table Simple 1" w:semiHidden="1" w:unhideWhenUsed="1"/>
+    <w:lsdException w:name="Table Simple 2" w:semiHidden="1" w:unhideWhenUsed="1"/>
+    <w:lsdException w:name="Table Simple 3" w:semiHidden="1" w:unhideWhenUsed="1"/>
+    <w:lsdException w:name="Table Classic 1" w:semiHidden="1" w:unhideWhenUsed="1"/>
+    <w:lsdException w:name="Table Classic 2" w:semiHidden="1" w:unhideWhenUsed="1"/>
+    <w:lsdException w:name="Table Classic 3" w:semiHidden="1" w:unhideWhenUsed="1"/>
+    <w:lsdException w:name="Table Classic 4" w:semiHidden="1" w:unhideWhenUsed="1"/>
+    <w:lsdException w:name="Table Colorful 1" w:semiHidden="1" w:unhideWhenUsed="1"/>
+    <w:lsdException w:name="Table Colorful 2" w:semiHidden="1" w:unhideWhenUsed="1"/>
+    <w:lsdException w:name="Table Colorful 3" w:semiHidden="1" w:unhideWhenUsed="1"/>
+    <w:lsdException w:name="Table Columns 1" w:semiHidden="1" w:unhideWhenUsed="1"/>
+    <w:lsdException w:name="Table Columns 2" w:semiHidden="1" w:unhideWhenUsed="1"/>
+    <w:lsdException w:name="Table Columns 3" w:semiHidden="1" w:unhideWhenUsed="1"/>
+    <w:lsdException w:name="Table Columns 4" w:semiHidden="1" w:unhideWhenUsed="1"/>
+    <w:lsdException w:name="Table Columns 5" w:semiHidden="1" w:unhideWhenUsed="1"/>
+    <w:lsdException w:name="Table Grid 1" w:semiHidden="1" w:unhideWhenUsed="1"/>
+    <w:lsdException w:name="Table Grid 2" w:semiHidden="1" w:unhideWhenUsed="1"/>
+    <w:lsdException w:name="Table Grid 3" w:semiHidden="1" w:unhideWhenUsed="1"/>
+    <w:lsdException w:name="Table Grid 4" w:semiHidden="1" w:unhideWhenUsed="1"/>
+    <w:lsdException w:name="Table Grid 5" w:semiHidden="1" w:unhideWhenUsed="1"/>
+    <w:lsdException w:name="Table Grid 6" w:semiHidden="1" w:unhideWhenUsed="1"/>
+    <w:lsdException w:name="Table Grid 7" w:semiHidden="1" w:unhideWhenUsed="1"/>
+    <w:lsdException w:name="Table Grid 8" w:semiHidden="1" w:unhideWhenUsed="1"/>
+    <w:lsdException w:name="Table List 1" w:semiHidden="1" w:unhideWhenUsed="1"/>
+    <w:lsdException w:name="Table List 2" w:semiHidden="1" w:unhideWhenUsed="1"/>
+    <w:lsdException w:name="Table List 3" w:semiHidden="1" w:unhideWhenUsed="1"/>
+    <w:lsdException w:name="Table List 4" w:semiHidden="1" w:unhideWhenUsed="1"/>
+    <w:lsdException w:name="Table List 5" w:semiHidden="1" w:unhideWhenUsed="1"/>
+    <w:lsdException w:name="Table List 6" w:semiHidden="1" w:unhideWhenUsed="1"/>
+    <w:lsdException w:name="Table List 7" w:semiHidden="1" w:unhideWhenUsed="1"/>
+    <w:lsdException w:name="Table List 8" w:semiHidden="1" w:unhideWhenUsed="1"/>
+    <w:lsdException w:name="Table 3D effects 1" w:semiHidden="1" w:unhideWhenUsed="1"/>
+    <w:lsdException w:name="Table 3D effects 2" w:semiHidden="1" w:unhideWhenUsed="1"/>
+    <w:lsdException w:name="Table 3D effects 3" w:semiHidden="1" w:unhideWhenUsed="1"/>
+    <w:lsdException w:name="Table Contemporary" w:semiHidden="1" w:unhideWhenUsed="1"/>
+    <w:lsdException w:name="Table Elegant" w:semiHidden="1" w:unhideWhenUsed="1"/>
+    <w:lsdException w:name="Table Professional" w:semiHidden="1" w:unhideWhenUsed="1"/>
+    <w:lsdException w:name="Table Subtle 1" w:semiHidden="1" w:unhideWhenUsed="1"/>
+    <w:lsdException w:name="Table Subtle 2" w:semiHidden="1" w:unhideWhenUsed="1"/>
+    <w:lsdException w:name="Table Web 1" w:semiHidden="1" w:unhideWhenUsed="1"/>
+    <w:lsdException w:name="Table Web 2" w:semiHidden="1" w:unhideWhenUsed="1"/>
+    <w:lsdException w:name="Table Web 3" w:semiHidden="1" w:unhideWhenUsed="1"/>
+    <w:lsdException w:name="Balloon Text" w:semiHidden="1" w:unhideWhenUsed="1"/>
+    <w:lsdException w:name="Table Grid" w:uiPriority="1"/>
+    <w:lsdException w:name="Table Theme" w:semiHidden="1" w:unhideWhenUsed="1"/>
+    <w:lsdException w:name="Placeholder Text" w:semiHidden="1"/>
+    <w:lsdException w:name="No Spacing" w:uiPriority="1" w:qFormat="1"/>
+    <w:lsdException w:name="Light Shading" w:uiPriority="60"/>
+    <w:lsdException w:name="Light List" w:uiPriority="61"/>
+    <w:lsdException w:name="Light Grid" w:uiPriority="62"/>
+    <w:lsdException w:name="Medium Shading 1" w:uiPriority="63"/>
+    <w:lsdException w:name="Medium Shading 2" w:uiPriority="64"/>
+    <w:lsdException w:name="Medium List 1" w:uiPriority="65"/>
+    <w:lsdException w:name="Medium List 2" w:uiPriority="66"/>
+    <w:lsdException w:name="Medium Grid 1" w:uiPriority="67"/>
+    <w:lsdException w:name="Medium Grid 2" w:uiPriority="68"/>
+    <w:lsdException w:name="Medium Grid 3" w:uiPriority="69"/>
+    <w:lsdException w:name="Dark List" w:uiPriority="70"/>
+    <w:lsdException w:name="Colorful Shading" w:uiPriority="71"/>
+    <w:lsdException w:name="Colorful List" w:uiPriority="72"/>
+    <w:lsdException w:name="Colorful Grid" w:uiPriority="73"/>
+    <w:lsdException w:name="Light Shading Accent 1" w:uiPriority="60"/>
+    <w:lsdException w:name="Light List Accent 1" w:uiPriority="61"/>
+    <w:lsdException w:name="Light Grid Accent 1" w:uiPriority="62"/>
+    <w:lsdException w:name="Medium Shading 1 Accent 1" w:uiPriority="63"/>
+    <w:lsdException w:name="Medium Shading 2 Accent 1" w:uiPriority="64"/>
+    <w:lsdException w:name="Medium List 1 Accent 1" w:uiPriority="65"/>
+    <w:lsdException w:name="Revision" w:semiHidden="1"/>
+    <w:lsdException w:name="List Paragraph" w:uiPriority="34" w:qFormat="1"/>
+    <w:lsdException w:name="Quote" w:uiPriority="29" w:qFormat="1"/>
+    <w:lsdException w:name="Intense Quote" w:uiPriority="30" w:qFormat="1"/>
+    <w:lsdException w:name="Medium List 2 Accent 1" w:uiPriority="66"/>
+    <w:lsdException w:name="Medium Grid 1 Accent 1" w:uiPriority="67"/>
+    <w:lsdException w:name="Medium Grid 2 Accent 1" w:uiPriority="68"/>
+    <w:lsdException w:name="Medium Grid 3 Accent 1" w:uiPriority="69"/>
+    <w:lsdException w:name="Dark List Accent 1" w:uiPriority="70"/>
+    <w:lsdException w:name="Colorful Shading Accent 1" w:uiPriority="71"/>
+    <w:lsdException w:name="Colorful List Accent 1" w:uiPriority="72"/>
+    <w:lsdException w:name="Colorful Grid Accent 1" w:uiPriority="73"/>
+    <w:lsdException w:name="Light Shading Accent 2" w:uiPriority="60"/>
+    <w:lsdException w:name="Light List Accent 2" w:uiPriority="61"/>
+    <w:lsdException w:name="Light Grid Accent 2" w:uiPriority="62"/>
+    <w:lsdException w:name="Medium Shading 1 Accent 2" w:uiPriority="63"/>
+    <w:lsdException w:name="Medium Shading 2 Accent 2" w:uiPriority="64"/>
+    <w:lsdException w:name="Medium List 1 Accent 2" w:uiPriority="65"/>
+    <w:lsdException w:name="Medium List 2 Accent 2" w:uiPriority="66"/>
+    <w:lsdException w:name="Medium Grid 1 Accent 2" w:uiPriority="67"/>
+    <w:lsdException w:name="Medium Grid 2 Accent 2" w:uiPriority="68"/>
+    <w:lsdException w:name="Medium Grid 3 Accent 2" w:uiPriority="69"/>
+    <w:lsdException w:name="Dark List Accent 2" w:uiPriority="70"/>
+    <w:lsdException w:name="Colorful Shading Accent 2" w:uiPriority="71"/>
+    <w:lsdException w:name="Colorful List Accent 2" w:uiPriority="72"/>
+    <w:lsdException w:name="Colorful Grid Accent 2" w:uiPriority="73"/>
+    <w:lsdException w:name="Light Shading Accent 3" w:uiPriority="60"/>
+    <w:lsdException w:name="Light List Accent 3" w:uiPriority="61"/>
+    <w:lsdException w:name="Light Grid Accent 3" w:uiPriority="62"/>
+    <w:lsdException w:name="Medium Shading 1 Accent 3" w:uiPriority="63"/>
+    <w:lsdException w:name="Medium Shading 2 Accent 3" w:uiPriority="64"/>
+    <w:lsdException w:name="Medium List 1 Accent 3" w:uiPriority="65"/>
+    <w:lsdException w:name="Medium List 2 Accent 3" w:uiPriority="66"/>
+    <w:lsdException w:name="Medium Grid 1 Accent 3" w:uiPriority="67"/>
+    <w:lsdException w:name="Medium Grid 2 Accent 3" w:uiPriority="68"/>
+    <w:lsdException w:name="Medium Grid 3 Accent 3" w:uiPriority="69"/>
+    <w:lsdException w:name="Dark List Accent 3" w:uiPriority="70"/>
+    <w:lsdException w:name="Colorful Shading Accent 3" w:uiPriority="71"/>
+    <w:lsdException w:name="Colorful List Accent 3" w:uiPriority="72"/>
+    <w:lsdException w:name="Colorful Grid Accent 3" w:uiPriority="73"/>
+    <w:lsdException w:name="Light Shading Accent 4" w:uiPriority="60"/>
+    <w:lsdException w:name="Light List Accent 4" w:uiPriority="61"/>
+    <w:lsdException w:name="Light Grid Accent 4" w:uiPriority="62"/>
+    <w:lsdException w:name="Medium Shading 1 Accent 4" w:uiPriority="63"/>
+    <w:lsdException w:name="Medium Shading 2 Accent 4" w:uiPriority="64"/>
+    <w:lsdException w:name="Medium List 1 Accent 4" w:uiPriority="65"/>
+    <w:lsdException w:name="Medium List 2 Accent 4" w:uiPriority="66"/>
+    <w:lsdException w:name="Medium Grid 1 Accent 4" w:uiPriority="67"/>
+    <w:lsdException w:name="Medium Grid 2 Accent 4" w:uiPriority="68"/>
+    <w:lsdException w:name="Medium Grid 3 Accent 4" w:uiPriority="69"/>
+    <w:lsdException w:name="Dark List Accent 4" w:uiPriority="70"/>
+    <w:lsdException w:name="Colorful Shading Accent 4" w:uiPriority="71"/>
+    <w:lsdException w:name="Colorful List Accent 4" w:uiPriority="72"/>
+    <w:lsdException w:name="Colorful Grid Accent 4" w:uiPriority="73"/>
+    <w:lsdException w:name="Light Shading Accent 5" w:uiPriority="60"/>
+    <w:lsdException w:name="Light List Accent 5" w:uiPriority="61"/>
+    <w:lsdException w:name="Light Grid Accent 5" w:uiPriority="62"/>
+    <w:lsdException w:name="Medium Shading 1 Accent 5" w:uiPriority="63"/>
+    <w:lsdException w:name="Medium Shading 2 Accent 5" w:uiPriority="64"/>
+    <w:lsdException w:name="Medium List 1 Accent 5" w:uiPriority="65"/>
+    <w:lsdException w:name="Medium List 2 Accent 5" w:uiPriority="66"/>
+    <w:lsdException w:name="Medium Grid 1 Accent 5" w:uiPriority="67"/>
+    <w:lsdException w:name="Medium Grid 2 Accent 5" w:uiPriority="68"/>
+    <w:lsdException w:name="Medium Grid 3 Accent 5" w:uiPriority="69"/>
+    <w:lsdException w:name="Dark List Accent 5" w:uiPriority="70"/>
+    <w:lsdException w:name="Colorful Shading Accent 5" w:uiPriority="71"/>
+    <w:lsdException w:name="Colorful List Accent 5" w:uiPriority="72"/>
+    <w:lsdException w:name="Colorful Grid Accent 5" w:uiPriority="73"/>
+    <w:lsdException w:name="Light Shading Accent 6" w:uiPriority="60"/>
+    <w:lsdException w:name="Light List Accent 6" w:uiPriority="61"/>
+    <w:lsdException w:name="Light Grid Accent 6" w:uiPriority="62"/>
+    <w:lsdException w:name="Medium Shading 1 Accent 6" w:uiPriority="63"/>
+    <w:lsdException w:name="Medium Shading 2 Accent 6" w:uiPriority="64"/>
+    <w:lsdException w:name="Medium List 1 Accent 6" w:uiPriority="65"/>
+    <w:lsdException w:name="Medium List 2 Accent 6" w:uiPriority="66"/>
+    <w:lsdException w:name="Medium Grid 1 Accent 6" w:uiPriority="67"/>
+    <w:lsdException w:name="Medium Grid 2 Accent 6" w:uiPriority="68"/>
+    <w:lsdException w:name="Medium Grid 3 Accent 6" w:uiPriority="69"/>
+    <w:lsdException w:name="Dark List Accent 6" w:uiPriority="70"/>
+    <w:lsdException w:name="Colorful Shading Accent 6" w:uiPriority="71"/>
+    <w:lsdException w:name="Colorful List Accent 6" w:uiPriority="72"/>
+    <w:lsdException w:name="Colorful Grid Accent 6" w:uiPriority="73"/>
+    <w:lsdException w:name="Subtle Emphasis" w:uiPriority="19" w:qFormat="1"/>
+    <w:lsdException w:name="Intense Emphasis" w:uiPriority="21" w:qFormat="1"/>
+    <w:lsdException w:name="Subtle Reference" w:uiPriority="31" w:qFormat="1"/>
+    <w:lsdException w:name="Intense Reference" w:uiPriority="32" w:qFormat="1"/>
+    <w:lsdException w:name="Book Title" w:uiPriority="33" w:qFormat="1"/>
+    <w:lsdException w:name="Bibliography" w:semiHidden="1" w:uiPriority="37" w:unhideWhenUsed="1"/>
+    <w:lsdException w:name="TOC Heading" w:semiHidden="1" w:uiPriority="39" w:unhideWhenUsed="1" w:qFormat="1"/>
+    <w:lsdException w:name="Plain Table 1" w:uiPriority="41"/>
+    <w:lsdException w:name="Plain Table 2" w:uiPriority="42"/>
+    <w:lsdException w:name="Plain Table 3" w:uiPriority="43"/>
+    <w:lsdException w:name="Plain Table 4" w:uiPriority="44"/>
+    <w:lsdException w:name="Plain Table 5" w:uiPriority="45"/>
+    <w:lsdException w:name="Grid Table Light" w:uiPriority="40"/>
+    <w:lsdException w:name="Grid Table 1 Light" w:uiPriority="46"/>
+    <w:lsdException w:name="Grid Table 2" w:uiPriority="47"/>
+    <w:lsdException w:name="Grid Table 3" w:uiPriority="48"/>
+    <w:lsdException w:name="Grid Table 4" w:uiPriority="49"/>
+    <w:lsdException w:name="Grid Table 5 Dark" w:uiPriority="50"/>
+    <w:lsdException w:name="Grid Table 6 Colorful" w:uiPriority="51"/>
+    <w:lsdException w:name="Grid Table 7 Colorful" w:uiPriority="52"/>
+    <w:lsdException w:name="Grid Table 1 Light Accent 1" w:uiPriority="46"/>
+    <w:lsdException w:name="Grid Table 2 Accent 1" w:uiPriority="47"/>
+    <w:lsdException w:name="Grid Table 3 Accent 1" w:uiPriority="48"/>
+    <w:lsdException w:name="Grid Table 4 Accent 1" w:uiPriority="49"/>
+    <w:lsdException w:name="Grid Table 5 Dark Accent 1" w:uiPriority="50"/>
+    <w:lsdException w:name="Grid Table 6 Colorful Accent 1" w:uiPriority="51"/>
+    <w:lsdException w:name="Grid Table 7 Colorful Accent 1" w:uiPriority="52"/>
+    <w:lsdException w:name="Grid Table 1 Light Accent 2" w:uiPriority="46"/>
+    <w:lsdException w:name="Grid Table 2 Accent 2" w:uiPriority="47"/>
+    <w:lsdException w:name="Grid Table 3 Accent 2" w:uiPriority="48"/>
+    <w:lsdException w:name="Grid Table 4 Accent 2" w:uiPriority="49"/>
+    <w:lsdException w:name="Grid Table 5 Dark Accent 2" w:uiPriority="50"/>
+    <w:lsdException w:name="Grid Table 6 Colorful Accent 2" w:uiPriority="51"/>
+    <w:lsdException w:name="Grid Table 7 Colorful Accent 2" w:uiPriority="52"/>
+    <w:lsdException w:name="Grid Table 1 Light Accent 3" w:uiPriority="46"/>
+    <w:lsdException w:name="Grid Table 2 Accent 3" w:uiPriority="47"/>
+    <w:lsdException w:name="Grid Table 3 Accent 3" w:uiPriority="48"/>
+    <w:lsdException w:name="Grid Table 4 Accent 3" w:uiPriority="49"/>
+    <w:lsdException w:name="Grid Table 5 Dark Accent 3" w:uiPriority="50"/>
+    <w:lsdException w:name="Grid Table 6 Colorful Accent 3" w:uiPriority="51"/>
+    <w:lsdException w:name="Grid Table 7 Colorful Accent 3" w:uiPriority="52"/>
+    <w:lsdException w:name="Grid Table 1 Light Accent 4" w:uiPriority="46"/>
+    <w:lsdException w:name="Grid Table 2 Accent 4" w:uiPriority="47"/>
+    <w:lsdException w:name="Grid Table 3 Accent 4" w:uiPriority="48"/>
+    <w:lsdException w:name="Grid Table 4 Accent 4" w:uiPriority="49"/>
+    <w:lsdException w:name="Grid Table 5 Dark Accent 4" w:uiPriority="50"/>
+    <w:lsdException w:name="Grid Table 6 Colorful Accent 4" w:uiPriority="51"/>
+    <w:lsdException w:name="Grid Table 7 Colorful Accent 4" w:uiPriority="52"/>
+    <w:lsdException w:name="Grid Table 1 Light Accent 5" w:uiPriority="46"/>
+    <w:lsdException w:name="Grid Table 2 Accent 5" w:uiPriority="47"/>
+    <w:lsdException w:name="Grid Table 3 Accent 5" w:uiPriority="48"/>
+    <w:lsdException w:name="Grid Table 4 Accent 5" w:uiPriority="49"/>
+    <w:lsdException w:name="Grid Table 5 Dark Accent 5" w:uiPriority="50"/>
+    <w:lsdException w:name="Grid Table 6 Colorful Accent 5" w:uiPriority="51"/>
+    <w:lsdException w:name="Grid Table 7 Colorful Accent 5" w:uiPriority="52"/>
+    <w:lsdException w:name="Grid Table 1 Light Accent 6" w:uiPriority="46"/>
+    <w:lsdException w:name="Grid Table 2 Accent 6" w:uiPriority="47"/>
+    <w:lsdException w:name="Grid Table 3 Accent 6" w:uiPriority="48"/>
+    <w:lsdException w:name="Grid Table 4 Accent 6" w:uiPriority="49"/>
+    <w:lsdException w:name="Grid Table 5 Dark Accent 6" w:uiPriority="50"/>
+    <w:lsdException w:name="Grid Table 6 Colorful Accent 6" w:uiPriority="51"/>
+    <w:lsdException w:name="Grid Table 7 Colorful Accent 6" w:uiPriority="52"/>
+    <w:lsdException w:name="List Table 1 Light" w:uiPriority="46"/>
+    <w:lsdException w:name="List Table 2" w:uiPriority="47"/>
+    <w:lsdException w:name="List Table 3" w:uiPriority="48"/>
+    <w:lsdException w:name="List Table 4" w:uiPriority="49"/>
+    <w:lsdException w:name="List Table 5 Dark" w:uiPriority="50"/>
+    <w:lsdException w:name="List Table 6 Colorful" w:uiPriority="51"/>
+    <w:lsdException w:name="List Table 7 Colorful" w:uiPriority="52"/>
+    <w:lsdException w:name="List Table 1 Light Accent 1" w:uiPriority="46"/>
+    <w:lsdException w:name="List Table 2 Accent 1" w:uiPriority="47"/>
+    <w:lsdException w:name="List Table 3 Accent 1" w:uiPriority="48"/>
+    <w:lsdException w:name="List Table 4 Accent 1" w:uiPriority="49"/>
+    <w:lsdException w:name="List Table 5 Dark Accent 1" w:uiPriority="50"/>
+    <w:lsdException w:name="List Table 6 Colorful Accent 1" w:uiPriority="51"/>
+    <w:lsdException w:name="List Table 7 Colorful Accent 1" w:uiPriority="52"/>
+    <w:lsdException w:name="List Table 1 Light Accent 2" w:uiPriority="46"/>
+    <w:lsdException w:name="List Table 2 Accent 2" w:uiPriority="47"/>
+    <w:lsdException w:name="List Table 3 Accent 2" w:uiPriority="48"/>
+    <w:lsdException w:name="List Table 4 Accent 2" w:uiPriority="49"/>
+    <w:lsdException w:name="List Table 5 Dark Accent 2" w:uiPriority="50"/>
+    <w:lsdException w:name="List Table 6 Colorful Accent 2" w:uiPriority="51"/>
+    <w:lsdException w:name="List Table 7 Colorful Accent 2" w:uiPriority="52"/>
+    <w:lsdException w:name="List Table 1 Light Accent 3" w:uiPriority="46"/>
+    <w:lsdException w:name="List Table 2 Accent 3" w:uiPriority="47"/>
+    <w:lsdException w:name="List Table 3 Accent 3" w:uiPriority="48"/>
+    <w:lsdException w:name="List Table 4 Accent 3" w:uiPriority="49"/>
+    <w:lsdException w:name="List Table 5 Dark Accent 3" w:uiPriority="50"/>
+    <w:lsdException w:name="List Table 6 Colorful Accent 3" w:uiPriority="51"/>
+    <w:lsdException w:name="List Table 7 Colorful Accent 3" w:uiPriority="52"/>
+    <w:lsdException w:name="List Table 1 Light Accent 4" w:uiPriority="46"/>
+    <w:lsdException w:name="List Table 2 Accent 4" w:uiPriority="47"/>
+    <w:lsdException w:name="List Table 3 Accent 4" w:uiPriority="48"/>
+    <w:lsdException w:name="List Table 4 Accent 4" w:uiPriority="49"/>
+    <w:lsdException w:name="List Table 5 Dark Accent 4" w:uiPriority="50"/>
+    <w:lsdException w:name="List Table 6 Colorful Accent 4" w:uiPriority="51"/>
+    <w:lsdException w:name="List Table 7 Colorful Accent 4" w:uiPriority="52"/>
+    <w:lsdException w:name="List Table 1 Light Accent 5" w:uiPriority="46"/>
+    <w:lsdException w:name="List Table 2 Accent 5" w:uiPriority="47"/>
+    <w:lsdException w:name="List Table 3 Accent 5" w:uiPriority="48"/>
+    <w:lsdException w:name="List Table 4 Accent 5" w:uiPriority="49"/>
+    <w:lsdException w:name="List Table 5 Dark Accent 5" w:uiPriority="50"/>
+    <w:lsdException w:name="List Table 6 Colorful Accent 5" w:uiPriority="51"/>
+    <w:lsdException w:name="List Table 7 Colorful Accent 5" w:uiPriority="52"/>
+    <w:lsdException w:name="List Table 1 Light Accent 6" w:uiPriority="46"/>
+    <w:lsdException w:name="List Table 2 Accent 6" w:uiPriority="47"/>
+    <w:lsdException w:name="List Table 3 Accent 6" w:uiPriority="48"/>
+    <w:lsdException w:name="List Table 4 Accent 6" w:uiPriority="49"/>
+    <w:lsdException w:name="List Table 5 Dark Accent 6" w:uiPriority="50"/>
+    <w:lsdException w:name="List Table 6 Colorful Accent 6" w:uiPriority="51"/>
+    <w:lsdException w:name="List Table 7 Colorful Accent 6" w:uiPriority="52"/>
+    <w:lsdException w:name="Mention" w:semiHidden="1" w:unhideWhenUsed="1"/>
+    <w:lsdException w:name="Smart Hyperlink" w:semiHidden="1" w:unhideWhenUsed="1"/>
+    <w:lsdException w:name="Hashtag" w:semiHidden="1" w:unhideWhenUsed="1"/>
+    <w:lsdException w:name="Unresolved Mention" w:semiHidden="1" w:unhideWhenUsed="1"/>
+    <w:lsdException w:name="Smart Link" w:semiHidden="1" w:unhideWhenUsed="1"/>
   </w:latentStyles>
-  <w:style w:type="paragraph" w:default="1" w:styleId="Normalny">
+  <w:style w:type="paragraph" w:default="1" w:styleId="Normal">
     <w:name w:val="Normal"/>
     <w:qFormat/>
   </w:style>
-  <w:style w:type="paragraph" w:styleId="Nagwek1">
+  <w:style w:type="paragraph" w:styleId="Heading1">
     <w:name w:val="heading 1"/>
-    <w:basedOn w:val="Normalny"/>
-    <w:next w:val="Normalny"/>
-    <w:link w:val="Nagwek1Znak"/>
+    <w:basedOn w:val="Normal"/>
+    <w:next w:val="Normal"/>
+    <w:link w:val="Heading1Char"/>
     <w:uiPriority w:val="9"/>
     <w:qFormat/>
     <w:rsid w:val="00030C13"/>
@@ -2664,13 +4766,13 @@
       <w:szCs w:val="28"/>
     </w:rPr>
   </w:style>
-  <w:style w:type="character" w:default="1" w:styleId="Domylnaczcionkaakapitu">
+  <w:style w:type="character" w:default="1" w:styleId="DefaultParagraphFont">
     <w:name w:val="Default Paragraph Font"/>
     <w:uiPriority w:val="1"/>
     <w:semiHidden/>
     <w:unhideWhenUsed/>
   </w:style>
-  <w:style w:type="table" w:default="1" w:styleId="Standardowy">
+  <w:style w:type="table" w:default="1" w:styleId="TableNormal">
     <w:name w:val="Normal Table"/>
     <w:uiPriority w:val="99"/>
     <w:semiHidden/>
@@ -2685,16 +4787,16 @@
       </w:tblCellMar>
     </w:tblPr>
   </w:style>
-  <w:style w:type="numbering" w:default="1" w:styleId="Bezlisty">
+  <w:style w:type="numbering" w:default="1" w:styleId="NoList">
     <w:name w:val="No List"/>
     <w:uiPriority w:val="99"/>
     <w:semiHidden/>
     <w:unhideWhenUsed/>
   </w:style>
-  <w:style w:type="character" w:customStyle="1" w:styleId="Nagwek1Znak">
-    <w:name w:val="Nagłówek 1 Znak"/>
-    <w:basedOn w:val="Domylnaczcionkaakapitu"/>
-    <w:link w:val="Nagwek1"/>
+  <w:style w:type="character" w:customStyle="1" w:styleId="Heading1Char">
+    <w:name w:val="Heading 1 Char"/>
+    <w:basedOn w:val="DefaultParagraphFont"/>
+    <w:link w:val="Heading1"/>
     <w:uiPriority w:val="9"/>
     <w:rsid w:val="00030C13"/>
     <w:rPr>
@@ -2706,9 +4808,9 @@
       <w:szCs w:val="28"/>
     </w:rPr>
   </w:style>
-  <w:style w:type="paragraph" w:styleId="Akapitzlist">
+  <w:style w:type="paragraph" w:styleId="ListParagraph">
     <w:name w:val="List Paragraph"/>
-    <w:basedOn w:val="Normalny"/>
+    <w:basedOn w:val="Normal"/>
     <w:uiPriority w:val="34"/>
     <w:qFormat/>
     <w:rsid w:val="00030C13"/>
@@ -2717,9 +4819,9 @@
       <w:contextualSpacing/>
     </w:pPr>
   </w:style>
-  <w:style w:type="paragraph" w:styleId="Bezodstpw">
+  <w:style w:type="paragraph" w:styleId="NoSpacing">
     <w:name w:val="No Spacing"/>
-    <w:link w:val="BezodstpwZnak"/>
+    <w:link w:val="NoSpacingChar"/>
     <w:uiPriority w:val="1"/>
     <w:qFormat/>
     <w:rsid w:val="00A44761"/>
@@ -2731,10 +4833,10 @@
       <w:lang w:eastAsia="pl-PL"/>
     </w:rPr>
   </w:style>
-  <w:style w:type="character" w:customStyle="1" w:styleId="BezodstpwZnak">
-    <w:name w:val="Bez odstępów Znak"/>
-    <w:basedOn w:val="Domylnaczcionkaakapitu"/>
-    <w:link w:val="Bezodstpw"/>
+  <w:style w:type="character" w:customStyle="1" w:styleId="NoSpacingChar">
+    <w:name w:val="No Spacing Char"/>
+    <w:basedOn w:val="DefaultParagraphFont"/>
+    <w:link w:val="NoSpacing"/>
     <w:uiPriority w:val="1"/>
     <w:rsid w:val="00A44761"/>
     <w:rPr>
@@ -2742,10 +4844,10 @@
       <w:lang w:eastAsia="pl-PL"/>
     </w:rPr>
   </w:style>
-  <w:style w:type="paragraph" w:styleId="Tekstdymka">
+  <w:style w:type="paragraph" w:styleId="BalloonText">
     <w:name w:val="Balloon Text"/>
-    <w:basedOn w:val="Normalny"/>
-    <w:link w:val="TekstdymkaZnak"/>
+    <w:basedOn w:val="Normal"/>
+    <w:link w:val="BalloonTextChar"/>
     <w:uiPriority w:val="99"/>
     <w:semiHidden/>
     <w:unhideWhenUsed/>
@@ -2759,10 +4861,10 @@
       <w:szCs w:val="16"/>
     </w:rPr>
   </w:style>
-  <w:style w:type="character" w:customStyle="1" w:styleId="TekstdymkaZnak">
-    <w:name w:val="Tekst dymka Znak"/>
-    <w:basedOn w:val="Domylnaczcionkaakapitu"/>
-    <w:link w:val="Tekstdymka"/>
+  <w:style w:type="character" w:customStyle="1" w:styleId="BalloonTextChar">
+    <w:name w:val="Balloon Text Char"/>
+    <w:basedOn w:val="DefaultParagraphFont"/>
+    <w:link w:val="BalloonText"/>
     <w:uiPriority w:val="99"/>
     <w:semiHidden/>
     <w:rsid w:val="00A44761"/>
@@ -2772,9 +4874,9 @@
       <w:szCs w:val="16"/>
     </w:rPr>
   </w:style>
-  <w:style w:type="table" w:styleId="Tabela-Siatka">
+  <w:style w:type="table" w:styleId="TableGrid">
     <w:name w:val="Table Grid"/>
-    <w:basedOn w:val="Standardowy"/>
+    <w:basedOn w:val="TableNormal"/>
     <w:uiPriority w:val="1"/>
     <w:rsid w:val="00A44761"/>
     <w:pPr>
@@ -2794,10 +4896,10 @@
       </w:tblBorders>
     </w:tblPr>
   </w:style>
-  <w:style w:type="paragraph" w:styleId="Nagwek">
+  <w:style w:type="paragraph" w:styleId="Header">
     <w:name w:val="header"/>
-    <w:basedOn w:val="Normalny"/>
-    <w:link w:val="NagwekZnak"/>
+    <w:basedOn w:val="Normal"/>
+    <w:link w:val="HeaderChar"/>
     <w:uiPriority w:val="99"/>
     <w:unhideWhenUsed/>
     <w:rsid w:val="0082611F"/>
@@ -2809,17 +4911,17 @@
       <w:spacing w:after="0" w:line="240" w:lineRule="auto"/>
     </w:pPr>
   </w:style>
-  <w:style w:type="character" w:customStyle="1" w:styleId="NagwekZnak">
-    <w:name w:val="Nagłówek Znak"/>
-    <w:basedOn w:val="Domylnaczcionkaakapitu"/>
-    <w:link w:val="Nagwek"/>
+  <w:style w:type="character" w:customStyle="1" w:styleId="HeaderChar">
+    <w:name w:val="Header Char"/>
+    <w:basedOn w:val="DefaultParagraphFont"/>
+    <w:link w:val="Header"/>
     <w:uiPriority w:val="99"/>
     <w:rsid w:val="0082611F"/>
   </w:style>
-  <w:style w:type="paragraph" w:styleId="Stopka">
+  <w:style w:type="paragraph" w:styleId="Footer">
     <w:name w:val="footer"/>
-    <w:basedOn w:val="Normalny"/>
-    <w:link w:val="StopkaZnak"/>
+    <w:basedOn w:val="Normal"/>
+    <w:link w:val="FooterChar"/>
     <w:uiPriority w:val="99"/>
     <w:unhideWhenUsed/>
     <w:rsid w:val="0082611F"/>
@@ -2831,17 +4933,17 @@
       <w:spacing w:after="0" w:line="240" w:lineRule="auto"/>
     </w:pPr>
   </w:style>
-  <w:style w:type="character" w:customStyle="1" w:styleId="StopkaZnak">
-    <w:name w:val="Stopka Znak"/>
-    <w:basedOn w:val="Domylnaczcionkaakapitu"/>
-    <w:link w:val="Stopka"/>
+  <w:style w:type="character" w:customStyle="1" w:styleId="FooterChar">
+    <w:name w:val="Footer Char"/>
+    <w:basedOn w:val="DefaultParagraphFont"/>
+    <w:link w:val="Footer"/>
     <w:uiPriority w:val="99"/>
     <w:rsid w:val="0082611F"/>
   </w:style>
-  <w:style w:type="paragraph" w:styleId="Nagwekspisutreci">
+  <w:style w:type="paragraph" w:styleId="TOCHeading">
     <w:name w:val="TOC Heading"/>
-    <w:basedOn w:val="Nagwek1"/>
-    <w:next w:val="Normalny"/>
+    <w:basedOn w:val="Heading1"/>
+    <w:next w:val="Normal"/>
     <w:uiPriority w:val="39"/>
     <w:semiHidden/>
     <w:unhideWhenUsed/>
@@ -2854,10 +4956,10 @@
       <w:lang w:eastAsia="pl-PL"/>
     </w:rPr>
   </w:style>
-  <w:style w:type="paragraph" w:styleId="Spistreci1">
+  <w:style w:type="paragraph" w:styleId="TOC1">
     <w:name w:val="toc 1"/>
-    <w:basedOn w:val="Normalny"/>
-    <w:next w:val="Normalny"/>
+    <w:basedOn w:val="Normal"/>
+    <w:next w:val="Normal"/>
     <w:autoRedefine/>
     <w:uiPriority w:val="39"/>
     <w:unhideWhenUsed/>
@@ -2866,9 +4968,9 @@
       <w:spacing w:after="100"/>
     </w:pPr>
   </w:style>
-  <w:style w:type="character" w:styleId="Hipercze">
+  <w:style w:type="character" w:styleId="Hyperlink">
     <w:name w:val="Hyperlink"/>
-    <w:basedOn w:val="Domylnaczcionkaakapitu"/>
+    <w:basedOn w:val="DefaultParagraphFont"/>
     <w:uiPriority w:val="99"/>
     <w:unhideWhenUsed/>
     <w:rsid w:val="0082611F"/>
@@ -2877,410 +4979,30 @@
       <w:u w:val="single"/>
     </w:rPr>
   </w:style>
-</w:styles>
-</file>
-
-<file path=word/stylesWithEffects.xml><?xml version="1.0" encoding="utf-8"?>
-<w:styles xmlns:wpc="http://schemas.microsoft.com/office/word/2010/wordprocessingCanvas" xmlns:mc="http://schemas.openxmlformats.org/markup-compatibility/2006" xmlns:o="urn:schemas-microsoft-com:office:office" xmlns:r="http://schemas.openxmlformats.org/officeDocument/2006/relationships" xmlns:m="http://schemas.openxmlformats.org/officeDocument/2006/math" xmlns:v="urn:schemas-microsoft-com:vml" xmlns:wp14="http://schemas.microsoft.com/office/word/2010/wordprocessingDrawing" xmlns:wp="http://schemas.openxmlformats.org/drawingml/2006/wordprocessingDrawing" xmlns:w10="urn:schemas-microsoft-com:office:word" xmlns:w="http://schemas.openxmlformats.org/wordprocessingml/2006/main" xmlns:w14="http://schemas.microsoft.com/office/word/2010/wordml" xmlns:wpg="http://schemas.microsoft.com/office/word/2010/wordprocessingGroup" xmlns:wpi="http://schemas.microsoft.com/office/word/2010/wordprocessingInk" xmlns:wne="http://schemas.microsoft.com/office/word/2006/wordml" xmlns:wps="http://schemas.microsoft.com/office/word/2010/wordprocessingShape" mc:Ignorable="w14 wp14">
-  <w:docDefaults>
-    <w:rPrDefault>
-      <w:rPr>
-        <w:rFonts w:asciiTheme="minorHAnsi" w:eastAsiaTheme="minorHAnsi" w:hAnsiTheme="minorHAnsi" w:cstheme="minorBidi"/>
-        <w:sz w:val="22"/>
-        <w:szCs w:val="22"/>
-        <w:lang w:val="pl-PL" w:eastAsia="en-US" w:bidi="ar-SA"/>
-      </w:rPr>
-    </w:rPrDefault>
-    <w:pPrDefault>
-      <w:pPr>
-        <w:spacing w:after="200" w:line="276" w:lineRule="auto"/>
-      </w:pPr>
-    </w:pPrDefault>
-  </w:docDefaults>
-  <w:latentStyles w:defLockedState="0" w:defUIPriority="99" w:defSemiHidden="1" w:defUnhideWhenUsed="1" w:defQFormat="0" w:count="267">
-    <w:lsdException w:name="Normal" w:semiHidden="0" w:uiPriority="0" w:unhideWhenUsed="0" w:qFormat="1"/>
-    <w:lsdException w:name="heading 1" w:semiHidden="0" w:uiPriority="9" w:unhideWhenUsed="0" w:qFormat="1"/>
-    <w:lsdException w:name="heading 2" w:uiPriority="9" w:qFormat="1"/>
-    <w:lsdException w:name="heading 3" w:uiPriority="9" w:qFormat="1"/>
-    <w:lsdException w:name="heading 4" w:uiPriority="9" w:qFormat="1"/>
-    <w:lsdException w:name="heading 5" w:uiPriority="9" w:qFormat="1"/>
-    <w:lsdException w:name="heading 6" w:uiPriority="9" w:qFormat="1"/>
-    <w:lsdException w:name="heading 7" w:uiPriority="9" w:qFormat="1"/>
-    <w:lsdException w:name="heading 8" w:uiPriority="9" w:qFormat="1"/>
-    <w:lsdException w:name="heading 9" w:uiPriority="9" w:qFormat="1"/>
-    <w:lsdException w:name="toc 1" w:uiPriority="39"/>
-    <w:lsdException w:name="toc 2" w:uiPriority="39"/>
-    <w:lsdException w:name="toc 3" w:uiPriority="39"/>
-    <w:lsdException w:name="toc 4" w:uiPriority="39"/>
-    <w:lsdException w:name="toc 5" w:uiPriority="39"/>
-    <w:lsdException w:name="toc 6" w:uiPriority="39"/>
-    <w:lsdException w:name="toc 7" w:uiPriority="39"/>
-    <w:lsdException w:name="toc 8" w:uiPriority="39"/>
-    <w:lsdException w:name="toc 9" w:uiPriority="39"/>
-    <w:lsdException w:name="caption" w:uiPriority="35" w:qFormat="1"/>
-    <w:lsdException w:name="Title" w:semiHidden="0" w:uiPriority="10" w:unhideWhenUsed="0" w:qFormat="1"/>
-    <w:lsdException w:name="Default Paragraph Font" w:uiPriority="1"/>
-    <w:lsdException w:name="Subtitle" w:semiHidden="0" w:uiPriority="11" w:unhideWhenUsed="0" w:qFormat="1"/>
-    <w:lsdException w:name="Strong" w:semiHidden="0" w:uiPriority="22" w:unhideWhenUsed="0" w:qFormat="1"/>
-    <w:lsdException w:name="Emphasis" w:semiHidden="0" w:uiPriority="20" w:unhideWhenUsed="0" w:qFormat="1"/>
-    <w:lsdException w:name="Table Grid" w:semiHidden="0" w:uiPriority="1" w:unhideWhenUsed="0"/>
-    <w:lsdException w:name="Placeholder Text" w:unhideWhenUsed="0"/>
-    <w:lsdException w:name="No Spacing" w:semiHidden="0" w:uiPriority="1" w:unhideWhenUsed="0" w:qFormat="1"/>
-    <w:lsdException w:name="Light Shading" w:semiHidden="0" w:uiPriority="60" w:unhideWhenUsed="0"/>
-    <w:lsdException w:name="Light List" w:semiHidden="0" w:uiPriority="61" w:unhideWhenUsed="0"/>
-    <w:lsdException w:name="Light Grid" w:semiHidden="0" w:uiPriority="62" w:unhideWhenUsed="0"/>
-    <w:lsdException w:name="Medium Shading 1" w:semiHidden="0" w:uiPriority="63" w:unhideWhenUsed="0"/>
-    <w:lsdException w:name="Medium Shading 2" w:semiHidden="0" w:uiPriority="64" w:unhideWhenUsed="0"/>
-    <w:lsdException w:name="Medium List 1" w:semiHidden="0" w:uiPriority="65" w:unhideWhenUsed="0"/>
-    <w:lsdException w:name="Medium List 2" w:semiHidden="0" w:uiPriority="66" w:unhideWhenUsed="0"/>
-    <w:lsdException w:name="Medium Grid 1" w:semiHidden="0" w:uiPriority="67" w:unhideWhenUsed="0"/>
-    <w:lsdException w:name="Medium Grid 2" w:semiHidden="0" w:uiPriority="68" w:unhideWhenUsed="0"/>
-    <w:lsdException w:name="Medium Grid 3" w:semiHidden="0" w:uiPriority="69" w:unhideWhenUsed="0"/>
-    <w:lsdException w:name="Dark List" w:semiHidden="0" w:uiPriority="70" w:unhideWhenUsed="0"/>
-    <w:lsdException w:name="Colorful Shading" w:semiHidden="0" w:uiPriority="71" w:unhideWhenUsed="0"/>
-    <w:lsdException w:name="Colorful List" w:semiHidden="0" w:uiPriority="72" w:unhideWhenUsed="0"/>
-    <w:lsdException w:name="Colorful Grid" w:semiHidden="0" w:uiPriority="73" w:unhideWhenUsed="0"/>
-    <w:lsdException w:name="Light Shading Accent 1" w:semiHidden="0" w:uiPriority="60" w:unhideWhenUsed="0"/>
-    <w:lsdException w:name="Light List Accent 1" w:semiHidden="0" w:uiPriority="61" w:unhideWhenUsed="0"/>
-    <w:lsdException w:name="Light Grid Accent 1" w:semiHidden="0" w:uiPriority="62" w:unhideWhenUsed="0"/>
-    <w:lsdException w:name="Medium Shading 1 Accent 1" w:semiHidden="0" w:uiPriority="63" w:unhideWhenUsed="0"/>
-    <w:lsdException w:name="Medium Shading 2 Accent 1" w:semiHidden="0" w:uiPriority="64" w:unhideWhenUsed="0"/>
-    <w:lsdException w:name="Medium List 1 Accent 1" w:semiHidden="0" w:uiPriority="65" w:unhideWhenUsed="0"/>
-    <w:lsdException w:name="Revision" w:unhideWhenUsed="0"/>
-    <w:lsdException w:name="List Paragraph" w:semiHidden="0" w:uiPriority="34" w:unhideWhenUsed="0" w:qFormat="1"/>
-    <w:lsdException w:name="Quote" w:semiHidden="0" w:uiPriority="29" w:unhideWhenUsed="0" w:qFormat="1"/>
-    <w:lsdException w:name="Intense Quote" w:semiHidden="0" w:uiPriority="30" w:unhideWhenUsed="0" w:qFormat="1"/>
-    <w:lsdException w:name="Medium List 2 Accent 1" w:semiHidden="0" w:uiPriority="66" w:unhideWhenUsed="0"/>
-    <w:lsdException w:name="Medium Grid 1 Accent 1" w:semiHidden="0" w:uiPriority="67" w:unhideWhenUsed="0"/>
-    <w:lsdException w:name="Medium Grid 2 Accent 1" w:semiHidden="0" w:uiPriority="68" w:unhideWhenUsed="0"/>
-    <w:lsdException w:name="Medium Grid 3 Accent 1" w:semiHidden="0" w:uiPriority="69" w:unhideWhenUsed="0"/>
-    <w:lsdException w:name="Dark List Accent 1" w:semiHidden="0" w:uiPriority="70" w:unhideWhenUsed="0"/>
-    <w:lsdException w:name="Colorful Shading Accent 1" w:semiHidden="0" w:uiPriority="71" w:unhideWhenUsed="0"/>
-    <w:lsdException w:name="Colorful List Accent 1" w:semiHidden="0" w:uiPriority="72" w:unhideWhenUsed="0"/>
-    <w:lsdException w:name="Colorful Grid Accent 1" w:semiHidden="0" w:uiPriority="73" w:unhideWhenUsed="0"/>
-    <w:lsdException w:name="Light Shading Accent 2" w:semiHidden="0" w:uiPriority="60" w:unhideWhenUsed="0"/>
-    <w:lsdException w:name="Light List Accent 2" w:semiHidden="0" w:uiPriority="61" w:unhideWhenUsed="0"/>
-    <w:lsdException w:name="Light Grid Accent 2" w:semiHidden="0" w:uiPriority="62" w:unhideWhenUsed="0"/>
-    <w:lsdException w:name="Medium Shading 1 Accent 2" w:semiHidden="0" w:uiPriority="63" w:unhideWhenUsed="0"/>
-    <w:lsdException w:name="Medium Shading 2 Accent 2" w:semiHidden="0" w:uiPriority="64" w:unhideWhenUsed="0"/>
-    <w:lsdException w:name="Medium List 1 Accent 2" w:semiHidden="0" w:uiPriority="65" w:unhideWhenUsed="0"/>
-    <w:lsdException w:name="Medium List 2 Accent 2" w:semiHidden="0" w:uiPriority="66" w:unhideWhenUsed="0"/>
-    <w:lsdException w:name="Medium Grid 1 Accent 2" w:semiHidden="0" w:uiPriority="67" w:unhideWhenUsed="0"/>
-    <w:lsdException w:name="Medium Grid 2 Accent 2" w:semiHidden="0" w:uiPriority="68" w:unhideWhenUsed="0"/>
-    <w:lsdException w:name="Medium Grid 3 Accent 2" w:semiHidden="0" w:uiPriority="69" w:unhideWhenUsed="0"/>
-    <w:lsdException w:name="Dark List Accent 2" w:semiHidden="0" w:uiPriority="70" w:unhideWhenUsed="0"/>
-    <w:lsdException w:name="Colorful Shading Accent 2" w:semiHidden="0" w:uiPriority="71" w:unhideWhenUsed="0"/>
-    <w:lsdException w:name="Colorful List Accent 2" w:semiHidden="0" w:uiPriority="72" w:unhideWhenUsed="0"/>
-    <w:lsdException w:name="Colorful Grid Accent 2" w:semiHidden="0" w:uiPriority="73" w:unhideWhenUsed="0"/>
-    <w:lsdException w:name="Light Shading Accent 3" w:semiHidden="0" w:uiPriority="60" w:unhideWhenUsed="0"/>
-    <w:lsdException w:name="Light List Accent 3" w:semiHidden="0" w:uiPriority="61" w:unhideWhenUsed="0"/>
-    <w:lsdException w:name="Light Grid Accent 3" w:semiHidden="0" w:uiPriority="62" w:unhideWhenUsed="0"/>
-    <w:lsdException w:name="Medium Shading 1 Accent 3" w:semiHidden="0" w:uiPriority="63" w:unhideWhenUsed="0"/>
-    <w:lsdException w:name="Medium Shading 2 Accent 3" w:semiHidden="0" w:uiPriority="64" w:unhideWhenUsed="0"/>
-    <w:lsdException w:name="Medium List 1 Accent 3" w:semiHidden="0" w:uiPriority="65" w:unhideWhenUsed="0"/>
-    <w:lsdException w:name="Medium List 2 Accent 3" w:semiHidden="0" w:uiPriority="66" w:unhideWhenUsed="0"/>
-    <w:lsdException w:name="Medium Grid 1 Accent 3" w:semiHidden="0" w:uiPriority="67" w:unhideWhenUsed="0"/>
-    <w:lsdException w:name="Medium Grid 2 Accent 3" w:semiHidden="0" w:uiPriority="68" w:unhideWhenUsed="0"/>
-    <w:lsdException w:name="Medium Grid 3 Accent 3" w:semiHidden="0" w:uiPriority="69" w:unhideWhenUsed="0"/>
-    <w:lsdException w:name="Dark List Accent 3" w:semiHidden="0" w:uiPriority="70" w:unhideWhenUsed="0"/>
-    <w:lsdException w:name="Colorful Shading Accent 3" w:semiHidden="0" w:uiPriority="71" w:unhideWhenUsed="0"/>
-    <w:lsdException w:name="Colorful List Accent 3" w:semiHidden="0" w:uiPriority="72" w:unhideWhenUsed="0"/>
-    <w:lsdException w:name="Colorful Grid Accent 3" w:semiHidden="0" w:uiPriority="73" w:unhideWhenUsed="0"/>
-    <w:lsdException w:name="Light Shading Accent 4" w:semiHidden="0" w:uiPriority="60" w:unhideWhenUsed="0"/>
-    <w:lsdException w:name="Light List Accent 4" w:semiHidden="0" w:uiPriority="61" w:unhideWhenUsed="0"/>
-    <w:lsdException w:name="Light Grid Accent 4" w:semiHidden="0" w:uiPriority="62" w:unhideWhenUsed="0"/>
-    <w:lsdException w:name="Medium Shading 1 Accent 4" w:semiHidden="0" w:uiPriority="63" w:unhideWhenUsed="0"/>
-    <w:lsdException w:name="Medium Shading 2 Accent 4" w:semiHidden="0" w:uiPriority="64" w:unhideWhenUsed="0"/>
-    <w:lsdException w:name="Medium List 1 Accent 4" w:semiHidden="0" w:uiPriority="65" w:unhideWhenUsed="0"/>
-    <w:lsdException w:name="Medium List 2 Accent 4" w:semiHidden="0" w:uiPriority="66" w:unhideWhenUsed="0"/>
-    <w:lsdException w:name="Medium Grid 1 Accent 4" w:semiHidden="0" w:uiPriority="67" w:unhideWhenUsed="0"/>
-    <w:lsdException w:name="Medium Grid 2 Accent 4" w:semiHidden="0" w:uiPriority="68" w:unhideWhenUsed="0"/>
-    <w:lsdException w:name="Medium Grid 3 Accent 4" w:semiHidden="0" w:uiPriority="69" w:unhideWhenUsed="0"/>
-    <w:lsdException w:name="Dark List Accent 4" w:semiHidden="0" w:uiPriority="70" w:unhideWhenUsed="0"/>
-    <w:lsdException w:name="Colorful Shading Accent 4" w:semiHidden="0" w:uiPriority="71" w:unhideWhenUsed="0"/>
-    <w:lsdException w:name="Colorful List Accent 4" w:semiHidden="0" w:uiPriority="72" w:unhideWhenUsed="0"/>
-    <w:lsdException w:name="Colorful Grid Accent 4" w:semiHidden="0" w:uiPriority="73" w:unhideWhenUsed="0"/>
-    <w:lsdException w:name="Light Shading Accent 5" w:semiHidden="0" w:uiPriority="60" w:unhideWhenUsed="0"/>
-    <w:lsdException w:name="Light List Accent 5" w:semiHidden="0" w:uiPriority="61" w:unhideWhenUsed="0"/>
-    <w:lsdException w:name="Light Grid Accent 5" w:semiHidden="0" w:uiPriority="62" w:unhideWhenUsed="0"/>
-    <w:lsdException w:name="Medium Shading 1 Accent 5" w:semiHidden="0" w:uiPriority="63" w:unhideWhenUsed="0"/>
-    <w:lsdException w:name="Medium Shading 2 Accent 5" w:semiHidden="0" w:uiPriority="64" w:unhideWhenUsed="0"/>
-    <w:lsdException w:name="Medium List 1 Accent 5" w:semiHidden="0" w:uiPriority="65" w:unhideWhenUsed="0"/>
-    <w:lsdException w:name="Medium List 2 Accent 5" w:semiHidden="0" w:uiPriority="66" w:unhideWhenUsed="0"/>
-    <w:lsdException w:name="Medium Grid 1 Accent 5" w:semiHidden="0" w:uiPriority="67" w:unhideWhenUsed="0"/>
-    <w:lsdException w:name="Medium Grid 2 Accent 5" w:semiHidden="0" w:uiPriority="68" w:unhideWhenUsed="0"/>
-    <w:lsdException w:name="Medium Grid 3 Accent 5" w:semiHidden="0" w:uiPriority="69" w:unhideWhenUsed="0"/>
-    <w:lsdException w:name="Dark List Accent 5" w:semiHidden="0" w:uiPriority="70" w:unhideWhenUsed="0"/>
-    <w:lsdException w:name="Colorful Shading Accent 5" w:semiHidden="0" w:uiPriority="71" w:unhideWhenUsed="0"/>
-    <w:lsdException w:name="Colorful List Accent 5" w:semiHidden="0" w:uiPriority="72" w:unhideWhenUsed="0"/>
-    <w:lsdException w:name="Colorful Grid Accent 5" w:semiHidden="0" w:uiPriority="73" w:unhideWhenUsed="0"/>
-    <w:lsdException w:name="Light Shading Accent 6" w:semiHidden="0" w:uiPriority="60" w:unhideWhenUsed="0"/>
-    <w:lsdException w:name="Light List Accent 6" w:semiHidden="0" w:uiPriority="61" w:unhideWhenUsed="0"/>
-    <w:lsdException w:name="Light Grid Accent 6" w:semiHidden="0" w:uiPriority="62" w:unhideWhenUsed="0"/>
-    <w:lsdException w:name="Medium Shading 1 Accent 6" w:semiHidden="0" w:uiPriority="63" w:unhideWhenUsed="0"/>
-    <w:lsdException w:name="Medium Shading 2 Accent 6" w:semiHidden="0" w:uiPriority="64" w:unhideWhenUsed="0"/>
-    <w:lsdException w:name="Medium List 1 Accent 6" w:semiHidden="0" w:uiPriority="65" w:unhideWhenUsed="0"/>
-    <w:lsdException w:name="Medium List 2 Accent 6" w:semiHidden="0" w:uiPriority="66" w:unhideWhenUsed="0"/>
-    <w:lsdException w:name="Medium Grid 1 Accent 6" w:semiHidden="0" w:uiPriority="67" w:unhideWhenUsed="0"/>
-    <w:lsdException w:name="Medium Grid 2 Accent 6" w:semiHidden="0" w:uiPriority="68" w:unhideWhenUsed="0"/>
-    <w:lsdException w:name="Medium Grid 3 Accent 6" w:semiHidden="0" w:uiPriority="69" w:unhideWhenUsed="0"/>
-    <w:lsdException w:name="Dark List Accent 6" w:semiHidden="0" w:uiPriority="70" w:unhideWhenUsed="0"/>
-    <w:lsdException w:name="Colorful Shading Accent 6" w:semiHidden="0" w:uiPriority="71" w:unhideWhenUsed="0"/>
-    <w:lsdException w:name="Colorful List Accent 6" w:semiHidden="0" w:uiPriority="72" w:unhideWhenUsed="0"/>
-    <w:lsdException w:name="Colorful Grid Accent 6" w:semiHidden="0" w:uiPriority="73" w:unhideWhenUsed="0"/>
-    <w:lsdException w:name="Subtle Emphasis" w:semiHidden="0" w:uiPriority="19" w:unhideWhenUsed="0" w:qFormat="1"/>
-    <w:lsdException w:name="Intense Emphasis" w:semiHidden="0" w:uiPriority="21" w:unhideWhenUsed="0" w:qFormat="1"/>
-    <w:lsdException w:name="Subtle Reference" w:semiHidden="0" w:uiPriority="31" w:unhideWhenUsed="0" w:qFormat="1"/>
-    <w:lsdException w:name="Intense Reference" w:semiHidden="0" w:uiPriority="32" w:unhideWhenUsed="0" w:qFormat="1"/>
-    <w:lsdException w:name="Book Title" w:semiHidden="0" w:uiPriority="33" w:unhideWhenUsed="0" w:qFormat="1"/>
-    <w:lsdException w:name="Bibliography" w:uiPriority="37"/>
-    <w:lsdException w:name="TOC Heading" w:uiPriority="39" w:qFormat="1"/>
-  </w:latentStyles>
-  <w:style w:type="paragraph" w:default="1" w:styleId="Normalny">
-    <w:name w:val="Normal"/>
+  <w:style w:type="paragraph" w:styleId="Caption">
+    <w:name w:val="caption"/>
+    <w:basedOn w:val="Normal"/>
+    <w:next w:val="Normal"/>
+    <w:uiPriority w:val="35"/>
+    <w:unhideWhenUsed/>
     <w:qFormat/>
-  </w:style>
-  <w:style w:type="paragraph" w:styleId="Nagwek1">
-    <w:name w:val="heading 1"/>
-    <w:basedOn w:val="Normalny"/>
-    <w:next w:val="Normalny"/>
-    <w:link w:val="Nagwek1Znak"/>
-    <w:uiPriority w:val="9"/>
-    <w:qFormat/>
-    <w:rsid w:val="00030C13"/>
+    <w:rsid w:val="008C0FFF"/>
     <w:pPr>
-      <w:keepNext/>
-      <w:keepLines/>
-      <w:spacing w:before="480" w:after="0"/>
-      <w:outlineLvl w:val="0"/>
+      <w:spacing w:line="240" w:lineRule="auto"/>
     </w:pPr>
     <w:rPr>
-      <w:rFonts w:asciiTheme="majorHAnsi" w:eastAsiaTheme="majorEastAsia" w:hAnsiTheme="majorHAnsi" w:cstheme="majorBidi"/>
-      <w:b/>
-      <w:bCs/>
-      <w:color w:val="365F91" w:themeColor="accent1" w:themeShade="BF"/>
-      <w:sz w:val="28"/>
-      <w:szCs w:val="28"/>
-    </w:rPr>
-  </w:style>
-  <w:style w:type="character" w:default="1" w:styleId="Domylnaczcionkaakapitu">
-    <w:name w:val="Default Paragraph Font"/>
-    <w:uiPriority w:val="1"/>
-    <w:semiHidden/>
-    <w:unhideWhenUsed/>
-  </w:style>
-  <w:style w:type="table" w:default="1" w:styleId="Standardowy">
-    <w:name w:val="Normal Table"/>
-    <w:uiPriority w:val="99"/>
-    <w:semiHidden/>
-    <w:unhideWhenUsed/>
-    <w:tblPr>
-      <w:tblInd w:w="0" w:type="dxa"/>
-      <w:tblCellMar>
-        <w:top w:w="0" w:type="dxa"/>
-        <w:left w:w="108" w:type="dxa"/>
-        <w:bottom w:w="0" w:type="dxa"/>
-        <w:right w:w="108" w:type="dxa"/>
-      </w:tblCellMar>
-    </w:tblPr>
-  </w:style>
-  <w:style w:type="numbering" w:default="1" w:styleId="Bezlisty">
-    <w:name w:val="No List"/>
-    <w:uiPriority w:val="99"/>
-    <w:semiHidden/>
-    <w:unhideWhenUsed/>
-  </w:style>
-  <w:style w:type="character" w:customStyle="1" w:styleId="Nagwek1Znak">
-    <w:name w:val="Nagłówek 1 Znak"/>
-    <w:basedOn w:val="Domylnaczcionkaakapitu"/>
-    <w:link w:val="Nagwek1"/>
-    <w:uiPriority w:val="9"/>
-    <w:rsid w:val="00030C13"/>
-    <w:rPr>
-      <w:rFonts w:asciiTheme="majorHAnsi" w:eastAsiaTheme="majorEastAsia" w:hAnsiTheme="majorHAnsi" w:cstheme="majorBidi"/>
-      <w:b/>
-      <w:bCs/>
-      <w:color w:val="365F91" w:themeColor="accent1" w:themeShade="BF"/>
-      <w:sz w:val="28"/>
-      <w:szCs w:val="28"/>
-    </w:rPr>
-  </w:style>
-  <w:style w:type="paragraph" w:styleId="Akapitzlist">
-    <w:name w:val="List Paragraph"/>
-    <w:basedOn w:val="Normalny"/>
-    <w:uiPriority w:val="34"/>
-    <w:qFormat/>
-    <w:rsid w:val="00030C13"/>
-    <w:pPr>
-      <w:ind w:left="720"/>
-      <w:contextualSpacing/>
-    </w:pPr>
-  </w:style>
-  <w:style w:type="paragraph" w:styleId="Bezodstpw">
-    <w:name w:val="No Spacing"/>
-    <w:link w:val="BezodstpwZnak"/>
-    <w:uiPriority w:val="1"/>
-    <w:qFormat/>
-    <w:rsid w:val="00A44761"/>
-    <w:pPr>
-      <w:spacing w:after="0" w:line="240" w:lineRule="auto"/>
-    </w:pPr>
-    <w:rPr>
-      <w:rFonts w:eastAsiaTheme="minorEastAsia"/>
-      <w:lang w:eastAsia="pl-PL"/>
-    </w:rPr>
-  </w:style>
-  <w:style w:type="character" w:customStyle="1" w:styleId="BezodstpwZnak">
-    <w:name w:val="Bez odstępów Znak"/>
-    <w:basedOn w:val="Domylnaczcionkaakapitu"/>
-    <w:link w:val="Bezodstpw"/>
-    <w:uiPriority w:val="1"/>
-    <w:rsid w:val="00A44761"/>
-    <w:rPr>
-      <w:rFonts w:eastAsiaTheme="minorEastAsia"/>
-      <w:lang w:eastAsia="pl-PL"/>
-    </w:rPr>
-  </w:style>
-  <w:style w:type="paragraph" w:styleId="Tekstdymka">
-    <w:name w:val="Balloon Text"/>
-    <w:basedOn w:val="Normalny"/>
-    <w:link w:val="TekstdymkaZnak"/>
-    <w:uiPriority w:val="99"/>
-    <w:semiHidden/>
-    <w:unhideWhenUsed/>
-    <w:rsid w:val="00A44761"/>
-    <w:pPr>
-      <w:spacing w:after="0" w:line="240" w:lineRule="auto"/>
-    </w:pPr>
-    <w:rPr>
-      <w:rFonts w:ascii="Tahoma" w:hAnsi="Tahoma" w:cs="Tahoma"/>
-      <w:sz w:val="16"/>
-      <w:szCs w:val="16"/>
-    </w:rPr>
-  </w:style>
-  <w:style w:type="character" w:customStyle="1" w:styleId="TekstdymkaZnak">
-    <w:name w:val="Tekst dymka Znak"/>
-    <w:basedOn w:val="Domylnaczcionkaakapitu"/>
-    <w:link w:val="Tekstdymka"/>
-    <w:uiPriority w:val="99"/>
-    <w:semiHidden/>
-    <w:rsid w:val="00A44761"/>
-    <w:rPr>
-      <w:rFonts w:ascii="Tahoma" w:hAnsi="Tahoma" w:cs="Tahoma"/>
-      <w:sz w:val="16"/>
-      <w:szCs w:val="16"/>
-    </w:rPr>
-  </w:style>
-  <w:style w:type="table" w:styleId="Tabela-Siatka">
-    <w:name w:val="Table Grid"/>
-    <w:basedOn w:val="Standardowy"/>
-    <w:uiPriority w:val="1"/>
-    <w:rsid w:val="00A44761"/>
-    <w:pPr>
-      <w:spacing w:after="0" w:line="240" w:lineRule="auto"/>
-    </w:pPr>
-    <w:rPr>
-      <w:rFonts w:eastAsiaTheme="minorEastAsia"/>
-    </w:rPr>
-    <w:tblPr>
-      <w:tblBorders>
-        <w:top w:val="single" w:sz="4" w:space="0" w:color="000000" w:themeColor="text1"/>
-        <w:left w:val="single" w:sz="4" w:space="0" w:color="000000" w:themeColor="text1"/>
-        <w:bottom w:val="single" w:sz="4" w:space="0" w:color="000000" w:themeColor="text1"/>
-        <w:right w:val="single" w:sz="4" w:space="0" w:color="000000" w:themeColor="text1"/>
-        <w:insideH w:val="single" w:sz="4" w:space="0" w:color="000000" w:themeColor="text1"/>
-        <w:insideV w:val="single" w:sz="4" w:space="0" w:color="000000" w:themeColor="text1"/>
-      </w:tblBorders>
-    </w:tblPr>
-  </w:style>
-  <w:style w:type="paragraph" w:styleId="Nagwek">
-    <w:name w:val="header"/>
-    <w:basedOn w:val="Normalny"/>
-    <w:link w:val="NagwekZnak"/>
-    <w:uiPriority w:val="99"/>
-    <w:unhideWhenUsed/>
-    <w:rsid w:val="0082611F"/>
-    <w:pPr>
-      <w:tabs>
-        <w:tab w:val="center" w:pos="4536"/>
-        <w:tab w:val="right" w:pos="9072"/>
-      </w:tabs>
-      <w:spacing w:after="0" w:line="240" w:lineRule="auto"/>
-    </w:pPr>
-  </w:style>
-  <w:style w:type="character" w:customStyle="1" w:styleId="NagwekZnak">
-    <w:name w:val="Nagłówek Znak"/>
-    <w:basedOn w:val="Domylnaczcionkaakapitu"/>
-    <w:link w:val="Nagwek"/>
-    <w:uiPriority w:val="99"/>
-    <w:rsid w:val="0082611F"/>
-  </w:style>
-  <w:style w:type="paragraph" w:styleId="Stopka">
-    <w:name w:val="footer"/>
-    <w:basedOn w:val="Normalny"/>
-    <w:link w:val="StopkaZnak"/>
-    <w:uiPriority w:val="99"/>
-    <w:unhideWhenUsed/>
-    <w:rsid w:val="0082611F"/>
-    <w:pPr>
-      <w:tabs>
-        <w:tab w:val="center" w:pos="4536"/>
-        <w:tab w:val="right" w:pos="9072"/>
-      </w:tabs>
-      <w:spacing w:after="0" w:line="240" w:lineRule="auto"/>
-    </w:pPr>
-  </w:style>
-  <w:style w:type="character" w:customStyle="1" w:styleId="StopkaZnak">
-    <w:name w:val="Stopka Znak"/>
-    <w:basedOn w:val="Domylnaczcionkaakapitu"/>
-    <w:link w:val="Stopka"/>
-    <w:uiPriority w:val="99"/>
-    <w:rsid w:val="0082611F"/>
-  </w:style>
-  <w:style w:type="paragraph" w:styleId="Nagwekspisutreci">
-    <w:name w:val="TOC Heading"/>
-    <w:basedOn w:val="Nagwek1"/>
-    <w:next w:val="Normalny"/>
-    <w:uiPriority w:val="39"/>
-    <w:semiHidden/>
-    <w:unhideWhenUsed/>
-    <w:qFormat/>
-    <w:rsid w:val="0082611F"/>
-    <w:pPr>
-      <w:outlineLvl w:val="9"/>
-    </w:pPr>
-    <w:rPr>
-      <w:lang w:eastAsia="pl-PL"/>
-    </w:rPr>
-  </w:style>
-  <w:style w:type="paragraph" w:styleId="Spistreci1">
-    <w:name w:val="toc 1"/>
-    <w:basedOn w:val="Normalny"/>
-    <w:next w:val="Normalny"/>
-    <w:autoRedefine/>
-    <w:uiPriority w:val="39"/>
-    <w:unhideWhenUsed/>
-    <w:rsid w:val="0082611F"/>
-    <w:pPr>
-      <w:spacing w:after="100"/>
-    </w:pPr>
-  </w:style>
-  <w:style w:type="character" w:styleId="Hipercze">
-    <w:name w:val="Hyperlink"/>
-    <w:basedOn w:val="Domylnaczcionkaakapitu"/>
-    <w:uiPriority w:val="99"/>
-    <w:unhideWhenUsed/>
-    <w:rsid w:val="0082611F"/>
-    <w:rPr>
-      <w:color w:val="0000FF" w:themeColor="hyperlink"/>
-      <w:u w:val="single"/>
+      <w:i/>
+      <w:iCs/>
+      <w:color w:val="1F497D" w:themeColor="text2"/>
+      <w:sz w:val="18"/>
+      <w:szCs w:val="18"/>
     </w:rPr>
   </w:style>
 </w:styles>
 </file>
 
 <file path=word/glossary/document.xml><?xml version="1.0" encoding="utf-8"?>
-<w:glossaryDocument xmlns:wpc="http://schemas.microsoft.com/office/word/2010/wordprocessingCanvas" xmlns:mc="http://schemas.openxmlformats.org/markup-compatibility/2006" xmlns:o="urn:schemas-microsoft-com:office:office" xmlns:r="http://schemas.openxmlformats.org/officeDocument/2006/relationships" xmlns:m="http://schemas.openxmlformats.org/officeDocument/2006/math" xmlns:v="urn:schemas-microsoft-com:vml" xmlns:wp14="http://schemas.microsoft.com/office/word/2010/wordprocessingDrawing" xmlns:wp="http://schemas.openxmlformats.org/drawingml/2006/wordprocessingDrawing" xmlns:w10="urn:schemas-microsoft-com:office:word" xmlns:w="http://schemas.openxmlformats.org/wordprocessingml/2006/main" xmlns:w14="http://schemas.microsoft.com/office/word/2010/wordml" xmlns:wpg="http://schemas.microsoft.com/office/word/2010/wordprocessingGroup" xmlns:wpi="http://schemas.microsoft.com/office/word/2010/wordprocessingInk" xmlns:wne="http://schemas.microsoft.com/office/word/2006/wordml" xmlns:wps="http://schemas.microsoft.com/office/word/2010/wordprocessingShape" mc:Ignorable="w14 wp14">
+<w:glossaryDocument xmlns:wpc="http://schemas.microsoft.com/office/word/2010/wordprocessingCanvas" xmlns:cx="http://schemas.microsoft.com/office/drawing/2014/chartex" xmlns:cx1="http://schemas.microsoft.com/office/drawing/2015/9/8/chartex" xmlns:cx2="http://schemas.microsoft.com/office/drawing/2015/10/21/chartex" xmlns:cx3="http://schemas.microsoft.com/office/drawing/2016/5/9/chartex" xmlns:cx4="http://schemas.microsoft.com/office/drawing/2016/5/10/chartex" xmlns:cx5="http://schemas.microsoft.com/office/drawing/2016/5/11/chartex" xmlns:cx6="http://schemas.microsoft.com/office/drawing/2016/5/12/chartex" xmlns:cx7="http://schemas.microsoft.com/office/drawing/2016/5/13/chartex" xmlns:cx8="http://schemas.microsoft.com/office/drawing/2016/5/14/chartex" xmlns:mc="http://schemas.openxmlformats.org/markup-compatibility/2006" xmlns:aink="http://schemas.microsoft.com/office/drawing/2016/ink" xmlns:am3d="http://schemas.microsoft.com/office/drawing/2017/model3d" xmlns:o="urn:schemas-microsoft-com:office:office" xmlns:r="http://schemas.openxmlformats.org/officeDocument/2006/relationships" xmlns:m="http://schemas.openxmlformats.org/officeDocument/2006/math" xmlns:v="urn:schemas-microsoft-com:vml" xmlns:wp14="http://schemas.microsoft.com/office/word/2010/wordprocessingDrawing" xmlns:wp="http://schemas.openxmlformats.org/drawingml/2006/wordprocessingDrawing" xmlns:w10="urn:schemas-microsoft-com:office:word" xmlns:w="http://schemas.openxmlformats.org/wordprocessingml/2006/main" xmlns:w14="http://schemas.microsoft.com/office/word/2010/wordml" xmlns:w15="http://schemas.microsoft.com/office/word/2012/wordml" xmlns:w16cex="http://schemas.microsoft.com/office/word/2018/wordml/cex" xmlns:w16cid="http://schemas.microsoft.com/office/word/2016/wordml/cid" xmlns:w16="http://schemas.microsoft.com/office/word/2018/wordml" xmlns:w16se="http://schemas.microsoft.com/office/word/2015/wordml/symex" xmlns:wpg="http://schemas.microsoft.com/office/word/2010/wordprocessingGroup" xmlns:wpi="http://schemas.microsoft.com/office/word/2010/wordprocessingInk" xmlns:wne="http://schemas.microsoft.com/office/word/2006/wordml" xmlns:wps="http://schemas.microsoft.com/office/word/2010/wordprocessingShape" mc:Ignorable="w14 w15 w16se w16cid w16 w16cex wp14">
   <w:docParts>
     <w:docPart>
       <w:docPartPr>
@@ -3383,13 +5105,20 @@
 </file>
 
 <file path=word/glossary/fontTable.xml><?xml version="1.0" encoding="utf-8"?>
-<w:fonts xmlns:mc="http://schemas.openxmlformats.org/markup-compatibility/2006" xmlns:r="http://schemas.openxmlformats.org/officeDocument/2006/relationships" xmlns:w="http://schemas.openxmlformats.org/wordprocessingml/2006/main" xmlns:w14="http://schemas.microsoft.com/office/word/2010/wordml" mc:Ignorable="w14">
+<w:fonts xmlns:mc="http://schemas.openxmlformats.org/markup-compatibility/2006" xmlns:r="http://schemas.openxmlformats.org/officeDocument/2006/relationships" xmlns:w="http://schemas.openxmlformats.org/wordprocessingml/2006/main" xmlns:w14="http://schemas.microsoft.com/office/word/2010/wordml" xmlns:w15="http://schemas.microsoft.com/office/word/2012/wordml" xmlns:w16cex="http://schemas.microsoft.com/office/word/2018/wordml/cex" xmlns:w16cid="http://schemas.microsoft.com/office/word/2016/wordml/cid" xmlns:w16="http://schemas.microsoft.com/office/word/2018/wordml" xmlns:w16se="http://schemas.microsoft.com/office/word/2015/wordml/symex" mc:Ignorable="w14 w15 w16se w16cid w16 w16cex">
   <w:font w:name="Times New Roman">
     <w:panose1 w:val="02020603050405020304"/>
     <w:charset w:val="EE"/>
     <w:family w:val="roman"/>
     <w:pitch w:val="variable"/>
     <w:sig w:usb0="E0002EFF" w:usb1="C000785B" w:usb2="00000009" w:usb3="00000000" w:csb0="000001FF" w:csb1="00000000"/>
+  </w:font>
+  <w:font w:name="Symbol">
+    <w:panose1 w:val="05050102010706020507"/>
+    <w:charset w:val="02"/>
+    <w:family w:val="roman"/>
+    <w:pitch w:val="variable"/>
+    <w:sig w:usb0="00000000" w:usb1="10000000" w:usb2="00000000" w:usb3="00000000" w:csb0="80000000" w:csb1="00000000"/>
   </w:font>
   <w:font w:name="Calibri">
     <w:panose1 w:val="020F0502020204030204"/>
@@ -3412,11 +5141,25 @@
     <w:pitch w:val="variable"/>
     <w:sig w:usb0="E1002EFF" w:usb1="C000605B" w:usb2="00000029" w:usb3="00000000" w:csb0="000101FF" w:csb1="00000000"/>
   </w:font>
+  <w:font w:name="Cambria Math">
+    <w:panose1 w:val="02040503050406030204"/>
+    <w:charset w:val="EE"/>
+    <w:family w:val="roman"/>
+    <w:pitch w:val="variable"/>
+    <w:sig w:usb0="E00006FF" w:usb1="420024FF" w:usb2="02000000" w:usb3="00000000" w:csb0="0000019F" w:csb1="00000000"/>
+  </w:font>
+  <w:font w:name="Calibri Light">
+    <w:panose1 w:val="020F0302020204030204"/>
+    <w:charset w:val="EE"/>
+    <w:family w:val="swiss"/>
+    <w:pitch w:val="variable"/>
+    <w:sig w:usb0="E4002EFF" w:usb1="C000247B" w:usb2="00000009" w:usb3="00000000" w:csb0="000001FF" w:csb1="00000000"/>
+  </w:font>
 </w:fonts>
 </file>
 
 <file path=word/glossary/settings.xml><?xml version="1.0" encoding="utf-8"?>
-<w:settings xmlns:mc="http://schemas.openxmlformats.org/markup-compatibility/2006" xmlns:o="urn:schemas-microsoft-com:office:office" xmlns:r="http://schemas.openxmlformats.org/officeDocument/2006/relationships" xmlns:m="http://schemas.openxmlformats.org/officeDocument/2006/math" xmlns:v="urn:schemas-microsoft-com:vml" xmlns:w10="urn:schemas-microsoft-com:office:word" xmlns:w="http://schemas.openxmlformats.org/wordprocessingml/2006/main" xmlns:w14="http://schemas.microsoft.com/office/word/2010/wordml" xmlns:sl="http://schemas.openxmlformats.org/schemaLibrary/2006/main" mc:Ignorable="w14">
+<w:settings xmlns:mc="http://schemas.openxmlformats.org/markup-compatibility/2006" xmlns:o="urn:schemas-microsoft-com:office:office" xmlns:r="http://schemas.openxmlformats.org/officeDocument/2006/relationships" xmlns:m="http://schemas.openxmlformats.org/officeDocument/2006/math" xmlns:v="urn:schemas-microsoft-com:vml" xmlns:w10="urn:schemas-microsoft-com:office:word" xmlns:w="http://schemas.openxmlformats.org/wordprocessingml/2006/main" xmlns:w14="http://schemas.microsoft.com/office/word/2010/wordml" xmlns:w15="http://schemas.microsoft.com/office/word/2012/wordml" xmlns:w16cex="http://schemas.microsoft.com/office/word/2018/wordml/cex" xmlns:w16cid="http://schemas.microsoft.com/office/word/2016/wordml/cid" xmlns:w16="http://schemas.microsoft.com/office/word/2018/wordml" xmlns:w16se="http://schemas.microsoft.com/office/word/2015/wordml/symex" xmlns:sl="http://schemas.openxmlformats.org/schemaLibrary/2006/main" mc:Ignorable="w14 w15 w16se w16cid w16 w16cex">
   <w:view w:val="normal"/>
   <w:defaultTabStop w:val="708"/>
   <w:hyphenationZone w:val="425"/>
@@ -3427,10 +5170,13 @@
     <w:compatSetting w:name="overrideTableStyleFontSizeAndJustification" w:uri="http://schemas.microsoft.com/office/word" w:val="1"/>
     <w:compatSetting w:name="enableOpenTypeFeatures" w:uri="http://schemas.microsoft.com/office/word" w:val="1"/>
     <w:compatSetting w:name="doNotFlipMirrorIndents" w:uri="http://schemas.microsoft.com/office/word" w:val="1"/>
+    <w:compatSetting w:name="useWord2013TrackBottomHyphenation" w:uri="http://schemas.microsoft.com/office/word" w:val="1"/>
   </w:compat>
   <w:rsids>
     <w:rsidRoot w:val="00E9574F"/>
+    <w:rsid w:val="000F0108"/>
     <w:rsid w:val="00A34100"/>
+    <w:rsid w:val="00CC246B"/>
     <w:rsid w:val="00E9574F"/>
   </w:rsids>
   <m:mathPr>
@@ -3454,7 +5200,7 @@
 </file>
 
 <file path=word/glossary/styles.xml><?xml version="1.0" encoding="utf-8"?>
-<w:styles xmlns:mc="http://schemas.openxmlformats.org/markup-compatibility/2006" xmlns:r="http://schemas.openxmlformats.org/officeDocument/2006/relationships" xmlns:w="http://schemas.openxmlformats.org/wordprocessingml/2006/main" xmlns:w14="http://schemas.microsoft.com/office/word/2010/wordml" mc:Ignorable="w14">
+<w:styles xmlns:mc="http://schemas.openxmlformats.org/markup-compatibility/2006" xmlns:r="http://schemas.openxmlformats.org/officeDocument/2006/relationships" xmlns:w="http://schemas.openxmlformats.org/wordprocessingml/2006/main" xmlns:w14="http://schemas.microsoft.com/office/word/2010/wordml" xmlns:w15="http://schemas.microsoft.com/office/word/2012/wordml" xmlns:w16cex="http://schemas.microsoft.com/office/word/2018/wordml/cex" xmlns:w16cid="http://schemas.microsoft.com/office/word/2016/wordml/cid" xmlns:w16="http://schemas.microsoft.com/office/word/2018/wordml" xmlns:w16se="http://schemas.microsoft.com/office/word/2015/wordml/symex" mc:Ignorable="w14 w15 w16se w16cid w16 w16cex">
   <w:docDefaults>
     <w:rPrDefault>
       <w:rPr>
@@ -3470,156 +5216,395 @@
       </w:pPr>
     </w:pPrDefault>
   </w:docDefaults>
-  <w:latentStyles w:defLockedState="0" w:defUIPriority="99" w:defSemiHidden="1" w:defUnhideWhenUsed="1" w:defQFormat="0" w:count="267">
-    <w:lsdException w:name="Normal" w:semiHidden="0" w:uiPriority="0" w:unhideWhenUsed="0" w:qFormat="1"/>
-    <w:lsdException w:name="heading 1" w:semiHidden="0" w:uiPriority="9" w:unhideWhenUsed="0" w:qFormat="1"/>
-    <w:lsdException w:name="heading 2" w:uiPriority="9" w:qFormat="1"/>
-    <w:lsdException w:name="heading 3" w:uiPriority="9" w:qFormat="1"/>
-    <w:lsdException w:name="heading 4" w:uiPriority="9" w:qFormat="1"/>
-    <w:lsdException w:name="heading 5" w:uiPriority="9" w:qFormat="1"/>
-    <w:lsdException w:name="heading 6" w:uiPriority="9" w:qFormat="1"/>
-    <w:lsdException w:name="heading 7" w:uiPriority="9" w:qFormat="1"/>
-    <w:lsdException w:name="heading 8" w:uiPriority="9" w:qFormat="1"/>
-    <w:lsdException w:name="heading 9" w:uiPriority="9" w:qFormat="1"/>
-    <w:lsdException w:name="toc 1" w:uiPriority="39"/>
-    <w:lsdException w:name="toc 2" w:uiPriority="39"/>
-    <w:lsdException w:name="toc 3" w:uiPriority="39"/>
-    <w:lsdException w:name="toc 4" w:uiPriority="39"/>
-    <w:lsdException w:name="toc 5" w:uiPriority="39"/>
-    <w:lsdException w:name="toc 6" w:uiPriority="39"/>
-    <w:lsdException w:name="toc 7" w:uiPriority="39"/>
-    <w:lsdException w:name="toc 8" w:uiPriority="39"/>
-    <w:lsdException w:name="toc 9" w:uiPriority="39"/>
-    <w:lsdException w:name="caption" w:uiPriority="35" w:qFormat="1"/>
-    <w:lsdException w:name="Title" w:semiHidden="0" w:uiPriority="10" w:unhideWhenUsed="0" w:qFormat="1"/>
-    <w:lsdException w:name="Default Paragraph Font" w:uiPriority="1"/>
-    <w:lsdException w:name="Subtitle" w:semiHidden="0" w:uiPriority="11" w:unhideWhenUsed="0" w:qFormat="1"/>
-    <w:lsdException w:name="Strong" w:semiHidden="0" w:uiPriority="22" w:unhideWhenUsed="0" w:qFormat="1"/>
-    <w:lsdException w:name="Emphasis" w:semiHidden="0" w:uiPriority="20" w:unhideWhenUsed="0" w:qFormat="1"/>
-    <w:lsdException w:name="Table Grid" w:semiHidden="0" w:uiPriority="59" w:unhideWhenUsed="0"/>
-    <w:lsdException w:name="Placeholder Text" w:unhideWhenUsed="0"/>
-    <w:lsdException w:name="No Spacing" w:semiHidden="0" w:uiPriority="1" w:unhideWhenUsed="0" w:qFormat="1"/>
-    <w:lsdException w:name="Light Shading" w:semiHidden="0" w:uiPriority="60" w:unhideWhenUsed="0"/>
-    <w:lsdException w:name="Light List" w:semiHidden="0" w:uiPriority="61" w:unhideWhenUsed="0"/>
-    <w:lsdException w:name="Light Grid" w:semiHidden="0" w:uiPriority="62" w:unhideWhenUsed="0"/>
-    <w:lsdException w:name="Medium Shading 1" w:semiHidden="0" w:uiPriority="63" w:unhideWhenUsed="0"/>
-    <w:lsdException w:name="Medium Shading 2" w:semiHidden="0" w:uiPriority="64" w:unhideWhenUsed="0"/>
-    <w:lsdException w:name="Medium List 1" w:semiHidden="0" w:uiPriority="65" w:unhideWhenUsed="0"/>
-    <w:lsdException w:name="Medium List 2" w:semiHidden="0" w:uiPriority="66" w:unhideWhenUsed="0"/>
-    <w:lsdException w:name="Medium Grid 1" w:semiHidden="0" w:uiPriority="67" w:unhideWhenUsed="0"/>
-    <w:lsdException w:name="Medium Grid 2" w:semiHidden="0" w:uiPriority="68" w:unhideWhenUsed="0"/>
-    <w:lsdException w:name="Medium Grid 3" w:semiHidden="0" w:uiPriority="69" w:unhideWhenUsed="0"/>
-    <w:lsdException w:name="Dark List" w:semiHidden="0" w:uiPriority="70" w:unhideWhenUsed="0"/>
-    <w:lsdException w:name="Colorful Shading" w:semiHidden="0" w:uiPriority="71" w:unhideWhenUsed="0"/>
-    <w:lsdException w:name="Colorful List" w:semiHidden="0" w:uiPriority="72" w:unhideWhenUsed="0"/>
-    <w:lsdException w:name="Colorful Grid" w:semiHidden="0" w:uiPriority="73" w:unhideWhenUsed="0"/>
-    <w:lsdException w:name="Light Shading Accent 1" w:semiHidden="0" w:uiPriority="60" w:unhideWhenUsed="0"/>
-    <w:lsdException w:name="Light List Accent 1" w:semiHidden="0" w:uiPriority="61" w:unhideWhenUsed="0"/>
-    <w:lsdException w:name="Light Grid Accent 1" w:semiHidden="0" w:uiPriority="62" w:unhideWhenUsed="0"/>
-    <w:lsdException w:name="Medium Shading 1 Accent 1" w:semiHidden="0" w:uiPriority="63" w:unhideWhenUsed="0"/>
-    <w:lsdException w:name="Medium Shading 2 Accent 1" w:semiHidden="0" w:uiPriority="64" w:unhideWhenUsed="0"/>
-    <w:lsdException w:name="Medium List 1 Accent 1" w:semiHidden="0" w:uiPriority="65" w:unhideWhenUsed="0"/>
-    <w:lsdException w:name="Revision" w:unhideWhenUsed="0"/>
-    <w:lsdException w:name="List Paragraph" w:semiHidden="0" w:uiPriority="34" w:unhideWhenUsed="0" w:qFormat="1"/>
-    <w:lsdException w:name="Quote" w:semiHidden="0" w:uiPriority="29" w:unhideWhenUsed="0" w:qFormat="1"/>
-    <w:lsdException w:name="Intense Quote" w:semiHidden="0" w:uiPriority="30" w:unhideWhenUsed="0" w:qFormat="1"/>
-    <w:lsdException w:name="Medium List 2 Accent 1" w:semiHidden="0" w:uiPriority="66" w:unhideWhenUsed="0"/>
-    <w:lsdException w:name="Medium Grid 1 Accent 1" w:semiHidden="0" w:uiPriority="67" w:unhideWhenUsed="0"/>
-    <w:lsdException w:name="Medium Grid 2 Accent 1" w:semiHidden="0" w:uiPriority="68" w:unhideWhenUsed="0"/>
-    <w:lsdException w:name="Medium Grid 3 Accent 1" w:semiHidden="0" w:uiPriority="69" w:unhideWhenUsed="0"/>
-    <w:lsdException w:name="Dark List Accent 1" w:semiHidden="0" w:uiPriority="70" w:unhideWhenUsed="0"/>
-    <w:lsdException w:name="Colorful Shading Accent 1" w:semiHidden="0" w:uiPriority="71" w:unhideWhenUsed="0"/>
-    <w:lsdException w:name="Colorful List Accent 1" w:semiHidden="0" w:uiPriority="72" w:unhideWhenUsed="0"/>
-    <w:lsdException w:name="Colorful Grid Accent 1" w:semiHidden="0" w:uiPriority="73" w:unhideWhenUsed="0"/>
-    <w:lsdException w:name="Light Shading Accent 2" w:semiHidden="0" w:uiPriority="60" w:unhideWhenUsed="0"/>
-    <w:lsdException w:name="Light List Accent 2" w:semiHidden="0" w:uiPriority="61" w:unhideWhenUsed="0"/>
-    <w:lsdException w:name="Light Grid Accent 2" w:semiHidden="0" w:uiPriority="62" w:unhideWhenUsed="0"/>
-    <w:lsdException w:name="Medium Shading 1 Accent 2" w:semiHidden="0" w:uiPriority="63" w:unhideWhenUsed="0"/>
-    <w:lsdException w:name="Medium Shading 2 Accent 2" w:semiHidden="0" w:uiPriority="64" w:unhideWhenUsed="0"/>
-    <w:lsdException w:name="Medium List 1 Accent 2" w:semiHidden="0" w:uiPriority="65" w:unhideWhenUsed="0"/>
-    <w:lsdException w:name="Medium List 2 Accent 2" w:semiHidden="0" w:uiPriority="66" w:unhideWhenUsed="0"/>
-    <w:lsdException w:name="Medium Grid 1 Accent 2" w:semiHidden="0" w:uiPriority="67" w:unhideWhenUsed="0"/>
-    <w:lsdException w:name="Medium Grid 2 Accent 2" w:semiHidden="0" w:uiPriority="68" w:unhideWhenUsed="0"/>
-    <w:lsdException w:name="Medium Grid 3 Accent 2" w:semiHidden="0" w:uiPriority="69" w:unhideWhenUsed="0"/>
-    <w:lsdException w:name="Dark List Accent 2" w:semiHidden="0" w:uiPriority="70" w:unhideWhenUsed="0"/>
-    <w:lsdException w:name="Colorful Shading Accent 2" w:semiHidden="0" w:uiPriority="71" w:unhideWhenUsed="0"/>
-    <w:lsdException w:name="Colorful List Accent 2" w:semiHidden="0" w:uiPriority="72" w:unhideWhenUsed="0"/>
-    <w:lsdException w:name="Colorful Grid Accent 2" w:semiHidden="0" w:uiPriority="73" w:unhideWhenUsed="0"/>
-    <w:lsdException w:name="Light Shading Accent 3" w:semiHidden="0" w:uiPriority="60" w:unhideWhenUsed="0"/>
-    <w:lsdException w:name="Light List Accent 3" w:semiHidden="0" w:uiPriority="61" w:unhideWhenUsed="0"/>
-    <w:lsdException w:name="Light Grid Accent 3" w:semiHidden="0" w:uiPriority="62" w:unhideWhenUsed="0"/>
-    <w:lsdException w:name="Medium Shading 1 Accent 3" w:semiHidden="0" w:uiPriority="63" w:unhideWhenUsed="0"/>
-    <w:lsdException w:name="Medium Shading 2 Accent 3" w:semiHidden="0" w:uiPriority="64" w:unhideWhenUsed="0"/>
-    <w:lsdException w:name="Medium List 1 Accent 3" w:semiHidden="0" w:uiPriority="65" w:unhideWhenUsed="0"/>
-    <w:lsdException w:name="Medium List 2 Accent 3" w:semiHidden="0" w:uiPriority="66" w:unhideWhenUsed="0"/>
-    <w:lsdException w:name="Medium Grid 1 Accent 3" w:semiHidden="0" w:uiPriority="67" w:unhideWhenUsed="0"/>
-    <w:lsdException w:name="Medium Grid 2 Accent 3" w:semiHidden="0" w:uiPriority="68" w:unhideWhenUsed="0"/>
-    <w:lsdException w:name="Medium Grid 3 Accent 3" w:semiHidden="0" w:uiPriority="69" w:unhideWhenUsed="0"/>
-    <w:lsdException w:name="Dark List Accent 3" w:semiHidden="0" w:uiPriority="70" w:unhideWhenUsed="0"/>
-    <w:lsdException w:name="Colorful Shading Accent 3" w:semiHidden="0" w:uiPriority="71" w:unhideWhenUsed="0"/>
-    <w:lsdException w:name="Colorful List Accent 3" w:semiHidden="0" w:uiPriority="72" w:unhideWhenUsed="0"/>
-    <w:lsdException w:name="Colorful Grid Accent 3" w:semiHidden="0" w:uiPriority="73" w:unhideWhenUsed="0"/>
-    <w:lsdException w:name="Light Shading Accent 4" w:semiHidden="0" w:uiPriority="60" w:unhideWhenUsed="0"/>
-    <w:lsdException w:name="Light List Accent 4" w:semiHidden="0" w:uiPriority="61" w:unhideWhenUsed="0"/>
-    <w:lsdException w:name="Light Grid Accent 4" w:semiHidden="0" w:uiPriority="62" w:unhideWhenUsed="0"/>
-    <w:lsdException w:name="Medium Shading 1 Accent 4" w:semiHidden="0" w:uiPriority="63" w:unhideWhenUsed="0"/>
-    <w:lsdException w:name="Medium Shading 2 Accent 4" w:semiHidden="0" w:uiPriority="64" w:unhideWhenUsed="0"/>
-    <w:lsdException w:name="Medium List 1 Accent 4" w:semiHidden="0" w:uiPriority="65" w:unhideWhenUsed="0"/>
-    <w:lsdException w:name="Medium List 2 Accent 4" w:semiHidden="0" w:uiPriority="66" w:unhideWhenUsed="0"/>
-    <w:lsdException w:name="Medium Grid 1 Accent 4" w:semiHidden="0" w:uiPriority="67" w:unhideWhenUsed="0"/>
-    <w:lsdException w:name="Medium Grid 2 Accent 4" w:semiHidden="0" w:uiPriority="68" w:unhideWhenUsed="0"/>
-    <w:lsdException w:name="Medium Grid 3 Accent 4" w:semiHidden="0" w:uiPriority="69" w:unhideWhenUsed="0"/>
-    <w:lsdException w:name="Dark List Accent 4" w:semiHidden="0" w:uiPriority="70" w:unhideWhenUsed="0"/>
-    <w:lsdException w:name="Colorful Shading Accent 4" w:semiHidden="0" w:uiPriority="71" w:unhideWhenUsed="0"/>
-    <w:lsdException w:name="Colorful List Accent 4" w:semiHidden="0" w:uiPriority="72" w:unhideWhenUsed="0"/>
-    <w:lsdException w:name="Colorful Grid Accent 4" w:semiHidden="0" w:uiPriority="73" w:unhideWhenUsed="0"/>
-    <w:lsdException w:name="Light Shading Accent 5" w:semiHidden="0" w:uiPriority="60" w:unhideWhenUsed="0"/>
-    <w:lsdException w:name="Light List Accent 5" w:semiHidden="0" w:uiPriority="61" w:unhideWhenUsed="0"/>
-    <w:lsdException w:name="Light Grid Accent 5" w:semiHidden="0" w:uiPriority="62" w:unhideWhenUsed="0"/>
-    <w:lsdException w:name="Medium Shading 1 Accent 5" w:semiHidden="0" w:uiPriority="63" w:unhideWhenUsed="0"/>
-    <w:lsdException w:name="Medium Shading 2 Accent 5" w:semiHidden="0" w:uiPriority="64" w:unhideWhenUsed="0"/>
-    <w:lsdException w:name="Medium List 1 Accent 5" w:semiHidden="0" w:uiPriority="65" w:unhideWhenUsed="0"/>
-    <w:lsdException w:name="Medium List 2 Accent 5" w:semiHidden="0" w:uiPriority="66" w:unhideWhenUsed="0"/>
-    <w:lsdException w:name="Medium Grid 1 Accent 5" w:semiHidden="0" w:uiPriority="67" w:unhideWhenUsed="0"/>
-    <w:lsdException w:name="Medium Grid 2 Accent 5" w:semiHidden="0" w:uiPriority="68" w:unhideWhenUsed="0"/>
-    <w:lsdException w:name="Medium Grid 3 Accent 5" w:semiHidden="0" w:uiPriority="69" w:unhideWhenUsed="0"/>
-    <w:lsdException w:name="Dark List Accent 5" w:semiHidden="0" w:uiPriority="70" w:unhideWhenUsed="0"/>
-    <w:lsdException w:name="Colorful Shading Accent 5" w:semiHidden="0" w:uiPriority="71" w:unhideWhenUsed="0"/>
-    <w:lsdException w:name="Colorful List Accent 5" w:semiHidden="0" w:uiPriority="72" w:unhideWhenUsed="0"/>
-    <w:lsdException w:name="Colorful Grid Accent 5" w:semiHidden="0" w:uiPriority="73" w:unhideWhenUsed="0"/>
-    <w:lsdException w:name="Light Shading Accent 6" w:semiHidden="0" w:uiPriority="60" w:unhideWhenUsed="0"/>
-    <w:lsdException w:name="Light List Accent 6" w:semiHidden="0" w:uiPriority="61" w:unhideWhenUsed="0"/>
-    <w:lsdException w:name="Light Grid Accent 6" w:semiHidden="0" w:uiPriority="62" w:unhideWhenUsed="0"/>
-    <w:lsdException w:name="Medium Shading 1 Accent 6" w:semiHidden="0" w:uiPriority="63" w:unhideWhenUsed="0"/>
-    <w:lsdException w:name="Medium Shading 2 Accent 6" w:semiHidden="0" w:uiPriority="64" w:unhideWhenUsed="0"/>
-    <w:lsdException w:name="Medium List 1 Accent 6" w:semiHidden="0" w:uiPriority="65" w:unhideWhenUsed="0"/>
-    <w:lsdException w:name="Medium List 2 Accent 6" w:semiHidden="0" w:uiPriority="66" w:unhideWhenUsed="0"/>
-    <w:lsdException w:name="Medium Grid 1 Accent 6" w:semiHidden="0" w:uiPriority="67" w:unhideWhenUsed="0"/>
-    <w:lsdException w:name="Medium Grid 2 Accent 6" w:semiHidden="0" w:uiPriority="68" w:unhideWhenUsed="0"/>
-    <w:lsdException w:name="Medium Grid 3 Accent 6" w:semiHidden="0" w:uiPriority="69" w:unhideWhenUsed="0"/>
-    <w:lsdException w:name="Dark List Accent 6" w:semiHidden="0" w:uiPriority="70" w:unhideWhenUsed="0"/>
-    <w:lsdException w:name="Colorful Shading Accent 6" w:semiHidden="0" w:uiPriority="71" w:unhideWhenUsed="0"/>
-    <w:lsdException w:name="Colorful List Accent 6" w:semiHidden="0" w:uiPriority="72" w:unhideWhenUsed="0"/>
-    <w:lsdException w:name="Colorful Grid Accent 6" w:semiHidden="0" w:uiPriority="73" w:unhideWhenUsed="0"/>
-    <w:lsdException w:name="Subtle Emphasis" w:semiHidden="0" w:uiPriority="19" w:unhideWhenUsed="0" w:qFormat="1"/>
-    <w:lsdException w:name="Intense Emphasis" w:semiHidden="0" w:uiPriority="21" w:unhideWhenUsed="0" w:qFormat="1"/>
-    <w:lsdException w:name="Subtle Reference" w:semiHidden="0" w:uiPriority="31" w:unhideWhenUsed="0" w:qFormat="1"/>
-    <w:lsdException w:name="Intense Reference" w:semiHidden="0" w:uiPriority="32" w:unhideWhenUsed="0" w:qFormat="1"/>
-    <w:lsdException w:name="Book Title" w:semiHidden="0" w:uiPriority="33" w:unhideWhenUsed="0" w:qFormat="1"/>
-    <w:lsdException w:name="Bibliography" w:uiPriority="37"/>
-    <w:lsdException w:name="TOC Heading" w:uiPriority="39" w:qFormat="1"/>
+  <w:latentStyles w:defLockedState="0" w:defUIPriority="99" w:defSemiHidden="0" w:defUnhideWhenUsed="0" w:defQFormat="0" w:count="376">
+    <w:lsdException w:name="Normal" w:uiPriority="0" w:qFormat="1"/>
+    <w:lsdException w:name="heading 1" w:uiPriority="9" w:qFormat="1"/>
+    <w:lsdException w:name="heading 2" w:semiHidden="1" w:uiPriority="9" w:unhideWhenUsed="1" w:qFormat="1"/>
+    <w:lsdException w:name="heading 3" w:semiHidden="1" w:uiPriority="9" w:unhideWhenUsed="1" w:qFormat="1"/>
+    <w:lsdException w:name="heading 4" w:semiHidden="1" w:uiPriority="9" w:unhideWhenUsed="1" w:qFormat="1"/>
+    <w:lsdException w:name="heading 5" w:semiHidden="1" w:uiPriority="9" w:unhideWhenUsed="1" w:qFormat="1"/>
+    <w:lsdException w:name="heading 6" w:semiHidden="1" w:uiPriority="9" w:unhideWhenUsed="1" w:qFormat="1"/>
+    <w:lsdException w:name="heading 7" w:semiHidden="1" w:uiPriority="9" w:unhideWhenUsed="1" w:qFormat="1"/>
+    <w:lsdException w:name="heading 8" w:semiHidden="1" w:uiPriority="9" w:unhideWhenUsed="1" w:qFormat="1"/>
+    <w:lsdException w:name="heading 9" w:semiHidden="1" w:uiPriority="9" w:unhideWhenUsed="1" w:qFormat="1"/>
+    <w:lsdException w:name="index 1" w:semiHidden="1" w:unhideWhenUsed="1"/>
+    <w:lsdException w:name="index 2" w:semiHidden="1" w:unhideWhenUsed="1"/>
+    <w:lsdException w:name="index 3" w:semiHidden="1" w:unhideWhenUsed="1"/>
+    <w:lsdException w:name="index 4" w:semiHidden="1" w:unhideWhenUsed="1"/>
+    <w:lsdException w:name="index 5" w:semiHidden="1" w:unhideWhenUsed="1"/>
+    <w:lsdException w:name="index 6" w:semiHidden="1" w:unhideWhenUsed="1"/>
+    <w:lsdException w:name="index 7" w:semiHidden="1" w:unhideWhenUsed="1"/>
+    <w:lsdException w:name="index 8" w:semiHidden="1" w:unhideWhenUsed="1"/>
+    <w:lsdException w:name="index 9" w:semiHidden="1" w:unhideWhenUsed="1"/>
+    <w:lsdException w:name="toc 1" w:semiHidden="1" w:uiPriority="39" w:unhideWhenUsed="1"/>
+    <w:lsdException w:name="toc 2" w:semiHidden="1" w:uiPriority="39" w:unhideWhenUsed="1"/>
+    <w:lsdException w:name="toc 3" w:semiHidden="1" w:uiPriority="39" w:unhideWhenUsed="1"/>
+    <w:lsdException w:name="toc 4" w:semiHidden="1" w:uiPriority="39" w:unhideWhenUsed="1"/>
+    <w:lsdException w:name="toc 5" w:semiHidden="1" w:uiPriority="39" w:unhideWhenUsed="1"/>
+    <w:lsdException w:name="toc 6" w:semiHidden="1" w:uiPriority="39" w:unhideWhenUsed="1"/>
+    <w:lsdException w:name="toc 7" w:semiHidden="1" w:uiPriority="39" w:unhideWhenUsed="1"/>
+    <w:lsdException w:name="toc 8" w:semiHidden="1" w:uiPriority="39" w:unhideWhenUsed="1"/>
+    <w:lsdException w:name="toc 9" w:semiHidden="1" w:uiPriority="39" w:unhideWhenUsed="1"/>
+    <w:lsdException w:name="Normal Indent" w:semiHidden="1" w:unhideWhenUsed="1"/>
+    <w:lsdException w:name="footnote text" w:semiHidden="1" w:unhideWhenUsed="1"/>
+    <w:lsdException w:name="annotation text" w:semiHidden="1" w:unhideWhenUsed="1"/>
+    <w:lsdException w:name="header" w:semiHidden="1" w:unhideWhenUsed="1"/>
+    <w:lsdException w:name="footer" w:semiHidden="1" w:unhideWhenUsed="1"/>
+    <w:lsdException w:name="index heading" w:semiHidden="1" w:unhideWhenUsed="1"/>
+    <w:lsdException w:name="caption" w:semiHidden="1" w:uiPriority="35" w:unhideWhenUsed="1" w:qFormat="1"/>
+    <w:lsdException w:name="table of figures" w:semiHidden="1" w:unhideWhenUsed="1"/>
+    <w:lsdException w:name="envelope address" w:semiHidden="1" w:unhideWhenUsed="1"/>
+    <w:lsdException w:name="envelope return" w:semiHidden="1" w:unhideWhenUsed="1"/>
+    <w:lsdException w:name="footnote reference" w:semiHidden="1" w:unhideWhenUsed="1"/>
+    <w:lsdException w:name="annotation reference" w:semiHidden="1" w:unhideWhenUsed="1"/>
+    <w:lsdException w:name="line number" w:semiHidden="1" w:unhideWhenUsed="1"/>
+    <w:lsdException w:name="page number" w:semiHidden="1" w:unhideWhenUsed="1"/>
+    <w:lsdException w:name="endnote reference" w:semiHidden="1" w:unhideWhenUsed="1"/>
+    <w:lsdException w:name="endnote text" w:semiHidden="1" w:unhideWhenUsed="1"/>
+    <w:lsdException w:name="table of authorities" w:semiHidden="1" w:unhideWhenUsed="1"/>
+    <w:lsdException w:name="macro" w:semiHidden="1" w:unhideWhenUsed="1"/>
+    <w:lsdException w:name="toa heading" w:semiHidden="1" w:unhideWhenUsed="1"/>
+    <w:lsdException w:name="List" w:semiHidden="1" w:unhideWhenUsed="1"/>
+    <w:lsdException w:name="List Bullet" w:semiHidden="1" w:unhideWhenUsed="1"/>
+    <w:lsdException w:name="List Number" w:semiHidden="1" w:unhideWhenUsed="1"/>
+    <w:lsdException w:name="List 2" w:semiHidden="1" w:unhideWhenUsed="1"/>
+    <w:lsdException w:name="List 3" w:semiHidden="1" w:unhideWhenUsed="1"/>
+    <w:lsdException w:name="List 4" w:semiHidden="1" w:unhideWhenUsed="1"/>
+    <w:lsdException w:name="List 5" w:semiHidden="1" w:unhideWhenUsed="1"/>
+    <w:lsdException w:name="List Bullet 2" w:semiHidden="1" w:unhideWhenUsed="1"/>
+    <w:lsdException w:name="List Bullet 3" w:semiHidden="1" w:unhideWhenUsed="1"/>
+    <w:lsdException w:name="List Bullet 4" w:semiHidden="1" w:unhideWhenUsed="1"/>
+    <w:lsdException w:name="List Bullet 5" w:semiHidden="1" w:unhideWhenUsed="1"/>
+    <w:lsdException w:name="List Number 2" w:semiHidden="1" w:unhideWhenUsed="1"/>
+    <w:lsdException w:name="List Number 3" w:semiHidden="1" w:unhideWhenUsed="1"/>
+    <w:lsdException w:name="List Number 4" w:semiHidden="1" w:unhideWhenUsed="1"/>
+    <w:lsdException w:name="List Number 5" w:semiHidden="1" w:unhideWhenUsed="1"/>
+    <w:lsdException w:name="Title" w:uiPriority="10" w:qFormat="1"/>
+    <w:lsdException w:name="Closing" w:semiHidden="1" w:unhideWhenUsed="1"/>
+    <w:lsdException w:name="Signature" w:semiHidden="1" w:unhideWhenUsed="1"/>
+    <w:lsdException w:name="Default Paragraph Font" w:semiHidden="1" w:uiPriority="1" w:unhideWhenUsed="1"/>
+    <w:lsdException w:name="Body Text" w:semiHidden="1" w:unhideWhenUsed="1"/>
+    <w:lsdException w:name="Body Text Indent" w:semiHidden="1" w:unhideWhenUsed="1"/>
+    <w:lsdException w:name="List Continue" w:semiHidden="1" w:unhideWhenUsed="1"/>
+    <w:lsdException w:name="List Continue 2" w:semiHidden="1" w:unhideWhenUsed="1"/>
+    <w:lsdException w:name="List Continue 3" w:semiHidden="1" w:unhideWhenUsed="1"/>
+    <w:lsdException w:name="List Continue 4" w:semiHidden="1" w:unhideWhenUsed="1"/>
+    <w:lsdException w:name="List Continue 5" w:semiHidden="1" w:unhideWhenUsed="1"/>
+    <w:lsdException w:name="Message Header" w:semiHidden="1" w:unhideWhenUsed="1"/>
+    <w:lsdException w:name="Subtitle" w:uiPriority="11" w:qFormat="1"/>
+    <w:lsdException w:name="Salutation" w:semiHidden="1" w:unhideWhenUsed="1"/>
+    <w:lsdException w:name="Date" w:semiHidden="1" w:unhideWhenUsed="1"/>
+    <w:lsdException w:name="Body Text First Indent" w:semiHidden="1" w:unhideWhenUsed="1"/>
+    <w:lsdException w:name="Body Text First Indent 2" w:semiHidden="1" w:unhideWhenUsed="1"/>
+    <w:lsdException w:name="Note Heading" w:semiHidden="1" w:unhideWhenUsed="1"/>
+    <w:lsdException w:name="Body Text 2" w:semiHidden="1" w:unhideWhenUsed="1"/>
+    <w:lsdException w:name="Body Text 3" w:semiHidden="1" w:unhideWhenUsed="1"/>
+    <w:lsdException w:name="Body Text Indent 2" w:semiHidden="1" w:unhideWhenUsed="1"/>
+    <w:lsdException w:name="Body Text Indent 3" w:semiHidden="1" w:unhideWhenUsed="1"/>
+    <w:lsdException w:name="Block Text" w:semiHidden="1" w:unhideWhenUsed="1"/>
+    <w:lsdException w:name="Hyperlink" w:semiHidden="1" w:unhideWhenUsed="1"/>
+    <w:lsdException w:name="FollowedHyperlink" w:semiHidden="1" w:unhideWhenUsed="1"/>
+    <w:lsdException w:name="Strong" w:uiPriority="22" w:qFormat="1"/>
+    <w:lsdException w:name="Emphasis" w:uiPriority="20" w:qFormat="1"/>
+    <w:lsdException w:name="Document Map" w:semiHidden="1" w:unhideWhenUsed="1"/>
+    <w:lsdException w:name="Plain Text" w:semiHidden="1" w:unhideWhenUsed="1"/>
+    <w:lsdException w:name="E-mail Signature" w:semiHidden="1" w:unhideWhenUsed="1"/>
+    <w:lsdException w:name="HTML Top of Form" w:semiHidden="1" w:unhideWhenUsed="1"/>
+    <w:lsdException w:name="HTML Bottom of Form" w:semiHidden="1" w:unhideWhenUsed="1"/>
+    <w:lsdException w:name="Normal (Web)" w:semiHidden="1" w:unhideWhenUsed="1"/>
+    <w:lsdException w:name="HTML Acronym" w:semiHidden="1" w:unhideWhenUsed="1"/>
+    <w:lsdException w:name="HTML Address" w:semiHidden="1" w:unhideWhenUsed="1"/>
+    <w:lsdException w:name="HTML Cite" w:semiHidden="1" w:unhideWhenUsed="1"/>
+    <w:lsdException w:name="HTML Code" w:semiHidden="1" w:unhideWhenUsed="1"/>
+    <w:lsdException w:name="HTML Definition" w:semiHidden="1" w:unhideWhenUsed="1"/>
+    <w:lsdException w:name="HTML Keyboard" w:semiHidden="1" w:unhideWhenUsed="1"/>
+    <w:lsdException w:name="HTML Preformatted" w:semiHidden="1" w:unhideWhenUsed="1"/>
+    <w:lsdException w:name="HTML Sample" w:semiHidden="1" w:unhideWhenUsed="1"/>
+    <w:lsdException w:name="HTML Typewriter" w:semiHidden="1" w:unhideWhenUsed="1"/>
+    <w:lsdException w:name="HTML Variable" w:semiHidden="1" w:unhideWhenUsed="1"/>
+    <w:lsdException w:name="Normal Table" w:semiHidden="1" w:unhideWhenUsed="1"/>
+    <w:lsdException w:name="annotation subject" w:semiHidden="1" w:unhideWhenUsed="1"/>
+    <w:lsdException w:name="No List" w:semiHidden="1" w:unhideWhenUsed="1"/>
+    <w:lsdException w:name="Outline List 1" w:semiHidden="1" w:unhideWhenUsed="1"/>
+    <w:lsdException w:name="Outline List 2" w:semiHidden="1" w:unhideWhenUsed="1"/>
+    <w:lsdException w:name="Outline List 3" w:semiHidden="1" w:unhideWhenUsed="1"/>
+    <w:lsdException w:name="Table Simple 1" w:semiHidden="1" w:unhideWhenUsed="1"/>
+    <w:lsdException w:name="Table Simple 2" w:semiHidden="1" w:unhideWhenUsed="1"/>
+    <w:lsdException w:name="Table Simple 3" w:semiHidden="1" w:unhideWhenUsed="1"/>
+    <w:lsdException w:name="Table Classic 1" w:semiHidden="1" w:unhideWhenUsed="1"/>
+    <w:lsdException w:name="Table Classic 2" w:semiHidden="1" w:unhideWhenUsed="1"/>
+    <w:lsdException w:name="Table Classic 3" w:semiHidden="1" w:unhideWhenUsed="1"/>
+    <w:lsdException w:name="Table Classic 4" w:semiHidden="1" w:unhideWhenUsed="1"/>
+    <w:lsdException w:name="Table Colorful 1" w:semiHidden="1" w:unhideWhenUsed="1"/>
+    <w:lsdException w:name="Table Colorful 2" w:semiHidden="1" w:unhideWhenUsed="1"/>
+    <w:lsdException w:name="Table Colorful 3" w:semiHidden="1" w:unhideWhenUsed="1"/>
+    <w:lsdException w:name="Table Columns 1" w:semiHidden="1" w:unhideWhenUsed="1"/>
+    <w:lsdException w:name="Table Columns 2" w:semiHidden="1" w:unhideWhenUsed="1"/>
+    <w:lsdException w:name="Table Columns 3" w:semiHidden="1" w:unhideWhenUsed="1"/>
+    <w:lsdException w:name="Table Columns 4" w:semiHidden="1" w:unhideWhenUsed="1"/>
+    <w:lsdException w:name="Table Columns 5" w:semiHidden="1" w:unhideWhenUsed="1"/>
+    <w:lsdException w:name="Table Grid 1" w:semiHidden="1" w:unhideWhenUsed="1"/>
+    <w:lsdException w:name="Table Grid 2" w:semiHidden="1" w:unhideWhenUsed="1"/>
+    <w:lsdException w:name="Table Grid 3" w:semiHidden="1" w:unhideWhenUsed="1"/>
+    <w:lsdException w:name="Table Grid 4" w:semiHidden="1" w:unhideWhenUsed="1"/>
+    <w:lsdException w:name="Table Grid 5" w:semiHidden="1" w:unhideWhenUsed="1"/>
+    <w:lsdException w:name="Table Grid 6" w:semiHidden="1" w:unhideWhenUsed="1"/>
+    <w:lsdException w:name="Table Grid 7" w:semiHidden="1" w:unhideWhenUsed="1"/>
+    <w:lsdException w:name="Table Grid 8" w:semiHidden="1" w:unhideWhenUsed="1"/>
+    <w:lsdException w:name="Table List 1" w:semiHidden="1" w:unhideWhenUsed="1"/>
+    <w:lsdException w:name="Table List 2" w:semiHidden="1" w:unhideWhenUsed="1"/>
+    <w:lsdException w:name="Table List 3" w:semiHidden="1" w:unhideWhenUsed="1"/>
+    <w:lsdException w:name="Table List 4" w:semiHidden="1" w:unhideWhenUsed="1"/>
+    <w:lsdException w:name="Table List 5" w:semiHidden="1" w:unhideWhenUsed="1"/>
+    <w:lsdException w:name="Table List 6" w:semiHidden="1" w:unhideWhenUsed="1"/>
+    <w:lsdException w:name="Table List 7" w:semiHidden="1" w:unhideWhenUsed="1"/>
+    <w:lsdException w:name="Table List 8" w:semiHidden="1" w:unhideWhenUsed="1"/>
+    <w:lsdException w:name="Table 3D effects 1" w:semiHidden="1" w:unhideWhenUsed="1"/>
+    <w:lsdException w:name="Table 3D effects 2" w:semiHidden="1" w:unhideWhenUsed="1"/>
+    <w:lsdException w:name="Table 3D effects 3" w:semiHidden="1" w:unhideWhenUsed="1"/>
+    <w:lsdException w:name="Table Contemporary" w:semiHidden="1" w:unhideWhenUsed="1"/>
+    <w:lsdException w:name="Table Elegant" w:semiHidden="1" w:unhideWhenUsed="1"/>
+    <w:lsdException w:name="Table Professional" w:semiHidden="1" w:unhideWhenUsed="1"/>
+    <w:lsdException w:name="Table Subtle 1" w:semiHidden="1" w:unhideWhenUsed="1"/>
+    <w:lsdException w:name="Table Subtle 2" w:semiHidden="1" w:unhideWhenUsed="1"/>
+    <w:lsdException w:name="Table Web 1" w:semiHidden="1" w:unhideWhenUsed="1"/>
+    <w:lsdException w:name="Table Web 2" w:semiHidden="1" w:unhideWhenUsed="1"/>
+    <w:lsdException w:name="Table Web 3" w:semiHidden="1" w:unhideWhenUsed="1"/>
+    <w:lsdException w:name="Balloon Text" w:semiHidden="1" w:unhideWhenUsed="1"/>
+    <w:lsdException w:name="Table Grid" w:uiPriority="59"/>
+    <w:lsdException w:name="Table Theme" w:semiHidden="1" w:unhideWhenUsed="1"/>
+    <w:lsdException w:name="Placeholder Text" w:semiHidden="1"/>
+    <w:lsdException w:name="No Spacing" w:uiPriority="1" w:qFormat="1"/>
+    <w:lsdException w:name="Light Shading" w:uiPriority="60"/>
+    <w:lsdException w:name="Light List" w:uiPriority="61"/>
+    <w:lsdException w:name="Light Grid" w:uiPriority="62"/>
+    <w:lsdException w:name="Medium Shading 1" w:uiPriority="63"/>
+    <w:lsdException w:name="Medium Shading 2" w:uiPriority="64"/>
+    <w:lsdException w:name="Medium List 1" w:uiPriority="65"/>
+    <w:lsdException w:name="Medium List 2" w:uiPriority="66"/>
+    <w:lsdException w:name="Medium Grid 1" w:uiPriority="67"/>
+    <w:lsdException w:name="Medium Grid 2" w:uiPriority="68"/>
+    <w:lsdException w:name="Medium Grid 3" w:uiPriority="69"/>
+    <w:lsdException w:name="Dark List" w:uiPriority="70"/>
+    <w:lsdException w:name="Colorful Shading" w:uiPriority="71"/>
+    <w:lsdException w:name="Colorful List" w:uiPriority="72"/>
+    <w:lsdException w:name="Colorful Grid" w:uiPriority="73"/>
+    <w:lsdException w:name="Light Shading Accent 1" w:uiPriority="60"/>
+    <w:lsdException w:name="Light List Accent 1" w:uiPriority="61"/>
+    <w:lsdException w:name="Light Grid Accent 1" w:uiPriority="62"/>
+    <w:lsdException w:name="Medium Shading 1 Accent 1" w:uiPriority="63"/>
+    <w:lsdException w:name="Medium Shading 2 Accent 1" w:uiPriority="64"/>
+    <w:lsdException w:name="Medium List 1 Accent 1" w:uiPriority="65"/>
+    <w:lsdException w:name="Revision" w:semiHidden="1"/>
+    <w:lsdException w:name="List Paragraph" w:uiPriority="34" w:qFormat="1"/>
+    <w:lsdException w:name="Quote" w:uiPriority="29" w:qFormat="1"/>
+    <w:lsdException w:name="Intense Quote" w:uiPriority="30" w:qFormat="1"/>
+    <w:lsdException w:name="Medium List 2 Accent 1" w:uiPriority="66"/>
+    <w:lsdException w:name="Medium Grid 1 Accent 1" w:uiPriority="67"/>
+    <w:lsdException w:name="Medium Grid 2 Accent 1" w:uiPriority="68"/>
+    <w:lsdException w:name="Medium Grid 3 Accent 1" w:uiPriority="69"/>
+    <w:lsdException w:name="Dark List Accent 1" w:uiPriority="70"/>
+    <w:lsdException w:name="Colorful Shading Accent 1" w:uiPriority="71"/>
+    <w:lsdException w:name="Colorful List Accent 1" w:uiPriority="72"/>
+    <w:lsdException w:name="Colorful Grid Accent 1" w:uiPriority="73"/>
+    <w:lsdException w:name="Light Shading Accent 2" w:uiPriority="60"/>
+    <w:lsdException w:name="Light List Accent 2" w:uiPriority="61"/>
+    <w:lsdException w:name="Light Grid Accent 2" w:uiPriority="62"/>
+    <w:lsdException w:name="Medium Shading 1 Accent 2" w:uiPriority="63"/>
+    <w:lsdException w:name="Medium Shading 2 Accent 2" w:uiPriority="64"/>
+    <w:lsdException w:name="Medium List 1 Accent 2" w:uiPriority="65"/>
+    <w:lsdException w:name="Medium List 2 Accent 2" w:uiPriority="66"/>
+    <w:lsdException w:name="Medium Grid 1 Accent 2" w:uiPriority="67"/>
+    <w:lsdException w:name="Medium Grid 2 Accent 2" w:uiPriority="68"/>
+    <w:lsdException w:name="Medium Grid 3 Accent 2" w:uiPriority="69"/>
+    <w:lsdException w:name="Dark List Accent 2" w:uiPriority="70"/>
+    <w:lsdException w:name="Colorful Shading Accent 2" w:uiPriority="71"/>
+    <w:lsdException w:name="Colorful List Accent 2" w:uiPriority="72"/>
+    <w:lsdException w:name="Colorful Grid Accent 2" w:uiPriority="73"/>
+    <w:lsdException w:name="Light Shading Accent 3" w:uiPriority="60"/>
+    <w:lsdException w:name="Light List Accent 3" w:uiPriority="61"/>
+    <w:lsdException w:name="Light Grid Accent 3" w:uiPriority="62"/>
+    <w:lsdException w:name="Medium Shading 1 Accent 3" w:uiPriority="63"/>
+    <w:lsdException w:name="Medium Shading 2 Accent 3" w:uiPriority="64"/>
+    <w:lsdException w:name="Medium List 1 Accent 3" w:uiPriority="65"/>
+    <w:lsdException w:name="Medium List 2 Accent 3" w:uiPriority="66"/>
+    <w:lsdException w:name="Medium Grid 1 Accent 3" w:uiPriority="67"/>
+    <w:lsdException w:name="Medium Grid 2 Accent 3" w:uiPriority="68"/>
+    <w:lsdException w:name="Medium Grid 3 Accent 3" w:uiPriority="69"/>
+    <w:lsdException w:name="Dark List Accent 3" w:uiPriority="70"/>
+    <w:lsdException w:name="Colorful Shading Accent 3" w:uiPriority="71"/>
+    <w:lsdException w:name="Colorful List Accent 3" w:uiPriority="72"/>
+    <w:lsdException w:name="Colorful Grid Accent 3" w:uiPriority="73"/>
+    <w:lsdException w:name="Light Shading Accent 4" w:uiPriority="60"/>
+    <w:lsdException w:name="Light List Accent 4" w:uiPriority="61"/>
+    <w:lsdException w:name="Light Grid Accent 4" w:uiPriority="62"/>
+    <w:lsdException w:name="Medium Shading 1 Accent 4" w:uiPriority="63"/>
+    <w:lsdException w:name="Medium Shading 2 Accent 4" w:uiPriority="64"/>
+    <w:lsdException w:name="Medium List 1 Accent 4" w:uiPriority="65"/>
+    <w:lsdException w:name="Medium List 2 Accent 4" w:uiPriority="66"/>
+    <w:lsdException w:name="Medium Grid 1 Accent 4" w:uiPriority="67"/>
+    <w:lsdException w:name="Medium Grid 2 Accent 4" w:uiPriority="68"/>
+    <w:lsdException w:name="Medium Grid 3 Accent 4" w:uiPriority="69"/>
+    <w:lsdException w:name="Dark List Accent 4" w:uiPriority="70"/>
+    <w:lsdException w:name="Colorful Shading Accent 4" w:uiPriority="71"/>
+    <w:lsdException w:name="Colorful List Accent 4" w:uiPriority="72"/>
+    <w:lsdException w:name="Colorful Grid Accent 4" w:uiPriority="73"/>
+    <w:lsdException w:name="Light Shading Accent 5" w:uiPriority="60"/>
+    <w:lsdException w:name="Light List Accent 5" w:uiPriority="61"/>
+    <w:lsdException w:name="Light Grid Accent 5" w:uiPriority="62"/>
+    <w:lsdException w:name="Medium Shading 1 Accent 5" w:uiPriority="63"/>
+    <w:lsdException w:name="Medium Shading 2 Accent 5" w:uiPriority="64"/>
+    <w:lsdException w:name="Medium List 1 Accent 5" w:uiPriority="65"/>
+    <w:lsdException w:name="Medium List 2 Accent 5" w:uiPriority="66"/>
+    <w:lsdException w:name="Medium Grid 1 Accent 5" w:uiPriority="67"/>
+    <w:lsdException w:name="Medium Grid 2 Accent 5" w:uiPriority="68"/>
+    <w:lsdException w:name="Medium Grid 3 Accent 5" w:uiPriority="69"/>
+    <w:lsdException w:name="Dark List Accent 5" w:uiPriority="70"/>
+    <w:lsdException w:name="Colorful Shading Accent 5" w:uiPriority="71"/>
+    <w:lsdException w:name="Colorful List Accent 5" w:uiPriority="72"/>
+    <w:lsdException w:name="Colorful Grid Accent 5" w:uiPriority="73"/>
+    <w:lsdException w:name="Light Shading Accent 6" w:uiPriority="60"/>
+    <w:lsdException w:name="Light List Accent 6" w:uiPriority="61"/>
+    <w:lsdException w:name="Light Grid Accent 6" w:uiPriority="62"/>
+    <w:lsdException w:name="Medium Shading 1 Accent 6" w:uiPriority="63"/>
+    <w:lsdException w:name="Medium Shading 2 Accent 6" w:uiPriority="64"/>
+    <w:lsdException w:name="Medium List 1 Accent 6" w:uiPriority="65"/>
+    <w:lsdException w:name="Medium List 2 Accent 6" w:uiPriority="66"/>
+    <w:lsdException w:name="Medium Grid 1 Accent 6" w:uiPriority="67"/>
+    <w:lsdException w:name="Medium Grid 2 Accent 6" w:uiPriority="68"/>
+    <w:lsdException w:name="Medium Grid 3 Accent 6" w:uiPriority="69"/>
+    <w:lsdException w:name="Dark List Accent 6" w:uiPriority="70"/>
+    <w:lsdException w:name="Colorful Shading Accent 6" w:uiPriority="71"/>
+    <w:lsdException w:name="Colorful List Accent 6" w:uiPriority="72"/>
+    <w:lsdException w:name="Colorful Grid Accent 6" w:uiPriority="73"/>
+    <w:lsdException w:name="Subtle Emphasis" w:uiPriority="19" w:qFormat="1"/>
+    <w:lsdException w:name="Intense Emphasis" w:uiPriority="21" w:qFormat="1"/>
+    <w:lsdException w:name="Subtle Reference" w:uiPriority="31" w:qFormat="1"/>
+    <w:lsdException w:name="Intense Reference" w:uiPriority="32" w:qFormat="1"/>
+    <w:lsdException w:name="Book Title" w:uiPriority="33" w:qFormat="1"/>
+    <w:lsdException w:name="Bibliography" w:semiHidden="1" w:uiPriority="37" w:unhideWhenUsed="1"/>
+    <w:lsdException w:name="TOC Heading" w:semiHidden="1" w:uiPriority="39" w:unhideWhenUsed="1" w:qFormat="1"/>
+    <w:lsdException w:name="Plain Table 1" w:uiPriority="41"/>
+    <w:lsdException w:name="Plain Table 2" w:uiPriority="42"/>
+    <w:lsdException w:name="Plain Table 3" w:uiPriority="43"/>
+    <w:lsdException w:name="Plain Table 4" w:uiPriority="44"/>
+    <w:lsdException w:name="Plain Table 5" w:uiPriority="45"/>
+    <w:lsdException w:name="Grid Table Light" w:uiPriority="40"/>
+    <w:lsdException w:name="Grid Table 1 Light" w:uiPriority="46"/>
+    <w:lsdException w:name="Grid Table 2" w:uiPriority="47"/>
+    <w:lsdException w:name="Grid Table 3" w:uiPriority="48"/>
+    <w:lsdException w:name="Grid Table 4" w:uiPriority="49"/>
+    <w:lsdException w:name="Grid Table 5 Dark" w:uiPriority="50"/>
+    <w:lsdException w:name="Grid Table 6 Colorful" w:uiPriority="51"/>
+    <w:lsdException w:name="Grid Table 7 Colorful" w:uiPriority="52"/>
+    <w:lsdException w:name="Grid Table 1 Light Accent 1" w:uiPriority="46"/>
+    <w:lsdException w:name="Grid Table 2 Accent 1" w:uiPriority="47"/>
+    <w:lsdException w:name="Grid Table 3 Accent 1" w:uiPriority="48"/>
+    <w:lsdException w:name="Grid Table 4 Accent 1" w:uiPriority="49"/>
+    <w:lsdException w:name="Grid Table 5 Dark Accent 1" w:uiPriority="50"/>
+    <w:lsdException w:name="Grid Table 6 Colorful Accent 1" w:uiPriority="51"/>
+    <w:lsdException w:name="Grid Table 7 Colorful Accent 1" w:uiPriority="52"/>
+    <w:lsdException w:name="Grid Table 1 Light Accent 2" w:uiPriority="46"/>
+    <w:lsdException w:name="Grid Table 2 Accent 2" w:uiPriority="47"/>
+    <w:lsdException w:name="Grid Table 3 Accent 2" w:uiPriority="48"/>
+    <w:lsdException w:name="Grid Table 4 Accent 2" w:uiPriority="49"/>
+    <w:lsdException w:name="Grid Table 5 Dark Accent 2" w:uiPriority="50"/>
+    <w:lsdException w:name="Grid Table 6 Colorful Accent 2" w:uiPriority="51"/>
+    <w:lsdException w:name="Grid Table 7 Colorful Accent 2" w:uiPriority="52"/>
+    <w:lsdException w:name="Grid Table 1 Light Accent 3" w:uiPriority="46"/>
+    <w:lsdException w:name="Grid Table 2 Accent 3" w:uiPriority="47"/>
+    <w:lsdException w:name="Grid Table 3 Accent 3" w:uiPriority="48"/>
+    <w:lsdException w:name="Grid Table 4 Accent 3" w:uiPriority="49"/>
+    <w:lsdException w:name="Grid Table 5 Dark Accent 3" w:uiPriority="50"/>
+    <w:lsdException w:name="Grid Table 6 Colorful Accent 3" w:uiPriority="51"/>
+    <w:lsdException w:name="Grid Table 7 Colorful Accent 3" w:uiPriority="52"/>
+    <w:lsdException w:name="Grid Table 1 Light Accent 4" w:uiPriority="46"/>
+    <w:lsdException w:name="Grid Table 2 Accent 4" w:uiPriority="47"/>
+    <w:lsdException w:name="Grid Table 3 Accent 4" w:uiPriority="48"/>
+    <w:lsdException w:name="Grid Table 4 Accent 4" w:uiPriority="49"/>
+    <w:lsdException w:name="Grid Table 5 Dark Accent 4" w:uiPriority="50"/>
+    <w:lsdException w:name="Grid Table 6 Colorful Accent 4" w:uiPriority="51"/>
+    <w:lsdException w:name="Grid Table 7 Colorful Accent 4" w:uiPriority="52"/>
+    <w:lsdException w:name="Grid Table 1 Light Accent 5" w:uiPriority="46"/>
+    <w:lsdException w:name="Grid Table 2 Accent 5" w:uiPriority="47"/>
+    <w:lsdException w:name="Grid Table 3 Accent 5" w:uiPriority="48"/>
+    <w:lsdException w:name="Grid Table 4 Accent 5" w:uiPriority="49"/>
+    <w:lsdException w:name="Grid Table 5 Dark Accent 5" w:uiPriority="50"/>
+    <w:lsdException w:name="Grid Table 6 Colorful Accent 5" w:uiPriority="51"/>
+    <w:lsdException w:name="Grid Table 7 Colorful Accent 5" w:uiPriority="52"/>
+    <w:lsdException w:name="Grid Table 1 Light Accent 6" w:uiPriority="46"/>
+    <w:lsdException w:name="Grid Table 2 Accent 6" w:uiPriority="47"/>
+    <w:lsdException w:name="Grid Table 3 Accent 6" w:uiPriority="48"/>
+    <w:lsdException w:name="Grid Table 4 Accent 6" w:uiPriority="49"/>
+    <w:lsdException w:name="Grid Table 5 Dark Accent 6" w:uiPriority="50"/>
+    <w:lsdException w:name="Grid Table 6 Colorful Accent 6" w:uiPriority="51"/>
+    <w:lsdException w:name="Grid Table 7 Colorful Accent 6" w:uiPriority="52"/>
+    <w:lsdException w:name="List Table 1 Light" w:uiPriority="46"/>
+    <w:lsdException w:name="List Table 2" w:uiPriority="47"/>
+    <w:lsdException w:name="List Table 3" w:uiPriority="48"/>
+    <w:lsdException w:name="List Table 4" w:uiPriority="49"/>
+    <w:lsdException w:name="List Table 5 Dark" w:uiPriority="50"/>
+    <w:lsdException w:name="List Table 6 Colorful" w:uiPriority="51"/>
+    <w:lsdException w:name="List Table 7 Colorful" w:uiPriority="52"/>
+    <w:lsdException w:name="List Table 1 Light Accent 1" w:uiPriority="46"/>
+    <w:lsdException w:name="List Table 2 Accent 1" w:uiPriority="47"/>
+    <w:lsdException w:name="List Table 3 Accent 1" w:uiPriority="48"/>
+    <w:lsdException w:name="List Table 4 Accent 1" w:uiPriority="49"/>
+    <w:lsdException w:name="List Table 5 Dark Accent 1" w:uiPriority="50"/>
+    <w:lsdException w:name="List Table 6 Colorful Accent 1" w:uiPriority="51"/>
+    <w:lsdException w:name="List Table 7 Colorful Accent 1" w:uiPriority="52"/>
+    <w:lsdException w:name="List Table 1 Light Accent 2" w:uiPriority="46"/>
+    <w:lsdException w:name="List Table 2 Accent 2" w:uiPriority="47"/>
+    <w:lsdException w:name="List Table 3 Accent 2" w:uiPriority="48"/>
+    <w:lsdException w:name="List Table 4 Accent 2" w:uiPriority="49"/>
+    <w:lsdException w:name="List Table 5 Dark Accent 2" w:uiPriority="50"/>
+    <w:lsdException w:name="List Table 6 Colorful Accent 2" w:uiPriority="51"/>
+    <w:lsdException w:name="List Table 7 Colorful Accent 2" w:uiPriority="52"/>
+    <w:lsdException w:name="List Table 1 Light Accent 3" w:uiPriority="46"/>
+    <w:lsdException w:name="List Table 2 Accent 3" w:uiPriority="47"/>
+    <w:lsdException w:name="List Table 3 Accent 3" w:uiPriority="48"/>
+    <w:lsdException w:name="List Table 4 Accent 3" w:uiPriority="49"/>
+    <w:lsdException w:name="List Table 5 Dark Accent 3" w:uiPriority="50"/>
+    <w:lsdException w:name="List Table 6 Colorful Accent 3" w:uiPriority="51"/>
+    <w:lsdException w:name="List Table 7 Colorful Accent 3" w:uiPriority="52"/>
+    <w:lsdException w:name="List Table 1 Light Accent 4" w:uiPriority="46"/>
+    <w:lsdException w:name="List Table 2 Accent 4" w:uiPriority="47"/>
+    <w:lsdException w:name="List Table 3 Accent 4" w:uiPriority="48"/>
+    <w:lsdException w:name="List Table 4 Accent 4" w:uiPriority="49"/>
+    <w:lsdException w:name="List Table 5 Dark Accent 4" w:uiPriority="50"/>
+    <w:lsdException w:name="List Table 6 Colorful Accent 4" w:uiPriority="51"/>
+    <w:lsdException w:name="List Table 7 Colorful Accent 4" w:uiPriority="52"/>
+    <w:lsdException w:name="List Table 1 Light Accent 5" w:uiPriority="46"/>
+    <w:lsdException w:name="List Table 2 Accent 5" w:uiPriority="47"/>
+    <w:lsdException w:name="List Table 3 Accent 5" w:uiPriority="48"/>
+    <w:lsdException w:name="List Table 4 Accent 5" w:uiPriority="49"/>
+    <w:lsdException w:name="List Table 5 Dark Accent 5" w:uiPriority="50"/>
+    <w:lsdException w:name="List Table 6 Colorful Accent 5" w:uiPriority="51"/>
+    <w:lsdException w:name="List Table 7 Colorful Accent 5" w:uiPriority="52"/>
+    <w:lsdException w:name="List Table 1 Light Accent 6" w:uiPriority="46"/>
+    <w:lsdException w:name="List Table 2 Accent 6" w:uiPriority="47"/>
+    <w:lsdException w:name="List Table 3 Accent 6" w:uiPriority="48"/>
+    <w:lsdException w:name="List Table 4 Accent 6" w:uiPriority="49"/>
+    <w:lsdException w:name="List Table 5 Dark Accent 6" w:uiPriority="50"/>
+    <w:lsdException w:name="List Table 6 Colorful Accent 6" w:uiPriority="51"/>
+    <w:lsdException w:name="List Table 7 Colorful Accent 6" w:uiPriority="52"/>
+    <w:lsdException w:name="Mention" w:semiHidden="1" w:unhideWhenUsed="1"/>
+    <w:lsdException w:name="Smart Hyperlink" w:semiHidden="1" w:unhideWhenUsed="1"/>
+    <w:lsdException w:name="Hashtag" w:semiHidden="1" w:unhideWhenUsed="1"/>
+    <w:lsdException w:name="Unresolved Mention" w:semiHidden="1" w:unhideWhenUsed="1"/>
+    <w:lsdException w:name="Smart Link" w:semiHidden="1" w:unhideWhenUsed="1"/>
   </w:latentStyles>
-  <w:style w:type="paragraph" w:default="1" w:styleId="Normalny">
+  <w:style w:type="paragraph" w:default="1" w:styleId="Normal">
     <w:name w:val="Normal"/>
     <w:qFormat/>
   </w:style>
-  <w:style w:type="character" w:default="1" w:styleId="Domylnaczcionkaakapitu">
+  <w:style w:type="character" w:default="1" w:styleId="DefaultParagraphFont">
     <w:name w:val="Default Paragraph Font"/>
     <w:uiPriority w:val="1"/>
     <w:semiHidden/>
     <w:unhideWhenUsed/>
   </w:style>
-  <w:style w:type="table" w:default="1" w:styleId="Standardowy">
+  <w:style w:type="table" w:default="1" w:styleId="TableNormal">
     <w:name w:val="Normal Table"/>
     <w:uiPriority w:val="99"/>
     <w:semiHidden/>
@@ -3634,27 +5619,11 @@
       </w:tblCellMar>
     </w:tblPr>
   </w:style>
-  <w:style w:type="numbering" w:default="1" w:styleId="Bezlisty">
+  <w:style w:type="numbering" w:default="1" w:styleId="NoList">
     <w:name w:val="No List"/>
     <w:uiPriority w:val="99"/>
     <w:semiHidden/>
     <w:unhideWhenUsed/>
-  </w:style>
-  <w:style w:type="paragraph" w:customStyle="1" w:styleId="73CE423BC075426683053E48F72A8FAF">
-    <w:name w:val="73CE423BC075426683053E48F72A8FAF"/>
-    <w:rsid w:val="00E9574F"/>
-  </w:style>
-  <w:style w:type="paragraph" w:customStyle="1" w:styleId="D61CE65643EF4B10AB1A95D3B915CD50">
-    <w:name w:val="D61CE65643EF4B10AB1A95D3B915CD50"/>
-    <w:rsid w:val="00E9574F"/>
-  </w:style>
-  <w:style w:type="paragraph" w:customStyle="1" w:styleId="4E8480CF5BDB4827B2B4639ABAC3FF29">
-    <w:name w:val="4E8480CF5BDB4827B2B4639ABAC3FF29"/>
-    <w:rsid w:val="00E9574F"/>
-  </w:style>
-  <w:style w:type="paragraph" w:customStyle="1" w:styleId="BC6C8F48BA0D4087BEFE8E9C4A903B0C">
-    <w:name w:val="BC6C8F48BA0D4087BEFE8E9C4A903B0C"/>
-    <w:rsid w:val="00E9574F"/>
   </w:style>
   <w:style w:type="paragraph" w:customStyle="1" w:styleId="45CC216878BA40CEB6BED6882DEFAE59">
     <w:name w:val="45CC216878BA40CEB6BED6882DEFAE59"/>
@@ -3662,248 +5631,6 @@
   </w:style>
   <w:style w:type="paragraph" w:customStyle="1" w:styleId="B43D7831A4B04F88BA78C737E25BF455">
     <w:name w:val="B43D7831A4B04F88BA78C737E25BF455"/>
-    <w:rsid w:val="00E9574F"/>
-  </w:style>
-  <w:style w:type="paragraph" w:customStyle="1" w:styleId="AAE5C1F69B724DA7B865C0FB10C9EE00">
-    <w:name w:val="AAE5C1F69B724DA7B865C0FB10C9EE00"/>
-    <w:rsid w:val="00E9574F"/>
-  </w:style>
-  <w:style w:type="paragraph" w:customStyle="1" w:styleId="B4019F1C2B5D460190D9F6F235906EEA">
-    <w:name w:val="B4019F1C2B5D460190D9F6F235906EEA"/>
-    <w:rsid w:val="00E9574F"/>
-  </w:style>
-  <w:style w:type="paragraph" w:customStyle="1" w:styleId="7E592D26D0274CA2832DE209C1118395">
-    <w:name w:val="7E592D26D0274CA2832DE209C1118395"/>
-    <w:rsid w:val="00E9574F"/>
-  </w:style>
-  <w:style w:type="paragraph" w:customStyle="1" w:styleId="2F89856628014403AD0A2FBE43C1E336">
-    <w:name w:val="2F89856628014403AD0A2FBE43C1E336"/>
-    <w:rsid w:val="00E9574F"/>
-  </w:style>
-</w:styles>
-</file>
-
-<file path=word/glossary/stylesWithEffects.xml><?xml version="1.0" encoding="utf-8"?>
-<w:styles xmlns:wpc="http://schemas.microsoft.com/office/word/2010/wordprocessingCanvas" xmlns:mc="http://schemas.openxmlformats.org/markup-compatibility/2006" xmlns:o="urn:schemas-microsoft-com:office:office" xmlns:r="http://schemas.openxmlformats.org/officeDocument/2006/relationships" xmlns:m="http://schemas.openxmlformats.org/officeDocument/2006/math" xmlns:v="urn:schemas-microsoft-com:vml" xmlns:wp14="http://schemas.microsoft.com/office/word/2010/wordprocessingDrawing" xmlns:wp="http://schemas.openxmlformats.org/drawingml/2006/wordprocessingDrawing" xmlns:w10="urn:schemas-microsoft-com:office:word" xmlns:w="http://schemas.openxmlformats.org/wordprocessingml/2006/main" xmlns:w14="http://schemas.microsoft.com/office/word/2010/wordml" xmlns:wpg="http://schemas.microsoft.com/office/word/2010/wordprocessingGroup" xmlns:wpi="http://schemas.microsoft.com/office/word/2010/wordprocessingInk" xmlns:wne="http://schemas.microsoft.com/office/word/2006/wordml" xmlns:wps="http://schemas.microsoft.com/office/word/2010/wordprocessingShape" mc:Ignorable="w14 wp14">
-  <w:docDefaults>
-    <w:rPrDefault>
-      <w:rPr>
-        <w:rFonts w:asciiTheme="minorHAnsi" w:eastAsiaTheme="minorEastAsia" w:hAnsiTheme="minorHAnsi" w:cstheme="minorBidi"/>
-        <w:sz w:val="22"/>
-        <w:szCs w:val="22"/>
-        <w:lang w:val="pl-PL" w:eastAsia="pl-PL" w:bidi="ar-SA"/>
-      </w:rPr>
-    </w:rPrDefault>
-    <w:pPrDefault>
-      <w:pPr>
-        <w:spacing w:after="200" w:line="276" w:lineRule="auto"/>
-      </w:pPr>
-    </w:pPrDefault>
-  </w:docDefaults>
-  <w:latentStyles w:defLockedState="0" w:defUIPriority="99" w:defSemiHidden="1" w:defUnhideWhenUsed="1" w:defQFormat="0" w:count="267">
-    <w:lsdException w:name="Normal" w:semiHidden="0" w:uiPriority="0" w:unhideWhenUsed="0" w:qFormat="1"/>
-    <w:lsdException w:name="heading 1" w:semiHidden="0" w:uiPriority="9" w:unhideWhenUsed="0" w:qFormat="1"/>
-    <w:lsdException w:name="heading 2" w:uiPriority="9" w:qFormat="1"/>
-    <w:lsdException w:name="heading 3" w:uiPriority="9" w:qFormat="1"/>
-    <w:lsdException w:name="heading 4" w:uiPriority="9" w:qFormat="1"/>
-    <w:lsdException w:name="heading 5" w:uiPriority="9" w:qFormat="1"/>
-    <w:lsdException w:name="heading 6" w:uiPriority="9" w:qFormat="1"/>
-    <w:lsdException w:name="heading 7" w:uiPriority="9" w:qFormat="1"/>
-    <w:lsdException w:name="heading 8" w:uiPriority="9" w:qFormat="1"/>
-    <w:lsdException w:name="heading 9" w:uiPriority="9" w:qFormat="1"/>
-    <w:lsdException w:name="toc 1" w:uiPriority="39"/>
-    <w:lsdException w:name="toc 2" w:uiPriority="39"/>
-    <w:lsdException w:name="toc 3" w:uiPriority="39"/>
-    <w:lsdException w:name="toc 4" w:uiPriority="39"/>
-    <w:lsdException w:name="toc 5" w:uiPriority="39"/>
-    <w:lsdException w:name="toc 6" w:uiPriority="39"/>
-    <w:lsdException w:name="toc 7" w:uiPriority="39"/>
-    <w:lsdException w:name="toc 8" w:uiPriority="39"/>
-    <w:lsdException w:name="toc 9" w:uiPriority="39"/>
-    <w:lsdException w:name="caption" w:uiPriority="35" w:qFormat="1"/>
-    <w:lsdException w:name="Title" w:semiHidden="0" w:uiPriority="10" w:unhideWhenUsed="0" w:qFormat="1"/>
-    <w:lsdException w:name="Default Paragraph Font" w:uiPriority="1"/>
-    <w:lsdException w:name="Subtitle" w:semiHidden="0" w:uiPriority="11" w:unhideWhenUsed="0" w:qFormat="1"/>
-    <w:lsdException w:name="Strong" w:semiHidden="0" w:uiPriority="22" w:unhideWhenUsed="0" w:qFormat="1"/>
-    <w:lsdException w:name="Emphasis" w:semiHidden="0" w:uiPriority="20" w:unhideWhenUsed="0" w:qFormat="1"/>
-    <w:lsdException w:name="Table Grid" w:semiHidden="0" w:uiPriority="59" w:unhideWhenUsed="0"/>
-    <w:lsdException w:name="Placeholder Text" w:unhideWhenUsed="0"/>
-    <w:lsdException w:name="No Spacing" w:semiHidden="0" w:uiPriority="1" w:unhideWhenUsed="0" w:qFormat="1"/>
-    <w:lsdException w:name="Light Shading" w:semiHidden="0" w:uiPriority="60" w:unhideWhenUsed="0"/>
-    <w:lsdException w:name="Light List" w:semiHidden="0" w:uiPriority="61" w:unhideWhenUsed="0"/>
-    <w:lsdException w:name="Light Grid" w:semiHidden="0" w:uiPriority="62" w:unhideWhenUsed="0"/>
-    <w:lsdException w:name="Medium Shading 1" w:semiHidden="0" w:uiPriority="63" w:unhideWhenUsed="0"/>
-    <w:lsdException w:name="Medium Shading 2" w:semiHidden="0" w:uiPriority="64" w:unhideWhenUsed="0"/>
-    <w:lsdException w:name="Medium List 1" w:semiHidden="0" w:uiPriority="65" w:unhideWhenUsed="0"/>
-    <w:lsdException w:name="Medium List 2" w:semiHidden="0" w:uiPriority="66" w:unhideWhenUsed="0"/>
-    <w:lsdException w:name="Medium Grid 1" w:semiHidden="0" w:uiPriority="67" w:unhideWhenUsed="0"/>
-    <w:lsdException w:name="Medium Grid 2" w:semiHidden="0" w:uiPriority="68" w:unhideWhenUsed="0"/>
-    <w:lsdException w:name="Medium Grid 3" w:semiHidden="0" w:uiPriority="69" w:unhideWhenUsed="0"/>
-    <w:lsdException w:name="Dark List" w:semiHidden="0" w:uiPriority="70" w:unhideWhenUsed="0"/>
-    <w:lsdException w:name="Colorful Shading" w:semiHidden="0" w:uiPriority="71" w:unhideWhenUsed="0"/>
-    <w:lsdException w:name="Colorful List" w:semiHidden="0" w:uiPriority="72" w:unhideWhenUsed="0"/>
-    <w:lsdException w:name="Colorful Grid" w:semiHidden="0" w:uiPriority="73" w:unhideWhenUsed="0"/>
-    <w:lsdException w:name="Light Shading Accent 1" w:semiHidden="0" w:uiPriority="60" w:unhideWhenUsed="0"/>
-    <w:lsdException w:name="Light List Accent 1" w:semiHidden="0" w:uiPriority="61" w:unhideWhenUsed="0"/>
-    <w:lsdException w:name="Light Grid Accent 1" w:semiHidden="0" w:uiPriority="62" w:unhideWhenUsed="0"/>
-    <w:lsdException w:name="Medium Shading 1 Accent 1" w:semiHidden="0" w:uiPriority="63" w:unhideWhenUsed="0"/>
-    <w:lsdException w:name="Medium Shading 2 Accent 1" w:semiHidden="0" w:uiPriority="64" w:unhideWhenUsed="0"/>
-    <w:lsdException w:name="Medium List 1 Accent 1" w:semiHidden="0" w:uiPriority="65" w:unhideWhenUsed="0"/>
-    <w:lsdException w:name="Revision" w:unhideWhenUsed="0"/>
-    <w:lsdException w:name="List Paragraph" w:semiHidden="0" w:uiPriority="34" w:unhideWhenUsed="0" w:qFormat="1"/>
-    <w:lsdException w:name="Quote" w:semiHidden="0" w:uiPriority="29" w:unhideWhenUsed="0" w:qFormat="1"/>
-    <w:lsdException w:name="Intense Quote" w:semiHidden="0" w:uiPriority="30" w:unhideWhenUsed="0" w:qFormat="1"/>
-    <w:lsdException w:name="Medium List 2 Accent 1" w:semiHidden="0" w:uiPriority="66" w:unhideWhenUsed="0"/>
-    <w:lsdException w:name="Medium Grid 1 Accent 1" w:semiHidden="0" w:uiPriority="67" w:unhideWhenUsed="0"/>
-    <w:lsdException w:name="Medium Grid 2 Accent 1" w:semiHidden="0" w:uiPriority="68" w:unhideWhenUsed="0"/>
-    <w:lsdException w:name="Medium Grid 3 Accent 1" w:semiHidden="0" w:uiPriority="69" w:unhideWhenUsed="0"/>
-    <w:lsdException w:name="Dark List Accent 1" w:semiHidden="0" w:uiPriority="70" w:unhideWhenUsed="0"/>
-    <w:lsdException w:name="Colorful Shading Accent 1" w:semiHidden="0" w:uiPriority="71" w:unhideWhenUsed="0"/>
-    <w:lsdException w:name="Colorful List Accent 1" w:semiHidden="0" w:uiPriority="72" w:unhideWhenUsed="0"/>
-    <w:lsdException w:name="Colorful Grid Accent 1" w:semiHidden="0" w:uiPriority="73" w:unhideWhenUsed="0"/>
-    <w:lsdException w:name="Light Shading Accent 2" w:semiHidden="0" w:uiPriority="60" w:unhideWhenUsed="0"/>
-    <w:lsdException w:name="Light List Accent 2" w:semiHidden="0" w:uiPriority="61" w:unhideWhenUsed="0"/>
-    <w:lsdException w:name="Light Grid Accent 2" w:semiHidden="0" w:uiPriority="62" w:unhideWhenUsed="0"/>
-    <w:lsdException w:name="Medium Shading 1 Accent 2" w:semiHidden="0" w:uiPriority="63" w:unhideWhenUsed="0"/>
-    <w:lsdException w:name="Medium Shading 2 Accent 2" w:semiHidden="0" w:uiPriority="64" w:unhideWhenUsed="0"/>
-    <w:lsdException w:name="Medium List 1 Accent 2" w:semiHidden="0" w:uiPriority="65" w:unhideWhenUsed="0"/>
-    <w:lsdException w:name="Medium List 2 Accent 2" w:semiHidden="0" w:uiPriority="66" w:unhideWhenUsed="0"/>
-    <w:lsdException w:name="Medium Grid 1 Accent 2" w:semiHidden="0" w:uiPriority="67" w:unhideWhenUsed="0"/>
-    <w:lsdException w:name="Medium Grid 2 Accent 2" w:semiHidden="0" w:uiPriority="68" w:unhideWhenUsed="0"/>
-    <w:lsdException w:name="Medium Grid 3 Accent 2" w:semiHidden="0" w:uiPriority="69" w:unhideWhenUsed="0"/>
-    <w:lsdException w:name="Dark List Accent 2" w:semiHidden="0" w:uiPriority="70" w:unhideWhenUsed="0"/>
-    <w:lsdException w:name="Colorful Shading Accent 2" w:semiHidden="0" w:uiPriority="71" w:unhideWhenUsed="0"/>
-    <w:lsdException w:name="Colorful List Accent 2" w:semiHidden="0" w:uiPriority="72" w:unhideWhenUsed="0"/>
-    <w:lsdException w:name="Colorful Grid Accent 2" w:semiHidden="0" w:uiPriority="73" w:unhideWhenUsed="0"/>
-    <w:lsdException w:name="Light Shading Accent 3" w:semiHidden="0" w:uiPriority="60" w:unhideWhenUsed="0"/>
-    <w:lsdException w:name="Light List Accent 3" w:semiHidden="0" w:uiPriority="61" w:unhideWhenUsed="0"/>
-    <w:lsdException w:name="Light Grid Accent 3" w:semiHidden="0" w:uiPriority="62" w:unhideWhenUsed="0"/>
-    <w:lsdException w:name="Medium Shading 1 Accent 3" w:semiHidden="0" w:uiPriority="63" w:unhideWhenUsed="0"/>
-    <w:lsdException w:name="Medium Shading 2 Accent 3" w:semiHidden="0" w:uiPriority="64" w:unhideWhenUsed="0"/>
-    <w:lsdException w:name="Medium List 1 Accent 3" w:semiHidden="0" w:uiPriority="65" w:unhideWhenUsed="0"/>
-    <w:lsdException w:name="Medium List 2 Accent 3" w:semiHidden="0" w:uiPriority="66" w:unhideWhenUsed="0"/>
-    <w:lsdException w:name="Medium Grid 1 Accent 3" w:semiHidden="0" w:uiPriority="67" w:unhideWhenUsed="0"/>
-    <w:lsdException w:name="Medium Grid 2 Accent 3" w:semiHidden="0" w:uiPriority="68" w:unhideWhenUsed="0"/>
-    <w:lsdException w:name="Medium Grid 3 Accent 3" w:semiHidden="0" w:uiPriority="69" w:unhideWhenUsed="0"/>
-    <w:lsdException w:name="Dark List Accent 3" w:semiHidden="0" w:uiPriority="70" w:unhideWhenUsed="0"/>
-    <w:lsdException w:name="Colorful Shading Accent 3" w:semiHidden="0" w:uiPriority="71" w:unhideWhenUsed="0"/>
-    <w:lsdException w:name="Colorful List Accent 3" w:semiHidden="0" w:uiPriority="72" w:unhideWhenUsed="0"/>
-    <w:lsdException w:name="Colorful Grid Accent 3" w:semiHidden="0" w:uiPriority="73" w:unhideWhenUsed="0"/>
-    <w:lsdException w:name="Light Shading Accent 4" w:semiHidden="0" w:uiPriority="60" w:unhideWhenUsed="0"/>
-    <w:lsdException w:name="Light List Accent 4" w:semiHidden="0" w:uiPriority="61" w:unhideWhenUsed="0"/>
-    <w:lsdException w:name="Light Grid Accent 4" w:semiHidden="0" w:uiPriority="62" w:unhideWhenUsed="0"/>
-    <w:lsdException w:name="Medium Shading 1 Accent 4" w:semiHidden="0" w:uiPriority="63" w:unhideWhenUsed="0"/>
-    <w:lsdException w:name="Medium Shading 2 Accent 4" w:semiHidden="0" w:uiPriority="64" w:unhideWhenUsed="0"/>
-    <w:lsdException w:name="Medium List 1 Accent 4" w:semiHidden="0" w:uiPriority="65" w:unhideWhenUsed="0"/>
-    <w:lsdException w:name="Medium List 2 Accent 4" w:semiHidden="0" w:uiPriority="66" w:unhideWhenUsed="0"/>
-    <w:lsdException w:name="Medium Grid 1 Accent 4" w:semiHidden="0" w:uiPriority="67" w:unhideWhenUsed="0"/>
-    <w:lsdException w:name="Medium Grid 2 Accent 4" w:semiHidden="0" w:uiPriority="68" w:unhideWhenUsed="0"/>
-    <w:lsdException w:name="Medium Grid 3 Accent 4" w:semiHidden="0" w:uiPriority="69" w:unhideWhenUsed="0"/>
-    <w:lsdException w:name="Dark List Accent 4" w:semiHidden="0" w:uiPriority="70" w:unhideWhenUsed="0"/>
-    <w:lsdException w:name="Colorful Shading Accent 4" w:semiHidden="0" w:uiPriority="71" w:unhideWhenUsed="0"/>
-    <w:lsdException w:name="Colorful List Accent 4" w:semiHidden="0" w:uiPriority="72" w:unhideWhenUsed="0"/>
-    <w:lsdException w:name="Colorful Grid Accent 4" w:semiHidden="0" w:uiPriority="73" w:unhideWhenUsed="0"/>
-    <w:lsdException w:name="Light Shading Accent 5" w:semiHidden="0" w:uiPriority="60" w:unhideWhenUsed="0"/>
-    <w:lsdException w:name="Light List Accent 5" w:semiHidden="0" w:uiPriority="61" w:unhideWhenUsed="0"/>
-    <w:lsdException w:name="Light Grid Accent 5" w:semiHidden="0" w:uiPriority="62" w:unhideWhenUsed="0"/>
-    <w:lsdException w:name="Medium Shading 1 Accent 5" w:semiHidden="0" w:uiPriority="63" w:unhideWhenUsed="0"/>
-    <w:lsdException w:name="Medium Shading 2 Accent 5" w:semiHidden="0" w:uiPriority="64" w:unhideWhenUsed="0"/>
-    <w:lsdException w:name="Medium List 1 Accent 5" w:semiHidden="0" w:uiPriority="65" w:unhideWhenUsed="0"/>
-    <w:lsdException w:name="Medium List 2 Accent 5" w:semiHidden="0" w:uiPriority="66" w:unhideWhenUsed="0"/>
-    <w:lsdException w:name="Medium Grid 1 Accent 5" w:semiHidden="0" w:uiPriority="67" w:unhideWhenUsed="0"/>
-    <w:lsdException w:name="Medium Grid 2 Accent 5" w:semiHidden="0" w:uiPriority="68" w:unhideWhenUsed="0"/>
-    <w:lsdException w:name="Medium Grid 3 Accent 5" w:semiHidden="0" w:uiPriority="69" w:unhideWhenUsed="0"/>
-    <w:lsdException w:name="Dark List Accent 5" w:semiHidden="0" w:uiPriority="70" w:unhideWhenUsed="0"/>
-    <w:lsdException w:name="Colorful Shading Accent 5" w:semiHidden="0" w:uiPriority="71" w:unhideWhenUsed="0"/>
-    <w:lsdException w:name="Colorful List Accent 5" w:semiHidden="0" w:uiPriority="72" w:unhideWhenUsed="0"/>
-    <w:lsdException w:name="Colorful Grid Accent 5" w:semiHidden="0" w:uiPriority="73" w:unhideWhenUsed="0"/>
-    <w:lsdException w:name="Light Shading Accent 6" w:semiHidden="0" w:uiPriority="60" w:unhideWhenUsed="0"/>
-    <w:lsdException w:name="Light List Accent 6" w:semiHidden="0" w:uiPriority="61" w:unhideWhenUsed="0"/>
-    <w:lsdException w:name="Light Grid Accent 6" w:semiHidden="0" w:uiPriority="62" w:unhideWhenUsed="0"/>
-    <w:lsdException w:name="Medium Shading 1 Accent 6" w:semiHidden="0" w:uiPriority="63" w:unhideWhenUsed="0"/>
-    <w:lsdException w:name="Medium Shading 2 Accent 6" w:semiHidden="0" w:uiPriority="64" w:unhideWhenUsed="0"/>
-    <w:lsdException w:name="Medium List 1 Accent 6" w:semiHidden="0" w:uiPriority="65" w:unhideWhenUsed="0"/>
-    <w:lsdException w:name="Medium List 2 Accent 6" w:semiHidden="0" w:uiPriority="66" w:unhideWhenUsed="0"/>
-    <w:lsdException w:name="Medium Grid 1 Accent 6" w:semiHidden="0" w:uiPriority="67" w:unhideWhenUsed="0"/>
-    <w:lsdException w:name="Medium Grid 2 Accent 6" w:semiHidden="0" w:uiPriority="68" w:unhideWhenUsed="0"/>
-    <w:lsdException w:name="Medium Grid 3 Accent 6" w:semiHidden="0" w:uiPriority="69" w:unhideWhenUsed="0"/>
-    <w:lsdException w:name="Dark List Accent 6" w:semiHidden="0" w:uiPriority="70" w:unhideWhenUsed="0"/>
-    <w:lsdException w:name="Colorful Shading Accent 6" w:semiHidden="0" w:uiPriority="71" w:unhideWhenUsed="0"/>
-    <w:lsdException w:name="Colorful List Accent 6" w:semiHidden="0" w:uiPriority="72" w:unhideWhenUsed="0"/>
-    <w:lsdException w:name="Colorful Grid Accent 6" w:semiHidden="0" w:uiPriority="73" w:unhideWhenUsed="0"/>
-    <w:lsdException w:name="Subtle Emphasis" w:semiHidden="0" w:uiPriority="19" w:unhideWhenUsed="0" w:qFormat="1"/>
-    <w:lsdException w:name="Intense Emphasis" w:semiHidden="0" w:uiPriority="21" w:unhideWhenUsed="0" w:qFormat="1"/>
-    <w:lsdException w:name="Subtle Reference" w:semiHidden="0" w:uiPriority="31" w:unhideWhenUsed="0" w:qFormat="1"/>
-    <w:lsdException w:name="Intense Reference" w:semiHidden="0" w:uiPriority="32" w:unhideWhenUsed="0" w:qFormat="1"/>
-    <w:lsdException w:name="Book Title" w:semiHidden="0" w:uiPriority="33" w:unhideWhenUsed="0" w:qFormat="1"/>
-    <w:lsdException w:name="Bibliography" w:uiPriority="37"/>
-    <w:lsdException w:name="TOC Heading" w:uiPriority="39" w:qFormat="1"/>
-  </w:latentStyles>
-  <w:style w:type="paragraph" w:default="1" w:styleId="Normalny">
-    <w:name w:val="Normal"/>
-    <w:qFormat/>
-  </w:style>
-  <w:style w:type="character" w:default="1" w:styleId="Domylnaczcionkaakapitu">
-    <w:name w:val="Default Paragraph Font"/>
-    <w:uiPriority w:val="1"/>
-    <w:semiHidden/>
-    <w:unhideWhenUsed/>
-  </w:style>
-  <w:style w:type="table" w:default="1" w:styleId="Standardowy">
-    <w:name w:val="Normal Table"/>
-    <w:uiPriority w:val="99"/>
-    <w:semiHidden/>
-    <w:unhideWhenUsed/>
-    <w:tblPr>
-      <w:tblInd w:w="0" w:type="dxa"/>
-      <w:tblCellMar>
-        <w:top w:w="0" w:type="dxa"/>
-        <w:left w:w="108" w:type="dxa"/>
-        <w:bottom w:w="0" w:type="dxa"/>
-        <w:right w:w="108" w:type="dxa"/>
-      </w:tblCellMar>
-    </w:tblPr>
-  </w:style>
-  <w:style w:type="numbering" w:default="1" w:styleId="Bezlisty">
-    <w:name w:val="No List"/>
-    <w:uiPriority w:val="99"/>
-    <w:semiHidden/>
-    <w:unhideWhenUsed/>
-  </w:style>
-  <w:style w:type="paragraph" w:customStyle="1" w:styleId="73CE423BC075426683053E48F72A8FAF">
-    <w:name w:val="73CE423BC075426683053E48F72A8FAF"/>
-    <w:rsid w:val="00E9574F"/>
-  </w:style>
-  <w:style w:type="paragraph" w:customStyle="1" w:styleId="D61CE65643EF4B10AB1A95D3B915CD50">
-    <w:name w:val="D61CE65643EF4B10AB1A95D3B915CD50"/>
-    <w:rsid w:val="00E9574F"/>
-  </w:style>
-  <w:style w:type="paragraph" w:customStyle="1" w:styleId="4E8480CF5BDB4827B2B4639ABAC3FF29">
-    <w:name w:val="4E8480CF5BDB4827B2B4639ABAC3FF29"/>
-    <w:rsid w:val="00E9574F"/>
-  </w:style>
-  <w:style w:type="paragraph" w:customStyle="1" w:styleId="BC6C8F48BA0D4087BEFE8E9C4A903B0C">
-    <w:name w:val="BC6C8F48BA0D4087BEFE8E9C4A903B0C"/>
-    <w:rsid w:val="00E9574F"/>
-  </w:style>
-  <w:style w:type="paragraph" w:customStyle="1" w:styleId="45CC216878BA40CEB6BED6882DEFAE59">
-    <w:name w:val="45CC216878BA40CEB6BED6882DEFAE59"/>
-    <w:rsid w:val="00E9574F"/>
-  </w:style>
-  <w:style w:type="paragraph" w:customStyle="1" w:styleId="B43D7831A4B04F88BA78C737E25BF455">
-    <w:name w:val="B43D7831A4B04F88BA78C737E25BF455"/>
-    <w:rsid w:val="00E9574F"/>
-  </w:style>
-  <w:style w:type="paragraph" w:customStyle="1" w:styleId="AAE5C1F69B724DA7B865C0FB10C9EE00">
-    <w:name w:val="AAE5C1F69B724DA7B865C0FB10C9EE00"/>
-    <w:rsid w:val="00E9574F"/>
-  </w:style>
-  <w:style w:type="paragraph" w:customStyle="1" w:styleId="B4019F1C2B5D460190D9F6F235906EEA">
-    <w:name w:val="B4019F1C2B5D460190D9F6F235906EEA"/>
-    <w:rsid w:val="00E9574F"/>
-  </w:style>
-  <w:style w:type="paragraph" w:customStyle="1" w:styleId="7E592D26D0274CA2832DE209C1118395">
-    <w:name w:val="7E592D26D0274CA2832DE209C1118395"/>
     <w:rsid w:val="00E9574F"/>
   </w:style>
   <w:style w:type="paragraph" w:customStyle="1" w:styleId="2F89856628014403AD0A2FBE43C1E336">
@@ -3914,7 +5641,7 @@
 </file>
 
 <file path=word/glossary/webSettings.xml><?xml version="1.0" encoding="utf-8"?>
-<w:webSettings xmlns:mc="http://schemas.openxmlformats.org/markup-compatibility/2006" xmlns:r="http://schemas.openxmlformats.org/officeDocument/2006/relationships" xmlns:w="http://schemas.openxmlformats.org/wordprocessingml/2006/main" xmlns:w14="http://schemas.microsoft.com/office/word/2010/wordml" mc:Ignorable="w14">
+<w:webSettings xmlns:mc="http://schemas.openxmlformats.org/markup-compatibility/2006" xmlns:r="http://schemas.openxmlformats.org/officeDocument/2006/relationships" xmlns:w="http://schemas.openxmlformats.org/wordprocessingml/2006/main" xmlns:w14="http://schemas.microsoft.com/office/word/2010/wordml" xmlns:w15="http://schemas.microsoft.com/office/word/2012/wordml" xmlns:w16cex="http://schemas.microsoft.com/office/word/2018/wordml/cex" xmlns:w16cid="http://schemas.microsoft.com/office/word/2016/wordml/cid" xmlns:w16="http://schemas.microsoft.com/office/word/2018/wordml" xmlns:w16se="http://schemas.microsoft.com/office/word/2015/wordml/symex" mc:Ignorable="w14 w15 w16se w16cid w16 w16cex">
   <w:optimizeForBrowser/>
   <w:allowPNG/>
 </w:webSettings>

</xml_diff>

<commit_message>
Eksploracja danch oraz ich przygotowanie - raport
</commit_message>
<xml_diff>
--- a/sprawozdanie.docx
+++ b/sprawozdanie.docx
@@ -91,7 +91,7 @@
               </mc:Choice>
               <mc:Fallback>
                 <w:pict>
-                  <v:roundrect w14:anchorId="6FE07AA9" id="Prostokąt zaokrąglony 4" o:spid="_x0000_s1026" style="position:absolute;margin-left:0;margin-top:0;width:561.35pt;height:742.95pt;z-index:-251660288;visibility:visible;mso-wrap-style:square;mso-width-percent:920;mso-height-percent:940;mso-wrap-distance-left:9pt;mso-wrap-distance-top:0;mso-wrap-distance-right:9pt;mso-wrap-distance-bottom:0;mso-position-horizontal:center;mso-position-horizontal-relative:margin;mso-position-vertical:center;mso-position-vertical-relative:margin;mso-width-percent:920;mso-height-percent:940;mso-width-relative:page;mso-height-relative:page;v-text-anchor:top" arcsize="2269f" o:gfxdata="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" o:allowincell="f" filled="f" fillcolor="black" strokecolor="black [3213]">
+                  <v:roundrect w14:anchorId="4D813F83" id="Prostokąt zaokrąglony 4" o:spid="_x0000_s1026" style="position:absolute;margin-left:0;margin-top:0;width:561.35pt;height:742.95pt;z-index:-251660288;visibility:visible;mso-wrap-style:square;mso-width-percent:920;mso-height-percent:940;mso-wrap-distance-left:9pt;mso-wrap-distance-top:0;mso-wrap-distance-right:9pt;mso-wrap-distance-bottom:0;mso-position-horizontal:center;mso-position-horizontal-relative:margin;mso-position-vertical:center;mso-position-vertical-relative:margin;mso-width-percent:920;mso-height-percent:940;mso-width-relative:page;mso-height-relative:page;v-text-anchor:top" arcsize="2269f" o:gfxdata="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" o:allowincell="f" filled="f" fillcolor="black" strokecolor="black [3213]">
                     <w10:wrap anchorx="margin" anchory="margin"/>
                   </v:roundrect>
                 </w:pict>
@@ -181,7 +181,7 @@
               </mc:Choice>
               <mc:Fallback>
                 <w:pict>
-                  <v:roundrect w14:anchorId="74E24B73" id="Prostokąt zaokrąglony 3" o:spid="_x0000_s1026" alt="Description: Light vertical" style="position:absolute;margin-left:0;margin-top:0;width:562.1pt;height:744.45pt;z-index:-251659264;visibility:visible;mso-wrap-style:square;mso-width-percent:920;mso-height-percent:940;mso-wrap-distance-left:9pt;mso-wrap-distance-top:0;mso-wrap-distance-right:9pt;mso-wrap-distance-bottom:0;mso-position-horizontal:center;mso-position-horizontal-relative:margin;mso-position-vertical:center;mso-position-vertical-relative:margin;mso-width-percent:920;mso-height-percent:940;mso-width-relative:page;mso-height-relative:page;v-text-anchor:top" arcsize="2269f" o:gfxdata="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" o:allowincell="f" fillcolor="#d7cfbf" stroked="f" strokecolor="#796a4f" strokeweight="1pt">
+                  <v:roundrect w14:anchorId="21502704" id="Prostokąt zaokrąglony 3" o:spid="_x0000_s1026" alt="Description: Light vertical" style="position:absolute;margin-left:0;margin-top:0;width:562.1pt;height:744.45pt;z-index:-251659264;visibility:visible;mso-wrap-style:square;mso-width-percent:920;mso-height-percent:940;mso-wrap-distance-left:9pt;mso-wrap-distance-top:0;mso-wrap-distance-right:9pt;mso-wrap-distance-bottom:0;mso-position-horizontal:center;mso-position-horizontal-relative:margin;mso-position-vertical:center;mso-position-vertical-relative:margin;mso-width-percent:920;mso-height-percent:940;mso-width-relative:page;mso-height-relative:page;v-text-anchor:top" arcsize="2269f" o:gfxdata="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" o:allowincell="f" fillcolor="#d7cfbf" stroked="f" strokecolor="#796a4f" strokeweight="1pt">
                     <v:fill r:id="rId9" o:title="" color2="#eeece1 [3214]" type="pattern"/>
                     <w10:wrap anchorx="margin" anchory="margin"/>
                   </v:roundrect>
@@ -884,23 +884,13 @@
                                   </w:sdtPr>
                                   <w:sdtEndPr/>
                                   <w:sdtContent>
-                                    <w:proofErr w:type="spellStart"/>
                                     <w:r>
                                       <w:rPr>
                                         <w:rFonts w:eastAsiaTheme="minorHAnsi"/>
                                         <w:sz w:val="28"/>
                                         <w:lang w:eastAsia="en-US"/>
                                       </w:rPr>
-                                      <w:t>Gulewski</w:t>
-                                    </w:r>
-                                    <w:proofErr w:type="spellEnd"/>
-                                    <w:r>
-                                      <w:rPr>
-                                        <w:rFonts w:eastAsiaTheme="minorHAnsi"/>
-                                        <w:sz w:val="28"/>
-                                        <w:lang w:eastAsia="en-US"/>
-                                      </w:rPr>
-                                      <w:t xml:space="preserve"> Rafał, Nowakowski Marek</w:t>
+                                      <w:t>Gulewski Rafał, Nowakowski Marek</w:t>
                                     </w:r>
                                   </w:sdtContent>
                                 </w:sdt>
@@ -1022,23 +1012,13 @@
                             </w:sdtPr>
                             <w:sdtEndPr/>
                             <w:sdtContent>
-                              <w:proofErr w:type="spellStart"/>
                               <w:r>
                                 <w:rPr>
                                   <w:rFonts w:eastAsiaTheme="minorHAnsi"/>
                                   <w:sz w:val="28"/>
                                   <w:lang w:eastAsia="en-US"/>
                                 </w:rPr>
-                                <w:t>Gulewski</w:t>
-                              </w:r>
-                              <w:proofErr w:type="spellEnd"/>
-                              <w:r>
-                                <w:rPr>
-                                  <w:rFonts w:eastAsiaTheme="minorHAnsi"/>
-                                  <w:sz w:val="28"/>
-                                  <w:lang w:eastAsia="en-US"/>
-                                </w:rPr>
-                                <w:t xml:space="preserve"> Rafał, Nowakowski Marek</w:t>
+                                <w:t>Gulewski Rafał, Nowakowski Marek</w:t>
                               </w:r>
                             </w:sdtContent>
                           </w:sdt>
@@ -1803,10 +1783,7 @@
         <w:t>”</w:t>
       </w:r>
       <w:r>
-        <w:t xml:space="preserve">. </w:t>
-      </w:r>
-      <w:r>
-        <w:t>Zbiór ten</w:t>
+        <w:t>. Zbiór ten</w:t>
       </w:r>
       <w:r>
         <w:t xml:space="preserve"> powstał </w:t>
@@ -1871,6 +1848,9 @@
         <w:keepNext/>
       </w:pPr>
       <w:r>
+        <w:rPr>
+          <w:noProof/>
+        </w:rPr>
         <w:drawing>
           <wp:inline distT="0" distB="0" distL="0" distR="0" wp14:anchorId="32E401CD" wp14:editId="7AFB76B9">
             <wp:extent cx="5760720" cy="918210"/>
@@ -1941,35 +1921,28 @@
           <w:sz w:val="24"/>
           <w:szCs w:val="24"/>
         </w:rPr>
-        <w:t>2.</w:t>
+        <w:t>2.2</w:t>
       </w:r>
       <w:r>
         <w:rPr>
           <w:sz w:val="24"/>
           <w:szCs w:val="24"/>
         </w:rPr>
-        <w:t>2</w:t>
+        <w:t>.</w:t>
       </w:r>
       <w:r>
         <w:rPr>
           <w:sz w:val="24"/>
           <w:szCs w:val="24"/>
         </w:rPr>
-        <w:t xml:space="preserve">. </w:t>
+        <w:t xml:space="preserve"> </w:t>
       </w:r>
       <w:r>
         <w:rPr>
           <w:sz w:val="24"/>
           <w:szCs w:val="24"/>
         </w:rPr>
-        <w:t xml:space="preserve"> Informacje o </w:t>
-      </w:r>
-      <w:r>
-        <w:rPr>
-          <w:sz w:val="24"/>
-          <w:szCs w:val="24"/>
-        </w:rPr>
-        <w:t>atrybutach</w:t>
+        <w:t>Informacje o atrybutach</w:t>
       </w:r>
     </w:p>
     <w:p/>
@@ -2371,15 +2344,7 @@
         </w:numPr>
       </w:pPr>
       <w:r>
-        <w:t xml:space="preserve">Inny </w:t>
-      </w:r>
-      <w:proofErr w:type="spellStart"/>
-      <w:r>
-        <w:t>Indo</w:t>
-      </w:r>
-      <w:proofErr w:type="spellEnd"/>
-      <w:r>
-        <w:t>-Europejski</w:t>
+        <w:t>Inny Indo-Europejski</w:t>
       </w:r>
       <w:r>
         <w:t>,</w:t>
@@ -2928,6 +2893,251 @@
     <w:p>
       <w:pPr>
         <w:pStyle w:val="Heading1"/>
+        <w:rPr>
+          <w:sz w:val="24"/>
+          <w:szCs w:val="24"/>
+        </w:rPr>
+      </w:pPr>
+      <w:r>
+        <w:rPr>
+          <w:sz w:val="24"/>
+          <w:szCs w:val="24"/>
+        </w:rPr>
+        <w:t>2.</w:t>
+      </w:r>
+      <w:r>
+        <w:rPr>
+          <w:sz w:val="24"/>
+          <w:szCs w:val="24"/>
+        </w:rPr>
+        <w:t>3.</w:t>
+      </w:r>
+      <w:r>
+        <w:rPr>
+          <w:sz w:val="24"/>
+          <w:szCs w:val="24"/>
+        </w:rPr>
+        <w:t xml:space="preserve"> </w:t>
+      </w:r>
+      <w:r>
+        <w:rPr>
+          <w:sz w:val="24"/>
+          <w:szCs w:val="24"/>
+        </w:rPr>
+        <w:t>Przygotowanie danych</w:t>
+      </w:r>
+    </w:p>
+    <w:p>
+      <w:r>
+        <w:t xml:space="preserve">Dane nie wymagają </w:t>
+      </w:r>
+      <w:r>
+        <w:t>dużej obróbki</w:t>
+      </w:r>
+      <w:r>
+        <w:t>, po wczytaniu ich do ramki danych</w:t>
+      </w:r>
+      <w:r>
+        <w:t>, zamieniamy dane tekstowe na liczbowe</w:t>
+      </w:r>
+      <w:r>
+        <w:t xml:space="preserve"> – są to kolory, zapisane w pliku nazwami angielskimi.</w:t>
+      </w:r>
+      <w:r>
+        <w:t xml:space="preserve"> Przyporządkowujemy</w:t>
+      </w:r>
+      <w:r>
+        <w:t xml:space="preserve"> kolorom odpowiednie numery:</w:t>
+      </w:r>
+    </w:p>
+    <w:p>
+      <w:pPr>
+        <w:pStyle w:val="ListParagraph"/>
+        <w:numPr>
+          <w:ilvl w:val="0"/>
+          <w:numId w:val="11"/>
+        </w:numPr>
+      </w:pPr>
+      <w:r>
+        <w:t>Czerwony</w:t>
+      </w:r>
+    </w:p>
+    <w:p>
+      <w:pPr>
+        <w:pStyle w:val="ListParagraph"/>
+        <w:numPr>
+          <w:ilvl w:val="0"/>
+          <w:numId w:val="11"/>
+        </w:numPr>
+      </w:pPr>
+      <w:r>
+        <w:t>Niebieski</w:t>
+      </w:r>
+    </w:p>
+    <w:p>
+      <w:pPr>
+        <w:pStyle w:val="ListParagraph"/>
+        <w:numPr>
+          <w:ilvl w:val="0"/>
+          <w:numId w:val="11"/>
+        </w:numPr>
+      </w:pPr>
+      <w:r>
+        <w:t>Zielony</w:t>
+      </w:r>
+    </w:p>
+    <w:p>
+      <w:pPr>
+        <w:pStyle w:val="ListParagraph"/>
+        <w:numPr>
+          <w:ilvl w:val="0"/>
+          <w:numId w:val="11"/>
+        </w:numPr>
+      </w:pPr>
+      <w:r>
+        <w:t>Biały</w:t>
+      </w:r>
+    </w:p>
+    <w:p>
+      <w:pPr>
+        <w:pStyle w:val="ListParagraph"/>
+        <w:numPr>
+          <w:ilvl w:val="0"/>
+          <w:numId w:val="11"/>
+        </w:numPr>
+      </w:pPr>
+      <w:r>
+        <w:t>Złoty</w:t>
+      </w:r>
+    </w:p>
+    <w:p>
+      <w:pPr>
+        <w:pStyle w:val="ListParagraph"/>
+        <w:numPr>
+          <w:ilvl w:val="0"/>
+          <w:numId w:val="11"/>
+        </w:numPr>
+      </w:pPr>
+      <w:r>
+        <w:t>Czarny</w:t>
+      </w:r>
+    </w:p>
+    <w:p>
+      <w:pPr>
+        <w:pStyle w:val="ListParagraph"/>
+        <w:numPr>
+          <w:ilvl w:val="0"/>
+          <w:numId w:val="11"/>
+        </w:numPr>
+      </w:pPr>
+      <w:r>
+        <w:t>Pomarańczowy</w:t>
+      </w:r>
+    </w:p>
+    <w:p>
+      <w:pPr>
+        <w:pStyle w:val="ListParagraph"/>
+        <w:numPr>
+          <w:ilvl w:val="0"/>
+          <w:numId w:val="11"/>
+        </w:numPr>
+      </w:pPr>
+      <w:r>
+        <w:t>Brązowy</w:t>
+      </w:r>
+    </w:p>
+    <w:p>
+      <w:r>
+        <w:t xml:space="preserve">Po dokonaniu zamiany </w:t>
+      </w:r>
+      <w:r>
+        <w:t>tabela z danymi prezentuje się w następujący sposób:</w:t>
+      </w:r>
+    </w:p>
+    <w:p>
+      <w:pPr>
+        <w:keepNext/>
+      </w:pPr>
+      <w:r>
+        <w:rPr>
+          <w:noProof/>
+        </w:rPr>
+        <w:drawing>
+          <wp:inline distT="0" distB="0" distL="0" distR="0" wp14:anchorId="242F513D" wp14:editId="67153092">
+            <wp:extent cx="5760720" cy="1979295"/>
+            <wp:effectExtent l="0" t="0" r="0" b="1905"/>
+            <wp:docPr id="6" name="Picture 6"/>
+            <wp:cNvGraphicFramePr>
+              <a:graphicFrameLocks xmlns:a="http://schemas.openxmlformats.org/drawingml/2006/main" noChangeAspect="1"/>
+            </wp:cNvGraphicFramePr>
+            <a:graphic xmlns:a="http://schemas.openxmlformats.org/drawingml/2006/main">
+              <a:graphicData uri="http://schemas.openxmlformats.org/drawingml/2006/picture">
+                <pic:pic xmlns:pic="http://schemas.openxmlformats.org/drawingml/2006/picture">
+                  <pic:nvPicPr>
+                    <pic:cNvPr id="1" name=""/>
+                    <pic:cNvPicPr/>
+                  </pic:nvPicPr>
+                  <pic:blipFill>
+                    <a:blip r:embed="rId11"/>
+                    <a:stretch>
+                      <a:fillRect/>
+                    </a:stretch>
+                  </pic:blipFill>
+                  <pic:spPr>
+                    <a:xfrm>
+                      <a:off x="0" y="0"/>
+                      <a:ext cx="5760720" cy="1979295"/>
+                    </a:xfrm>
+                    <a:prstGeom prst="rect">
+                      <a:avLst/>
+                    </a:prstGeom>
+                  </pic:spPr>
+                </pic:pic>
+              </a:graphicData>
+            </a:graphic>
+          </wp:inline>
+        </w:drawing>
+      </w:r>
+    </w:p>
+    <w:p>
+      <w:pPr>
+        <w:pStyle w:val="Caption"/>
+        <w:jc w:val="center"/>
+      </w:pPr>
+      <w:r>
+        <w:t xml:space="preserve">Rysunek </w:t>
+      </w:r>
+      <w:r>
+        <w:fldChar w:fldCharType="begin"/>
+      </w:r>
+      <w:r>
+        <w:instrText xml:space="preserve"> </w:instrText>
+      </w:r>
+      <w:r>
+        <w:instrText xml:space="preserve">SEQ Rysunek \* ARABIC </w:instrText>
+      </w:r>
+      <w:r>
+        <w:fldChar w:fldCharType="separate"/>
+      </w:r>
+      <w:r>
+        <w:rPr>
+          <w:noProof/>
+        </w:rPr>
+        <w:t>2</w:t>
+      </w:r>
+      <w:r>
+        <w:rPr>
+          <w:noProof/>
+        </w:rPr>
+        <w:fldChar w:fldCharType="end"/>
+      </w:r>
+      <w:r>
+        <w:t xml:space="preserve"> Przedstawienie danych</w:t>
+      </w:r>
+    </w:p>
+    <w:p>
+      <w:pPr>
+        <w:pStyle w:val="Heading1"/>
         <w:numPr>
           <w:ilvl w:val="0"/>
           <w:numId w:val="1"/>
@@ -2935,42 +3145,517 @@
       </w:pPr>
       <w:bookmarkStart w:id="2" w:name="_Toc62394382"/>
       <w:r>
+        <w:lastRenderedPageBreak/>
         <w:t>Eksploracja danych</w:t>
       </w:r>
       <w:bookmarkEnd w:id="2"/>
     </w:p>
     <w:p>
       <w:pPr>
-        <w:pStyle w:val="ListParagraph"/>
-        <w:numPr>
-          <w:ilvl w:val="1"/>
-          <w:numId w:val="1"/>
-        </w:numPr>
-      </w:pPr>
-      <w:r>
+        <w:pStyle w:val="Heading1"/>
+        <w:rPr>
+          <w:sz w:val="24"/>
+          <w:szCs w:val="24"/>
+        </w:rPr>
+      </w:pPr>
+      <w:r>
+        <w:rPr>
+          <w:sz w:val="24"/>
+          <w:szCs w:val="24"/>
+        </w:rPr>
+        <w:t>3.1.</w:t>
+      </w:r>
+      <w:r>
+        <w:rPr>
+          <w:sz w:val="24"/>
+          <w:szCs w:val="24"/>
+        </w:rPr>
+        <w:t xml:space="preserve"> </w:t>
+      </w:r>
+      <w:r>
+        <w:rPr>
+          <w:sz w:val="24"/>
+          <w:szCs w:val="24"/>
+        </w:rPr>
         <w:t>Wizualizacja zbioru</w:t>
       </w:r>
     </w:p>
     <w:p>
-      <w:r>
-        <w:t>//Wykresy o religiach, kolorach, kształtach znakach specjalnych</w:t>
-      </w:r>
-    </w:p>
-    <w:p>
-      <w:pPr>
-        <w:pStyle w:val="ListParagraph"/>
-        <w:numPr>
-          <w:ilvl w:val="1"/>
-          <w:numId w:val="1"/>
-        </w:numPr>
-      </w:pPr>
-      <w:r>
+      <w:pPr>
+        <w:pStyle w:val="Heading1"/>
+        <w:jc w:val="center"/>
+      </w:pPr>
+      <w:r>
+        <w:drawing>
+          <wp:inline distT="0" distB="0" distL="0" distR="0" wp14:anchorId="17149D69" wp14:editId="3C25F396">
+            <wp:extent cx="4972050" cy="3819990"/>
+            <wp:effectExtent l="0" t="0" r="0" b="9525"/>
+            <wp:docPr id="10" name="Picture 10"/>
+            <wp:cNvGraphicFramePr>
+              <a:graphicFrameLocks xmlns:a="http://schemas.openxmlformats.org/drawingml/2006/main" noChangeAspect="1"/>
+            </wp:cNvGraphicFramePr>
+            <a:graphic xmlns:a="http://schemas.openxmlformats.org/drawingml/2006/main">
+              <a:graphicData uri="http://schemas.openxmlformats.org/drawingml/2006/picture">
+                <pic:pic xmlns:pic="http://schemas.openxmlformats.org/drawingml/2006/picture">
+                  <pic:nvPicPr>
+                    <pic:cNvPr id="1" name=""/>
+                    <pic:cNvPicPr/>
+                  </pic:nvPicPr>
+                  <pic:blipFill>
+                    <a:blip r:embed="rId12"/>
+                    <a:stretch>
+                      <a:fillRect/>
+                    </a:stretch>
+                  </pic:blipFill>
+                  <pic:spPr>
+                    <a:xfrm>
+                      <a:off x="0" y="0"/>
+                      <a:ext cx="4982405" cy="3827946"/>
+                    </a:xfrm>
+                    <a:prstGeom prst="rect">
+                      <a:avLst/>
+                    </a:prstGeom>
+                  </pic:spPr>
+                </pic:pic>
+              </a:graphicData>
+            </a:graphic>
+          </wp:inline>
+        </w:drawing>
+      </w:r>
+    </w:p>
+    <w:p>
+      <w:pPr>
+        <w:pStyle w:val="Caption"/>
+        <w:jc w:val="center"/>
+      </w:pPr>
+      <w:r>
+        <w:t xml:space="preserve">Wykres </w:t>
+      </w:r>
+      <w:fldSimple w:instr=" SEQ Wykres \* ARABIC ">
+        <w:r>
+          <w:rPr>
+            <w:noProof/>
+          </w:rPr>
+          <w:t>1</w:t>
+        </w:r>
+      </w:fldSimple>
+      <w:r>
+        <w:t xml:space="preserve"> Liczba państw </w:t>
+      </w:r>
+      <w:r>
+        <w:t>i dominujących w nich religii</w:t>
+      </w:r>
+    </w:p>
+    <w:p/>
+    <w:p>
+      <w:pPr>
+        <w:keepNext/>
+        <w:jc w:val="center"/>
+      </w:pPr>
+      <w:r>
+        <w:drawing>
+          <wp:inline distT="0" distB="0" distL="0" distR="0" wp14:anchorId="4B772C32" wp14:editId="2FDD4AEF">
+            <wp:extent cx="4905375" cy="3010323"/>
+            <wp:effectExtent l="0" t="0" r="0" b="0"/>
+            <wp:docPr id="8" name="Picture 8"/>
+            <wp:cNvGraphicFramePr>
+              <a:graphicFrameLocks xmlns:a="http://schemas.openxmlformats.org/drawingml/2006/main" noChangeAspect="1"/>
+            </wp:cNvGraphicFramePr>
+            <a:graphic xmlns:a="http://schemas.openxmlformats.org/drawingml/2006/main">
+              <a:graphicData uri="http://schemas.openxmlformats.org/drawingml/2006/picture">
+                <pic:pic xmlns:pic="http://schemas.openxmlformats.org/drawingml/2006/picture">
+                  <pic:nvPicPr>
+                    <pic:cNvPr id="1" name=""/>
+                    <pic:cNvPicPr/>
+                  </pic:nvPicPr>
+                  <pic:blipFill>
+                    <a:blip r:embed="rId13"/>
+                    <a:stretch>
+                      <a:fillRect/>
+                    </a:stretch>
+                  </pic:blipFill>
+                  <pic:spPr>
+                    <a:xfrm>
+                      <a:off x="0" y="0"/>
+                      <a:ext cx="4917551" cy="3017795"/>
+                    </a:xfrm>
+                    <a:prstGeom prst="rect">
+                      <a:avLst/>
+                    </a:prstGeom>
+                  </pic:spPr>
+                </pic:pic>
+              </a:graphicData>
+            </a:graphic>
+          </wp:inline>
+        </w:drawing>
+      </w:r>
+    </w:p>
+    <w:p>
+      <w:pPr>
+        <w:pStyle w:val="Caption"/>
+        <w:jc w:val="center"/>
+      </w:pPr>
+      <w:r>
+        <w:t xml:space="preserve">Wykres </w:t>
+      </w:r>
+      <w:fldSimple w:instr=" SEQ Wykres \* ARABIC ">
+        <w:r>
+          <w:rPr>
+            <w:noProof/>
+          </w:rPr>
+          <w:t>2</w:t>
+        </w:r>
+      </w:fldSimple>
+      <w:r>
+        <w:t xml:space="preserve"> Liczba kolorów obecnych na flagach</w:t>
+      </w:r>
+    </w:p>
+    <w:p>
+      <w:pPr>
+        <w:keepNext/>
+        <w:jc w:val="center"/>
+      </w:pPr>
+      <w:r>
+        <w:lastRenderedPageBreak/>
+        <w:drawing>
+          <wp:inline distT="0" distB="0" distL="0" distR="0" wp14:anchorId="1399BB45" wp14:editId="54E939CF">
+            <wp:extent cx="5456285" cy="3971925"/>
+            <wp:effectExtent l="0" t="0" r="0" b="0"/>
+            <wp:docPr id="9" name="Picture 9"/>
+            <wp:cNvGraphicFramePr>
+              <a:graphicFrameLocks xmlns:a="http://schemas.openxmlformats.org/drawingml/2006/main" noChangeAspect="1"/>
+            </wp:cNvGraphicFramePr>
+            <a:graphic xmlns:a="http://schemas.openxmlformats.org/drawingml/2006/main">
+              <a:graphicData uri="http://schemas.openxmlformats.org/drawingml/2006/picture">
+                <pic:pic xmlns:pic="http://schemas.openxmlformats.org/drawingml/2006/picture">
+                  <pic:nvPicPr>
+                    <pic:cNvPr id="1" name=""/>
+                    <pic:cNvPicPr/>
+                  </pic:nvPicPr>
+                  <pic:blipFill>
+                    <a:blip r:embed="rId14"/>
+                    <a:stretch>
+                      <a:fillRect/>
+                    </a:stretch>
+                  </pic:blipFill>
+                  <pic:spPr>
+                    <a:xfrm>
+                      <a:off x="0" y="0"/>
+                      <a:ext cx="5470423" cy="3982217"/>
+                    </a:xfrm>
+                    <a:prstGeom prst="rect">
+                      <a:avLst/>
+                    </a:prstGeom>
+                  </pic:spPr>
+                </pic:pic>
+              </a:graphicData>
+            </a:graphic>
+          </wp:inline>
+        </w:drawing>
+      </w:r>
+    </w:p>
+    <w:p>
+      <w:pPr>
+        <w:pStyle w:val="Caption"/>
+        <w:jc w:val="center"/>
+      </w:pPr>
+      <w:r>
+        <w:t xml:space="preserve">Wykres </w:t>
+      </w:r>
+      <w:fldSimple w:instr=" SEQ Wykres \* ARABIC ">
+        <w:r>
+          <w:rPr>
+            <w:noProof/>
+          </w:rPr>
+          <w:t>3</w:t>
+        </w:r>
+      </w:fldSimple>
+      <w:r>
+        <w:t xml:space="preserve"> </w:t>
+      </w:r>
+      <w:r>
+        <w:t>Liczba symboli obecnych na flagach</w:t>
+      </w:r>
+    </w:p>
+    <w:p/>
+    <w:p>
+      <w:r>
+        <w:t xml:space="preserve">Z powyższych </w:t>
+      </w:r>
+      <w:r>
+        <w:t xml:space="preserve">wykresów dowiadujemy się wielu ciekawych informacji na temat zbioru danych. Większość flag </w:t>
+      </w:r>
+      <w:r>
+        <w:t>nie zawiera żadnych symboli i składa się tylko i wyłącznie z kolorów.</w:t>
+      </w:r>
+      <w:r>
+        <w:t xml:space="preserve"> Najpop</w:t>
+      </w:r>
+      <w:r>
+        <w:t>ularniejszymi symbolami są przedmioty nieożywione oraz ludzie, o dziwo wśród flag znajduje się sporo trójkątów</w:t>
+      </w:r>
+      <w:r>
+        <w:t>, a tekst i krzyże występują relatywnie rzadko.</w:t>
+      </w:r>
+      <w:r>
+        <w:t xml:space="preserve"> Wśród kolorów dominuje czerwony</w:t>
+      </w:r>
+      <w:r>
+        <w:t xml:space="preserve"> oraz biały</w:t>
+      </w:r>
+      <w:r>
+        <w:t>, dosyć rzadko pojawia się pomarańczowy.</w:t>
+      </w:r>
+      <w:r>
+        <w:t xml:space="preserve"> Nie jest zaskakujące że wśród religii dominuje chrześcijaństwo, zaraz za nim znajduje się katolicyzm, </w:t>
+      </w:r>
+      <w:r>
+        <w:t xml:space="preserve">popularnością również cieszy się </w:t>
+      </w:r>
+      <w:r>
+        <w:t>muzułmanizm</w:t>
+      </w:r>
+      <w:r>
+        <w:t>.</w:t>
+      </w:r>
+      <w:r>
+        <w:t xml:space="preserve"> Z racji że dane pochodzą z 1990 roku możemy również zauważyć jak w wielu państwa</w:t>
+      </w:r>
+      <w:r>
+        <w:t xml:space="preserve">ch dominuje marksizm. </w:t>
+      </w:r>
+    </w:p>
+    <w:p/>
+    <w:p>
+      <w:pPr>
+        <w:pStyle w:val="Heading1"/>
+        <w:rPr>
+          <w:sz w:val="24"/>
+          <w:szCs w:val="24"/>
+        </w:rPr>
+      </w:pPr>
+      <w:r>
+        <w:rPr>
+          <w:sz w:val="24"/>
+          <w:szCs w:val="24"/>
+        </w:rPr>
+        <w:lastRenderedPageBreak/>
+        <w:t>2.</w:t>
+      </w:r>
+      <w:r>
+        <w:rPr>
+          <w:sz w:val="24"/>
+          <w:szCs w:val="24"/>
+        </w:rPr>
+        <w:t>3.</w:t>
+      </w:r>
+      <w:r>
+        <w:rPr>
+          <w:sz w:val="24"/>
+          <w:szCs w:val="24"/>
+        </w:rPr>
+        <w:t xml:space="preserve"> </w:t>
+      </w:r>
+      <w:r>
+        <w:rPr>
+          <w:sz w:val="24"/>
+          <w:szCs w:val="24"/>
+        </w:rPr>
         <w:t>Korelacja danych</w:t>
       </w:r>
     </w:p>
     <w:p>
-      <w:r>
-        <w:t>//Wykresy korelacji itd.</w:t>
+      <w:pPr>
+        <w:keepNext/>
+      </w:pPr>
+      <w:r>
+        <w:drawing>
+          <wp:inline distT="0" distB="0" distL="0" distR="0" wp14:anchorId="4C7674D6" wp14:editId="72941D45">
+            <wp:extent cx="5760720" cy="5448935"/>
+            <wp:effectExtent l="0" t="0" r="0" b="0"/>
+            <wp:docPr id="14" name="Picture 14"/>
+            <wp:cNvGraphicFramePr>
+              <a:graphicFrameLocks xmlns:a="http://schemas.openxmlformats.org/drawingml/2006/main" noChangeAspect="1"/>
+            </wp:cNvGraphicFramePr>
+            <a:graphic xmlns:a="http://schemas.openxmlformats.org/drawingml/2006/main">
+              <a:graphicData uri="http://schemas.openxmlformats.org/drawingml/2006/picture">
+                <pic:pic xmlns:pic="http://schemas.openxmlformats.org/drawingml/2006/picture">
+                  <pic:nvPicPr>
+                    <pic:cNvPr id="1" name=""/>
+                    <pic:cNvPicPr/>
+                  </pic:nvPicPr>
+                  <pic:blipFill>
+                    <a:blip r:embed="rId15"/>
+                    <a:stretch>
+                      <a:fillRect/>
+                    </a:stretch>
+                  </pic:blipFill>
+                  <pic:spPr>
+                    <a:xfrm>
+                      <a:off x="0" y="0"/>
+                      <a:ext cx="5760720" cy="5448935"/>
+                    </a:xfrm>
+                    <a:prstGeom prst="rect">
+                      <a:avLst/>
+                    </a:prstGeom>
+                  </pic:spPr>
+                </pic:pic>
+              </a:graphicData>
+            </a:graphic>
+          </wp:inline>
+        </w:drawing>
+      </w:r>
+    </w:p>
+    <w:p>
+      <w:pPr>
+        <w:pStyle w:val="Caption"/>
+        <w:jc w:val="center"/>
+      </w:pPr>
+      <w:r>
+        <w:t xml:space="preserve">Rysunek </w:t>
+      </w:r>
+      <w:fldSimple w:instr=" SEQ Rysunek \* ARABIC ">
+        <w:r>
+          <w:rPr>
+            <w:noProof/>
+          </w:rPr>
+          <w:t>3</w:t>
+        </w:r>
+      </w:fldSimple>
+      <w:r>
+        <w:t xml:space="preserve"> Mapa ciepła korelacji atrybutów flag</w:t>
+      </w:r>
+    </w:p>
+    <w:p>
+      <w:r>
+        <w:t>Jak można zauważyć z mapy ciepła korelacji atrybutów dotyczących flagi, najbardziej</w:t>
+      </w:r>
+      <w:r>
+        <w:t xml:space="preserve"> zależnymi od sieb</w:t>
+      </w:r>
+      <w:r>
+        <w:t>ie atrybutami są krzyże poziome i poprzeczne</w:t>
+      </w:r>
+      <w:r>
+        <w:t>. Reszta atrybutów zachowuje stosunkowo niski współczynnik korelacji z wyłączeniem takich przypadków jak np. liczba kolorów i obecność</w:t>
+      </w:r>
+      <w:r>
+        <w:t xml:space="preserve"> symboli ożywionych na fladze</w:t>
+      </w:r>
+      <w:r>
+        <w:t xml:space="preserve"> lub </w:t>
+      </w:r>
+      <w:r>
+        <w:t>ikon. Najmniej skorelowane są</w:t>
+      </w:r>
+      <w:r>
+        <w:t xml:space="preserve"> wystąpienia par kolorów biały i złoty, czy niebieski i zielony.</w:t>
+      </w:r>
+    </w:p>
+    <w:p/>
+    <w:p/>
+    <w:p/>
+    <w:p/>
+    <w:p/>
+    <w:p/>
+    <w:p>
+      <w:r>
+        <w:t xml:space="preserve">Bardziej interesującą nas korelacją jest zależność atrybutów od danej religii. </w:t>
+      </w:r>
+    </w:p>
+    <w:p>
+      <w:pPr>
+        <w:keepNext/>
+      </w:pPr>
+      <w:r>
+        <w:drawing>
+          <wp:inline distT="0" distB="0" distL="0" distR="0" wp14:anchorId="3C049738" wp14:editId="5AAF5465">
+            <wp:extent cx="5760720" cy="3715385"/>
+            <wp:effectExtent l="0" t="0" r="0" b="0"/>
+            <wp:docPr id="15" name="Picture 15"/>
+            <wp:cNvGraphicFramePr>
+              <a:graphicFrameLocks xmlns:a="http://schemas.openxmlformats.org/drawingml/2006/main" noChangeAspect="1"/>
+            </wp:cNvGraphicFramePr>
+            <a:graphic xmlns:a="http://schemas.openxmlformats.org/drawingml/2006/main">
+              <a:graphicData uri="http://schemas.openxmlformats.org/drawingml/2006/picture">
+                <pic:pic xmlns:pic="http://schemas.openxmlformats.org/drawingml/2006/picture">
+                  <pic:nvPicPr>
+                    <pic:cNvPr id="1" name=""/>
+                    <pic:cNvPicPr/>
+                  </pic:nvPicPr>
+                  <pic:blipFill>
+                    <a:blip r:embed="rId16"/>
+                    <a:stretch>
+                      <a:fillRect/>
+                    </a:stretch>
+                  </pic:blipFill>
+                  <pic:spPr>
+                    <a:xfrm>
+                      <a:off x="0" y="0"/>
+                      <a:ext cx="5760720" cy="3715385"/>
+                    </a:xfrm>
+                    <a:prstGeom prst="rect">
+                      <a:avLst/>
+                    </a:prstGeom>
+                  </pic:spPr>
+                </pic:pic>
+              </a:graphicData>
+            </a:graphic>
+          </wp:inline>
+        </w:drawing>
+      </w:r>
+    </w:p>
+    <w:p>
+      <w:pPr>
+        <w:pStyle w:val="Caption"/>
+        <w:jc w:val="center"/>
+      </w:pPr>
+      <w:r>
+        <w:t xml:space="preserve">Rysunek </w:t>
+      </w:r>
+      <w:fldSimple w:instr=" SEQ Rysunek \* ARABIC ">
+        <w:r>
+          <w:rPr>
+            <w:noProof/>
+          </w:rPr>
+          <w:t>4</w:t>
+        </w:r>
+      </w:fldSimple>
+      <w:r>
+        <w:t xml:space="preserve"> Mapa ciepła korelacji atrybutów flag i religii</w:t>
+      </w:r>
+    </w:p>
+    <w:p/>
+    <w:p>
+      <w:r>
+        <w:t xml:space="preserve">Choć współczynniki korelacji są dosyć niskie, możemy zauważyć ciekawe zależności takie jak </w:t>
+      </w:r>
+      <w:r>
+        <w:t xml:space="preserve">obecność krzyża na fladze jest wysoko skorelowana z </w:t>
+      </w:r>
+      <w:r>
+        <w:t>religiami chrześcijańskimi</w:t>
+      </w:r>
+      <w:r>
+        <w:t>, lub brak kolorów niebieskiego i złotego w flagach krajów muzułmańskich</w:t>
+      </w:r>
+      <w:r>
+        <w:t>.</w:t>
+      </w:r>
+      <w:r>
+        <w:t xml:space="preserve"> W flagach muzułmańskich często pojawia się jednak półksięż</w:t>
+      </w:r>
+      <w:r>
+        <w:t>yc i dominuje kolor zielony.</w:t>
+      </w:r>
+      <w:r>
+        <w:t xml:space="preserve"> W </w:t>
+      </w:r>
+      <w:r>
+        <w:t>krajach gdzie dominuje buddyzm często pojawiają się okręgi, a w krajach</w:t>
+      </w:r>
+      <w:r>
+        <w:t xml:space="preserve"> gdzie panuje ideologia marksistowska najczęstszym kolorem jest czerwony.</w:t>
       </w:r>
     </w:p>
     <w:p>
@@ -3037,8 +3722,8 @@
       </w:r>
     </w:p>
     <w:sectPr>
-      <w:headerReference w:type="default" r:id="rId11"/>
-      <w:footerReference w:type="default" r:id="rId12"/>
+      <w:headerReference w:type="default" r:id="rId17"/>
+      <w:footerReference w:type="default" r:id="rId18"/>
       <w:pgSz w:w="11906" w:h="16838"/>
       <w:pgMar w:top="1417" w:right="1417" w:bottom="1417" w:left="1417" w:header="708" w:footer="708" w:gutter="0"/>
       <w:pgNumType w:start="0"/>
@@ -3956,6 +4641,92 @@
     </w:lvl>
   </w:abstractNum>
   <w:abstractNum w:abstractNumId="6" w15:restartNumberingAfterBreak="0">
+    <w:nsid w:val="33D47E9C"/>
+    <w:multiLevelType w:val="hybridMultilevel"/>
+    <w:tmpl w:val="18D60D88"/>
+    <w:lvl w:ilvl="0" w:tplc="04150011">
+      <w:start w:val="1"/>
+      <w:numFmt w:val="decimal"/>
+      <w:lvlText w:val="%1)"/>
+      <w:lvlJc w:val="left"/>
+      <w:pPr>
+        <w:ind w:left="720" w:hanging="360"/>
+      </w:pPr>
+    </w:lvl>
+    <w:lvl w:ilvl="1" w:tplc="04090019" w:tentative="1">
+      <w:start w:val="1"/>
+      <w:numFmt w:val="lowerLetter"/>
+      <w:lvlText w:val="%2."/>
+      <w:lvlJc w:val="left"/>
+      <w:pPr>
+        <w:ind w:left="1440" w:hanging="360"/>
+      </w:pPr>
+    </w:lvl>
+    <w:lvl w:ilvl="2" w:tplc="0409001B" w:tentative="1">
+      <w:start w:val="1"/>
+      <w:numFmt w:val="lowerRoman"/>
+      <w:lvlText w:val="%3."/>
+      <w:lvlJc w:val="right"/>
+      <w:pPr>
+        <w:ind w:left="2160" w:hanging="180"/>
+      </w:pPr>
+    </w:lvl>
+    <w:lvl w:ilvl="3" w:tplc="0409000F" w:tentative="1">
+      <w:start w:val="1"/>
+      <w:numFmt w:val="decimal"/>
+      <w:lvlText w:val="%4."/>
+      <w:lvlJc w:val="left"/>
+      <w:pPr>
+        <w:ind w:left="2880" w:hanging="360"/>
+      </w:pPr>
+    </w:lvl>
+    <w:lvl w:ilvl="4" w:tplc="04090019" w:tentative="1">
+      <w:start w:val="1"/>
+      <w:numFmt w:val="lowerLetter"/>
+      <w:lvlText w:val="%5."/>
+      <w:lvlJc w:val="left"/>
+      <w:pPr>
+        <w:ind w:left="3600" w:hanging="360"/>
+      </w:pPr>
+    </w:lvl>
+    <w:lvl w:ilvl="5" w:tplc="0409001B" w:tentative="1">
+      <w:start w:val="1"/>
+      <w:numFmt w:val="lowerRoman"/>
+      <w:lvlText w:val="%6."/>
+      <w:lvlJc w:val="right"/>
+      <w:pPr>
+        <w:ind w:left="4320" w:hanging="180"/>
+      </w:pPr>
+    </w:lvl>
+    <w:lvl w:ilvl="6" w:tplc="0409000F" w:tentative="1">
+      <w:start w:val="1"/>
+      <w:numFmt w:val="decimal"/>
+      <w:lvlText w:val="%7."/>
+      <w:lvlJc w:val="left"/>
+      <w:pPr>
+        <w:ind w:left="5040" w:hanging="360"/>
+      </w:pPr>
+    </w:lvl>
+    <w:lvl w:ilvl="7" w:tplc="04090019" w:tentative="1">
+      <w:start w:val="1"/>
+      <w:numFmt w:val="lowerLetter"/>
+      <w:lvlText w:val="%8."/>
+      <w:lvlJc w:val="left"/>
+      <w:pPr>
+        <w:ind w:left="5760" w:hanging="360"/>
+      </w:pPr>
+    </w:lvl>
+    <w:lvl w:ilvl="8" w:tplc="0409001B" w:tentative="1">
+      <w:start w:val="1"/>
+      <w:numFmt w:val="lowerRoman"/>
+      <w:lvlText w:val="%9."/>
+      <w:lvlJc w:val="right"/>
+      <w:pPr>
+        <w:ind w:left="6480" w:hanging="180"/>
+      </w:pPr>
+    </w:lvl>
+  </w:abstractNum>
+  <w:abstractNum w:abstractNumId="7" w15:restartNumberingAfterBreak="0">
     <w:nsid w:val="3658062B"/>
     <w:multiLevelType w:val="hybridMultilevel"/>
     <w:tmpl w:val="E5B26D7A"/>
@@ -4044,7 +4815,7 @@
       </w:pPr>
     </w:lvl>
   </w:abstractNum>
-  <w:abstractNum w:abstractNumId="7" w15:restartNumberingAfterBreak="0">
+  <w:abstractNum w:abstractNumId="8" w15:restartNumberingAfterBreak="0">
     <w:nsid w:val="41E52314"/>
     <w:multiLevelType w:val="hybridMultilevel"/>
     <w:tmpl w:val="02D61264"/>
@@ -4133,7 +4904,7 @@
       </w:pPr>
     </w:lvl>
   </w:abstractNum>
-  <w:abstractNum w:abstractNumId="8" w15:restartNumberingAfterBreak="0">
+  <w:abstractNum w:abstractNumId="9" w15:restartNumberingAfterBreak="0">
     <w:nsid w:val="73DA5263"/>
     <w:multiLevelType w:val="hybridMultilevel"/>
     <w:tmpl w:val="AAB8DC52"/>
@@ -4222,7 +4993,7 @@
       </w:pPr>
     </w:lvl>
   </w:abstractNum>
-  <w:abstractNum w:abstractNumId="9" w15:restartNumberingAfterBreak="0">
+  <w:abstractNum w:abstractNumId="10" w15:restartNumberingAfterBreak="0">
     <w:nsid w:val="74121AD3"/>
     <w:multiLevelType w:val="hybridMultilevel"/>
     <w:tmpl w:val="8E689CE6"/>
@@ -4324,22 +5095,25 @@
     <w:abstractNumId w:val="3"/>
   </w:num>
   <w:num w:numId="5">
-    <w:abstractNumId w:val="6"/>
+    <w:abstractNumId w:val="7"/>
   </w:num>
   <w:num w:numId="6">
-    <w:abstractNumId w:val="7"/>
+    <w:abstractNumId w:val="8"/>
   </w:num>
   <w:num w:numId="7">
     <w:abstractNumId w:val="2"/>
   </w:num>
   <w:num w:numId="8">
-    <w:abstractNumId w:val="9"/>
+    <w:abstractNumId w:val="10"/>
   </w:num>
   <w:num w:numId="9">
     <w:abstractNumId w:val="0"/>
   </w:num>
   <w:num w:numId="10">
-    <w:abstractNumId w:val="8"/>
+    <w:abstractNumId w:val="9"/>
+  </w:num>
+  <w:num w:numId="11">
+    <w:abstractNumId w:val="6"/>
   </w:num>
 </w:numbering>
 </file>

</xml_diff>